<commit_message>
:memo: Update document content
Update the word document and google colab file to have the current code/report.
</commit_message>
<xml_diff>
--- a/CA1_Report.docx
+++ b/CA1_Report.docx
@@ -6,9 +6,9 @@
       <w:pPr>
         <w:jc w:val="center"/>
         <w:rPr>
-          <w:rFonts w:ascii="Calibri" w:hAnsi="Calibri" w:cs="Calibri"/>
-          <w:b/>
-          <w:bCs/>
+          <w:rFonts w:ascii="Calibri" w:hAnsi="Calibri" w:eastAsia="Calibri" w:cs="Calibri"/>
+          <w:b w:val="1"/>
+          <w:bCs w:val="1"/>
           <w:sz w:val="28"/>
           <w:szCs w:val="28"/>
           <w:lang w:val="en-GB"/>
@@ -16,9 +16,9 @@
       </w:pPr>
       <w:r>
         <w:rPr>
-          <w:rFonts w:ascii="Calibri" w:hAnsi="Calibri" w:cs="Calibri"/>
-          <w:b/>
-          <w:bCs/>
+          <w:rFonts w:ascii="Calibri" w:hAnsi="Calibri" w:eastAsia="Calibri" w:cs="Calibri"/>
+          <w:b w:val="1"/>
+          <w:bCs w:val="1"/>
           <w:sz w:val="28"/>
           <w:szCs w:val="28"/>
           <w:lang w:val="en-GB"/>
@@ -30,9 +30,9 @@
       <w:pPr>
         <w:jc w:val="center"/>
         <w:rPr>
-          <w:rFonts w:ascii="Calibri" w:hAnsi="Calibri" w:cs="Calibri"/>
-          <w:b/>
-          <w:bCs/>
+          <w:rFonts w:ascii="Calibri" w:hAnsi="Calibri" w:eastAsia="Calibri" w:cs="Calibri"/>
+          <w:b w:val="1"/>
+          <w:bCs w:val="1"/>
           <w:sz w:val="28"/>
           <w:szCs w:val="28"/>
           <w:lang w:val="en-GB"/>
@@ -40,22 +40,33 @@
       </w:pPr>
       <w:r>
         <w:rPr>
-          <w:rFonts w:ascii="Calibri" w:hAnsi="Calibri" w:cs="Calibri"/>
-          <w:b/>
-          <w:bCs/>
+          <w:rFonts w:ascii="Calibri" w:hAnsi="Calibri" w:eastAsia="Calibri" w:cs="Calibri"/>
+          <w:b w:val="1"/>
+          <w:bCs w:val="1"/>
           <w:sz w:val="28"/>
           <w:szCs w:val="28"/>
           <w:lang w:val="en-GB"/>
         </w:rPr>
-        <w:t>Vincent Arellano &amp; Teodor Donchev</w:t>
-      </w:r>
-    </w:p>
-    <w:p>
-      <w:pPr>
-        <w:rPr>
-          <w:rFonts w:ascii="Calibri" w:hAnsi="Calibri" w:cs="Calibri"/>
-          <w:b/>
-          <w:bCs/>
+        <w:t xml:space="preserve">Vincent Arellano &amp; Teodor </w:t>
+      </w:r>
+      <w:r>
+        <w:rPr>
+          <w:rFonts w:ascii="Calibri" w:hAnsi="Calibri" w:eastAsia="Calibri" w:cs="Calibri"/>
+          <w:b w:val="1"/>
+          <w:bCs w:val="1"/>
+          <w:sz w:val="28"/>
+          <w:szCs w:val="28"/>
+          <w:lang w:val="en-GB"/>
+        </w:rPr>
+        <w:t>Donchev</w:t>
+      </w:r>
+    </w:p>
+    <w:p>
+      <w:pPr>
+        <w:rPr>
+          <w:rFonts w:ascii="Calibri" w:hAnsi="Calibri" w:eastAsia="Calibri" w:cs="Calibri"/>
+          <w:b w:val="1"/>
+          <w:bCs w:val="1"/>
           <w:sz w:val="24"/>
           <w:szCs w:val="24"/>
           <w:lang w:val="en-GB"/>
@@ -63,9 +74,9 @@
       </w:pPr>
       <w:r>
         <w:rPr>
-          <w:rFonts w:ascii="Calibri" w:hAnsi="Calibri" w:cs="Calibri"/>
-          <w:b/>
-          <w:bCs/>
+          <w:rFonts w:ascii="Calibri" w:hAnsi="Calibri" w:eastAsia="Calibri" w:cs="Calibri"/>
+          <w:b w:val="1"/>
+          <w:bCs w:val="1"/>
           <w:sz w:val="24"/>
           <w:szCs w:val="24"/>
           <w:lang w:val="en-GB"/>
@@ -74,9 +85,9 @@
       </w:r>
       <w:r>
         <w:rPr>
-          <w:rFonts w:ascii="Calibri" w:hAnsi="Calibri" w:cs="Calibri"/>
-          <w:b/>
-          <w:bCs/>
+          <w:rFonts w:ascii="Calibri" w:hAnsi="Calibri" w:eastAsia="Calibri" w:cs="Calibri"/>
+          <w:b w:val="1"/>
+          <w:bCs w:val="1"/>
           <w:sz w:val="24"/>
           <w:szCs w:val="24"/>
           <w:lang w:val="en-GB"/>
@@ -87,97 +98,97 @@
     <w:p>
       <w:pPr>
         <w:rPr>
-          <w:rFonts w:ascii="Calibri" w:hAnsi="Calibri" w:cs="Calibri"/>
-          <w:lang w:val="en-GB"/>
-        </w:rPr>
-      </w:pPr>
-      <w:r>
-        <w:rPr>
-          <w:rFonts w:ascii="Calibri" w:hAnsi="Calibri" w:cs="Calibri"/>
+          <w:rFonts w:ascii="Calibri" w:hAnsi="Calibri" w:eastAsia="Calibri" w:cs="Calibri"/>
+          <w:lang w:val="en-GB"/>
+        </w:rPr>
+      </w:pPr>
+      <w:r>
+        <w:rPr>
+          <w:rFonts w:ascii="Calibri" w:hAnsi="Calibri" w:eastAsia="Calibri" w:cs="Calibri"/>
           <w:lang w:val="en-GB"/>
         </w:rPr>
         <w:t>From cifar10 and cifar100</w:t>
       </w:r>
       <w:r>
         <w:rPr>
-          <w:rFonts w:ascii="Calibri" w:hAnsi="Calibri" w:cs="Calibri"/>
+          <w:rFonts w:ascii="Calibri" w:hAnsi="Calibri" w:eastAsia="Calibri" w:cs="Calibri"/>
           <w:lang w:val="en-GB"/>
         </w:rPr>
         <w:t xml:space="preserve">, </w:t>
       </w:r>
       <w:r>
         <w:rPr>
-          <w:rFonts w:ascii="Calibri" w:hAnsi="Calibri" w:cs="Calibri"/>
+          <w:rFonts w:ascii="Calibri" w:hAnsi="Calibri" w:eastAsia="Calibri" w:cs="Calibri"/>
           <w:lang w:val="en-GB"/>
         </w:rPr>
         <w:t xml:space="preserve">we </w:t>
       </w:r>
       <w:r>
         <w:rPr>
-          <w:rFonts w:ascii="Calibri" w:hAnsi="Calibri" w:cs="Calibri"/>
+          <w:rFonts w:ascii="Calibri" w:hAnsi="Calibri" w:eastAsia="Calibri" w:cs="Calibri"/>
           <w:lang w:val="en-GB"/>
         </w:rPr>
         <w:t>filtered the dataset to have the needed dataset such as automobile, bird etc. After, w</w:t>
       </w:r>
       <w:r>
         <w:rPr>
-          <w:rFonts w:ascii="Calibri" w:hAnsi="Calibri" w:cs="Calibri"/>
+          <w:rFonts w:ascii="Calibri" w:hAnsi="Calibri" w:eastAsia="Calibri" w:cs="Calibri"/>
           <w:lang w:val="en-GB"/>
         </w:rPr>
         <w:t xml:space="preserve">e </w:t>
       </w:r>
       <w:r>
         <w:rPr>
-          <w:rFonts w:ascii="Calibri" w:hAnsi="Calibri" w:cs="Calibri"/>
+          <w:rFonts w:ascii="Calibri" w:hAnsi="Calibri" w:eastAsia="Calibri" w:cs="Calibri"/>
           <w:lang w:val="en-GB"/>
         </w:rPr>
         <w:t xml:space="preserve">combined the </w:t>
       </w:r>
       <w:r>
         <w:rPr>
-          <w:rFonts w:ascii="Calibri" w:hAnsi="Calibri" w:cs="Calibri"/>
+          <w:rFonts w:ascii="Calibri" w:hAnsi="Calibri" w:eastAsia="Calibri" w:cs="Calibri"/>
           <w:lang w:val="en-GB"/>
         </w:rPr>
         <w:t xml:space="preserve">two </w:t>
       </w:r>
       <w:r>
         <w:rPr>
-          <w:rFonts w:ascii="Calibri" w:hAnsi="Calibri" w:cs="Calibri"/>
+          <w:rFonts w:ascii="Calibri" w:hAnsi="Calibri" w:eastAsia="Calibri" w:cs="Calibri"/>
           <w:lang w:val="en-GB"/>
         </w:rPr>
         <w:t>dataset</w:t>
       </w:r>
       <w:r>
         <w:rPr>
-          <w:rFonts w:ascii="Calibri" w:hAnsi="Calibri" w:cs="Calibri"/>
+          <w:rFonts w:ascii="Calibri" w:hAnsi="Calibri" w:eastAsia="Calibri" w:cs="Calibri"/>
           <w:lang w:val="en-GB"/>
         </w:rPr>
         <w:t xml:space="preserve">s </w:t>
       </w:r>
       <w:r>
         <w:rPr>
-          <w:rFonts w:ascii="Calibri" w:hAnsi="Calibri" w:cs="Calibri"/>
+          <w:rFonts w:ascii="Calibri" w:hAnsi="Calibri" w:eastAsia="Calibri" w:cs="Calibri"/>
           <w:lang w:val="en-GB"/>
         </w:rPr>
         <w:t>together</w:t>
       </w:r>
       <w:r>
         <w:rPr>
-          <w:rFonts w:ascii="Calibri" w:hAnsi="Calibri" w:cs="Calibri"/>
+          <w:rFonts w:ascii="Calibri" w:hAnsi="Calibri" w:eastAsia="Calibri" w:cs="Calibri"/>
           <w:lang w:val="en-GB"/>
         </w:rPr>
         <w:t>. We combined all the tree class</w:t>
       </w:r>
       <w:r>
         <w:rPr>
-          <w:rFonts w:ascii="Calibri" w:hAnsi="Calibri" w:cs="Calibri"/>
+          <w:rFonts w:ascii="Calibri" w:hAnsi="Calibri" w:eastAsia="Calibri" w:cs="Calibri"/>
           <w:lang w:val="en-GB"/>
         </w:rPr>
         <w:t xml:space="preserve">es into one </w:t>
       </w:r>
       <w:r>
         <w:rPr>
-          <w:rFonts w:ascii="Calibri" w:hAnsi="Calibri" w:cs="Calibri"/>
+          <w:rFonts w:ascii="Calibri" w:hAnsi="Calibri" w:eastAsia="Calibri" w:cs="Calibri"/>
           <w:lang w:val="en-GB"/>
         </w:rPr>
         <w:t>to have as a superclass.</w:t>
@@ -186,30 +197,37 @@
     <w:p>
       <w:pPr>
         <w:rPr>
-          <w:rFonts w:ascii="Calibri" w:hAnsi="Calibri" w:cs="Calibri"/>
-          <w:lang w:val="en-GB"/>
-        </w:rPr>
-      </w:pPr>
-      <w:r>
-        <w:rPr>
-          <w:rFonts w:ascii="Calibri" w:hAnsi="Calibri" w:cs="Calibri"/>
+          <w:rFonts w:ascii="Calibri" w:hAnsi="Calibri" w:eastAsia="Calibri" w:cs="Calibri"/>
+          <w:lang w:val="en-GB"/>
+        </w:rPr>
+      </w:pPr>
+      <w:r>
+        <w:rPr>
+          <w:rFonts w:ascii="Calibri" w:hAnsi="Calibri" w:eastAsia="Calibri" w:cs="Calibri"/>
           <w:lang w:val="en-GB"/>
         </w:rPr>
         <w:t xml:space="preserve">Format: No. Class name – Class </w:t>
       </w:r>
       <w:r>
         <w:rPr>
-          <w:rFonts w:ascii="Calibri" w:hAnsi="Calibri" w:cs="Calibri"/>
+          <w:rFonts w:ascii="Calibri" w:hAnsi="Calibri" w:eastAsia="Calibri" w:cs="Calibri"/>
           <w:lang w:val="en-GB"/>
         </w:rPr>
         <w:t>label (</w:t>
       </w:r>
       <w:r>
         <w:rPr>
-          <w:rFonts w:ascii="Calibri" w:hAnsi="Calibri" w:cs="Calibri"/>
-          <w:lang w:val="en-GB"/>
-        </w:rPr>
-        <w:t>cifar label)</w:t>
+          <w:rFonts w:ascii="Calibri" w:hAnsi="Calibri" w:eastAsia="Calibri" w:cs="Calibri"/>
+          <w:lang w:val="en-GB"/>
+        </w:rPr>
+        <w:t>cifar</w:t>
+      </w:r>
+      <w:r>
+        <w:rPr>
+          <w:rFonts w:ascii="Calibri" w:hAnsi="Calibri" w:eastAsia="Calibri" w:cs="Calibri"/>
+          <w:lang w:val="en-GB"/>
+        </w:rPr>
+        <w:t xml:space="preserve"> label)</w:t>
       </w:r>
     </w:p>
     <w:p>
@@ -220,34 +238,34 @@
           <w:numId w:val="1"/>
         </w:numPr>
         <w:rPr>
-          <w:rFonts w:ascii="Calibri" w:hAnsi="Calibri" w:cs="Calibri"/>
-          <w:lang w:val="en-GB"/>
-        </w:rPr>
-      </w:pPr>
-      <w:r>
-        <w:rPr>
-          <w:rFonts w:ascii="Calibri" w:hAnsi="Calibri" w:cs="Calibri"/>
+          <w:rFonts w:ascii="Calibri" w:hAnsi="Calibri" w:eastAsia="Calibri" w:cs="Calibri"/>
+          <w:lang w:val="en-GB"/>
+        </w:rPr>
+      </w:pPr>
+      <w:r>
+        <w:rPr>
+          <w:rFonts w:ascii="Calibri" w:hAnsi="Calibri" w:eastAsia="Calibri" w:cs="Calibri"/>
           <w:lang w:val="en-GB"/>
         </w:rPr>
         <w:t xml:space="preserve">Automobile </w:t>
       </w:r>
       <w:r>
         <w:rPr>
-          <w:rFonts w:ascii="Calibri" w:hAnsi="Calibri" w:cs="Calibri"/>
+          <w:rFonts w:ascii="Calibri" w:hAnsi="Calibri" w:eastAsia="Calibri" w:cs="Calibri"/>
           <w:lang w:val="en-GB"/>
         </w:rPr>
         <w:t>–</w:t>
       </w:r>
       <w:r>
         <w:rPr>
-          <w:rFonts w:ascii="Calibri" w:hAnsi="Calibri" w:cs="Calibri"/>
+          <w:rFonts w:ascii="Calibri" w:hAnsi="Calibri" w:eastAsia="Calibri" w:cs="Calibri"/>
           <w:lang w:val="en-GB"/>
         </w:rPr>
         <w:t xml:space="preserve"> </w:t>
       </w:r>
       <w:r>
         <w:rPr>
-          <w:rFonts w:ascii="Calibri" w:hAnsi="Calibri" w:cs="Calibri"/>
+          <w:rFonts w:ascii="Calibri" w:hAnsi="Calibri" w:eastAsia="Calibri" w:cs="Calibri"/>
           <w:lang w:val="en-GB"/>
         </w:rPr>
         <w:t>1</w:t>
@@ -261,13 +279,13 @@
           <w:numId w:val="1"/>
         </w:numPr>
         <w:rPr>
-          <w:rFonts w:ascii="Calibri" w:hAnsi="Calibri" w:cs="Calibri"/>
-          <w:lang w:val="en-GB"/>
-        </w:rPr>
-      </w:pPr>
-      <w:r>
-        <w:rPr>
-          <w:rFonts w:ascii="Calibri" w:hAnsi="Calibri" w:cs="Calibri"/>
+          <w:rFonts w:ascii="Calibri" w:hAnsi="Calibri" w:eastAsia="Calibri" w:cs="Calibri"/>
+          <w:lang w:val="en-GB"/>
+        </w:rPr>
+      </w:pPr>
+      <w:r>
+        <w:rPr>
+          <w:rFonts w:ascii="Calibri" w:hAnsi="Calibri" w:eastAsia="Calibri" w:cs="Calibri"/>
           <w:lang w:val="en-GB"/>
         </w:rPr>
         <w:t>Bird – 2</w:t>
@@ -281,20 +299,20 @@
           <w:numId w:val="1"/>
         </w:numPr>
         <w:rPr>
-          <w:rFonts w:ascii="Calibri" w:hAnsi="Calibri" w:cs="Calibri"/>
-          <w:lang w:val="en-GB"/>
-        </w:rPr>
-      </w:pPr>
-      <w:r>
-        <w:rPr>
-          <w:rFonts w:ascii="Calibri" w:hAnsi="Calibri" w:cs="Calibri"/>
+          <w:rFonts w:ascii="Calibri" w:hAnsi="Calibri" w:eastAsia="Calibri" w:cs="Calibri"/>
+          <w:lang w:val="en-GB"/>
+        </w:rPr>
+      </w:pPr>
+      <w:r>
+        <w:rPr>
+          <w:rFonts w:ascii="Calibri" w:hAnsi="Calibri" w:eastAsia="Calibri" w:cs="Calibri"/>
           <w:lang w:val="en-GB"/>
         </w:rPr>
         <w:t>Cat</w:t>
       </w:r>
       <w:r>
         <w:rPr>
-          <w:rFonts w:ascii="Calibri" w:hAnsi="Calibri" w:cs="Calibri"/>
+          <w:rFonts w:ascii="Calibri" w:hAnsi="Calibri" w:eastAsia="Calibri" w:cs="Calibri"/>
           <w:lang w:val="en-GB"/>
         </w:rPr>
         <w:t xml:space="preserve"> – 3</w:t>
@@ -308,20 +326,20 @@
           <w:numId w:val="1"/>
         </w:numPr>
         <w:rPr>
-          <w:rFonts w:ascii="Calibri" w:hAnsi="Calibri" w:cs="Calibri"/>
-          <w:lang w:val="en-GB"/>
-        </w:rPr>
-      </w:pPr>
-      <w:r>
-        <w:rPr>
-          <w:rFonts w:ascii="Calibri" w:hAnsi="Calibri" w:cs="Calibri"/>
+          <w:rFonts w:ascii="Calibri" w:hAnsi="Calibri" w:eastAsia="Calibri" w:cs="Calibri"/>
+          <w:lang w:val="en-GB"/>
+        </w:rPr>
+      </w:pPr>
+      <w:r>
+        <w:rPr>
+          <w:rFonts w:ascii="Calibri" w:hAnsi="Calibri" w:eastAsia="Calibri" w:cs="Calibri"/>
           <w:lang w:val="en-GB"/>
         </w:rPr>
         <w:t>Deer</w:t>
       </w:r>
       <w:r>
         <w:rPr>
-          <w:rFonts w:ascii="Calibri" w:hAnsi="Calibri" w:cs="Calibri"/>
+          <w:rFonts w:ascii="Calibri" w:hAnsi="Calibri" w:eastAsia="Calibri" w:cs="Calibri"/>
           <w:lang w:val="en-GB"/>
         </w:rPr>
         <w:t xml:space="preserve"> – 4</w:t>
@@ -335,27 +353,27 @@
           <w:numId w:val="1"/>
         </w:numPr>
         <w:rPr>
-          <w:rFonts w:ascii="Calibri" w:hAnsi="Calibri" w:cs="Calibri"/>
-          <w:lang w:val="en-GB"/>
-        </w:rPr>
-      </w:pPr>
-      <w:r>
-        <w:rPr>
-          <w:rFonts w:ascii="Calibri" w:hAnsi="Calibri" w:cs="Calibri"/>
+          <w:rFonts w:ascii="Calibri" w:hAnsi="Calibri" w:eastAsia="Calibri" w:cs="Calibri"/>
+          <w:lang w:val="en-GB"/>
+        </w:rPr>
+      </w:pPr>
+      <w:r>
+        <w:rPr>
+          <w:rFonts w:ascii="Calibri" w:hAnsi="Calibri" w:eastAsia="Calibri" w:cs="Calibri"/>
           <w:lang w:val="en-GB"/>
         </w:rPr>
         <w:t>Dog</w:t>
       </w:r>
       <w:r>
         <w:rPr>
-          <w:rFonts w:ascii="Calibri" w:hAnsi="Calibri" w:cs="Calibri"/>
+          <w:rFonts w:ascii="Calibri" w:hAnsi="Calibri" w:eastAsia="Calibri" w:cs="Calibri"/>
           <w:lang w:val="en-GB"/>
         </w:rPr>
         <w:t xml:space="preserve"> – </w:t>
       </w:r>
       <w:r>
         <w:rPr>
-          <w:rFonts w:ascii="Calibri" w:hAnsi="Calibri" w:cs="Calibri"/>
+          <w:rFonts w:ascii="Calibri" w:hAnsi="Calibri" w:eastAsia="Calibri" w:cs="Calibri"/>
           <w:lang w:val="en-GB"/>
         </w:rPr>
         <w:t>5</w:t>
@@ -369,27 +387,27 @@
           <w:numId w:val="1"/>
         </w:numPr>
         <w:rPr>
-          <w:rFonts w:ascii="Calibri" w:hAnsi="Calibri" w:cs="Calibri"/>
-          <w:lang w:val="en-GB"/>
-        </w:rPr>
-      </w:pPr>
-      <w:r>
-        <w:rPr>
-          <w:rFonts w:ascii="Calibri" w:hAnsi="Calibri" w:cs="Calibri"/>
+          <w:rFonts w:ascii="Calibri" w:hAnsi="Calibri" w:eastAsia="Calibri" w:cs="Calibri"/>
+          <w:lang w:val="en-GB"/>
+        </w:rPr>
+      </w:pPr>
+      <w:r>
+        <w:rPr>
+          <w:rFonts w:ascii="Calibri" w:hAnsi="Calibri" w:eastAsia="Calibri" w:cs="Calibri"/>
           <w:lang w:val="en-GB"/>
         </w:rPr>
         <w:t>Horse</w:t>
       </w:r>
       <w:r>
         <w:rPr>
-          <w:rFonts w:ascii="Calibri" w:hAnsi="Calibri" w:cs="Calibri"/>
+          <w:rFonts w:ascii="Calibri" w:hAnsi="Calibri" w:eastAsia="Calibri" w:cs="Calibri"/>
           <w:lang w:val="en-GB"/>
         </w:rPr>
         <w:t xml:space="preserve"> – </w:t>
       </w:r>
       <w:r>
         <w:rPr>
-          <w:rFonts w:ascii="Calibri" w:hAnsi="Calibri" w:cs="Calibri"/>
+          <w:rFonts w:ascii="Calibri" w:hAnsi="Calibri" w:eastAsia="Calibri" w:cs="Calibri"/>
           <w:lang w:val="en-GB"/>
         </w:rPr>
         <w:t>7</w:t>
@@ -403,27 +421,27 @@
           <w:numId w:val="1"/>
         </w:numPr>
         <w:rPr>
-          <w:rFonts w:ascii="Calibri" w:hAnsi="Calibri" w:cs="Calibri"/>
-          <w:lang w:val="en-GB"/>
-        </w:rPr>
-      </w:pPr>
-      <w:r>
-        <w:rPr>
-          <w:rFonts w:ascii="Calibri" w:hAnsi="Calibri" w:cs="Calibri"/>
+          <w:rFonts w:ascii="Calibri" w:hAnsi="Calibri" w:eastAsia="Calibri" w:cs="Calibri"/>
+          <w:lang w:val="en-GB"/>
+        </w:rPr>
+      </w:pPr>
+      <w:r>
+        <w:rPr>
+          <w:rFonts w:ascii="Calibri" w:hAnsi="Calibri" w:eastAsia="Calibri" w:cs="Calibri"/>
           <w:lang w:val="en-GB"/>
         </w:rPr>
         <w:t>Truck</w:t>
       </w:r>
       <w:r>
         <w:rPr>
-          <w:rFonts w:ascii="Calibri" w:hAnsi="Calibri" w:cs="Calibri"/>
+          <w:rFonts w:ascii="Calibri" w:hAnsi="Calibri" w:eastAsia="Calibri" w:cs="Calibri"/>
           <w:lang w:val="en-GB"/>
         </w:rPr>
         <w:t xml:space="preserve"> – </w:t>
       </w:r>
       <w:r>
         <w:rPr>
-          <w:rFonts w:ascii="Calibri" w:hAnsi="Calibri" w:cs="Calibri"/>
+          <w:rFonts w:ascii="Calibri" w:hAnsi="Calibri" w:eastAsia="Calibri" w:cs="Calibri"/>
           <w:lang w:val="en-GB"/>
         </w:rPr>
         <w:t>9</w:t>
@@ -437,27 +455,27 @@
           <w:numId w:val="1"/>
         </w:numPr>
         <w:rPr>
-          <w:rFonts w:ascii="Calibri" w:hAnsi="Calibri" w:cs="Calibri"/>
-          <w:lang w:val="en-GB"/>
-        </w:rPr>
-      </w:pPr>
-      <w:r>
-        <w:rPr>
-          <w:rFonts w:ascii="Calibri" w:hAnsi="Calibri" w:cs="Calibri"/>
+          <w:rFonts w:ascii="Calibri" w:hAnsi="Calibri" w:eastAsia="Calibri" w:cs="Calibri"/>
+          <w:lang w:val="en-GB"/>
+        </w:rPr>
+      </w:pPr>
+      <w:r>
+        <w:rPr>
+          <w:rFonts w:ascii="Calibri" w:hAnsi="Calibri" w:eastAsia="Calibri" w:cs="Calibri"/>
           <w:lang w:val="en-GB"/>
         </w:rPr>
         <w:t>Baby</w:t>
       </w:r>
       <w:r>
         <w:rPr>
-          <w:rFonts w:ascii="Calibri" w:hAnsi="Calibri" w:cs="Calibri"/>
+          <w:rFonts w:ascii="Calibri" w:hAnsi="Calibri" w:eastAsia="Calibri" w:cs="Calibri"/>
           <w:lang w:val="en-GB"/>
         </w:rPr>
         <w:t xml:space="preserve"> – </w:t>
       </w:r>
       <w:r>
         <w:rPr>
-          <w:rFonts w:ascii="Calibri" w:hAnsi="Calibri" w:cs="Calibri"/>
+          <w:rFonts w:ascii="Calibri" w:hAnsi="Calibri" w:eastAsia="Calibri" w:cs="Calibri"/>
           <w:lang w:val="en-GB"/>
         </w:rPr>
         <w:t>12</w:t>
@@ -471,34 +489,34 @@
           <w:numId w:val="1"/>
         </w:numPr>
         <w:rPr>
-          <w:rFonts w:ascii="Calibri" w:hAnsi="Calibri" w:cs="Calibri"/>
-          <w:lang w:val="en-GB"/>
-        </w:rPr>
-      </w:pPr>
-      <w:r>
-        <w:rPr>
-          <w:rFonts w:ascii="Calibri" w:hAnsi="Calibri" w:cs="Calibri"/>
+          <w:rFonts w:ascii="Calibri" w:hAnsi="Calibri" w:eastAsia="Calibri" w:cs="Calibri"/>
+          <w:lang w:val="en-GB"/>
+        </w:rPr>
+      </w:pPr>
+      <w:r>
+        <w:rPr>
+          <w:rFonts w:ascii="Calibri" w:hAnsi="Calibri" w:eastAsia="Calibri" w:cs="Calibri"/>
           <w:lang w:val="en-GB"/>
         </w:rPr>
         <w:t>Bic</w:t>
       </w:r>
       <w:r>
         <w:rPr>
-          <w:rFonts w:ascii="Calibri" w:hAnsi="Calibri" w:cs="Calibri"/>
+          <w:rFonts w:ascii="Calibri" w:hAnsi="Calibri" w:eastAsia="Calibri" w:cs="Calibri"/>
           <w:lang w:val="en-GB"/>
         </w:rPr>
         <w:t>ycle</w:t>
       </w:r>
       <w:r>
         <w:rPr>
-          <w:rFonts w:ascii="Calibri" w:hAnsi="Calibri" w:cs="Calibri"/>
+          <w:rFonts w:ascii="Calibri" w:hAnsi="Calibri" w:eastAsia="Calibri" w:cs="Calibri"/>
           <w:lang w:val="en-GB"/>
         </w:rPr>
         <w:t xml:space="preserve"> – </w:t>
       </w:r>
       <w:r>
         <w:rPr>
-          <w:rFonts w:ascii="Calibri" w:hAnsi="Calibri" w:cs="Calibri"/>
+          <w:rFonts w:ascii="Calibri" w:hAnsi="Calibri" w:eastAsia="Calibri" w:cs="Calibri"/>
           <w:lang w:val="en-GB"/>
         </w:rPr>
         <w:t>18</w:t>
@@ -512,27 +530,27 @@
           <w:numId w:val="1"/>
         </w:numPr>
         <w:rPr>
-          <w:rFonts w:ascii="Calibri" w:hAnsi="Calibri" w:cs="Calibri"/>
-          <w:lang w:val="en-GB"/>
-        </w:rPr>
-      </w:pPr>
-      <w:r>
-        <w:rPr>
-          <w:rFonts w:ascii="Calibri" w:hAnsi="Calibri" w:cs="Calibri"/>
+          <w:rFonts w:ascii="Calibri" w:hAnsi="Calibri" w:eastAsia="Calibri" w:cs="Calibri"/>
+          <w:lang w:val="en-GB"/>
+        </w:rPr>
+      </w:pPr>
+      <w:r>
+        <w:rPr>
+          <w:rFonts w:ascii="Calibri" w:hAnsi="Calibri" w:eastAsia="Calibri" w:cs="Calibri"/>
           <w:lang w:val="en-GB"/>
         </w:rPr>
         <w:t>Boy</w:t>
       </w:r>
       <w:r>
         <w:rPr>
-          <w:rFonts w:ascii="Calibri" w:hAnsi="Calibri" w:cs="Calibri"/>
+          <w:rFonts w:ascii="Calibri" w:hAnsi="Calibri" w:eastAsia="Calibri" w:cs="Calibri"/>
           <w:lang w:val="en-GB"/>
         </w:rPr>
         <w:t xml:space="preserve"> – </w:t>
       </w:r>
       <w:r>
         <w:rPr>
-          <w:rFonts w:ascii="Calibri" w:hAnsi="Calibri" w:cs="Calibri"/>
+          <w:rFonts w:ascii="Calibri" w:hAnsi="Calibri" w:eastAsia="Calibri" w:cs="Calibri"/>
           <w:lang w:val="en-GB"/>
         </w:rPr>
         <w:t>21</w:t>
@@ -546,27 +564,27 @@
           <w:numId w:val="1"/>
         </w:numPr>
         <w:rPr>
-          <w:rFonts w:ascii="Calibri" w:hAnsi="Calibri" w:cs="Calibri"/>
-          <w:lang w:val="en-GB"/>
-        </w:rPr>
-      </w:pPr>
-      <w:r>
-        <w:rPr>
-          <w:rFonts w:ascii="Calibri" w:hAnsi="Calibri" w:cs="Calibri"/>
+          <w:rFonts w:ascii="Calibri" w:hAnsi="Calibri" w:eastAsia="Calibri" w:cs="Calibri"/>
+          <w:lang w:val="en-GB"/>
+        </w:rPr>
+      </w:pPr>
+      <w:r>
+        <w:rPr>
+          <w:rFonts w:ascii="Calibri" w:hAnsi="Calibri" w:eastAsia="Calibri" w:cs="Calibri"/>
           <w:lang w:val="en-GB"/>
         </w:rPr>
         <w:t>Bus</w:t>
       </w:r>
       <w:r>
         <w:rPr>
-          <w:rFonts w:ascii="Calibri" w:hAnsi="Calibri" w:cs="Calibri"/>
+          <w:rFonts w:ascii="Calibri" w:hAnsi="Calibri" w:eastAsia="Calibri" w:cs="Calibri"/>
           <w:lang w:val="en-GB"/>
         </w:rPr>
         <w:t xml:space="preserve"> – </w:t>
       </w:r>
       <w:r>
         <w:rPr>
-          <w:rFonts w:ascii="Calibri" w:hAnsi="Calibri" w:cs="Calibri"/>
+          <w:rFonts w:ascii="Calibri" w:hAnsi="Calibri" w:eastAsia="Calibri" w:cs="Calibri"/>
           <w:lang w:val="en-GB"/>
         </w:rPr>
         <w:t>23</w:t>
@@ -580,27 +598,27 @@
           <w:numId w:val="1"/>
         </w:numPr>
         <w:rPr>
-          <w:rFonts w:ascii="Calibri" w:hAnsi="Calibri" w:cs="Calibri"/>
-          <w:lang w:val="en-GB"/>
-        </w:rPr>
-      </w:pPr>
-      <w:r>
-        <w:rPr>
-          <w:rFonts w:ascii="Calibri" w:hAnsi="Calibri" w:cs="Calibri"/>
+          <w:rFonts w:ascii="Calibri" w:hAnsi="Calibri" w:eastAsia="Calibri" w:cs="Calibri"/>
+          <w:lang w:val="en-GB"/>
+        </w:rPr>
+      </w:pPr>
+      <w:r>
+        <w:rPr>
+          <w:rFonts w:ascii="Calibri" w:hAnsi="Calibri" w:eastAsia="Calibri" w:cs="Calibri"/>
           <w:lang w:val="en-GB"/>
         </w:rPr>
         <w:t>Cattle</w:t>
       </w:r>
       <w:r>
         <w:rPr>
-          <w:rFonts w:ascii="Calibri" w:hAnsi="Calibri" w:cs="Calibri"/>
+          <w:rFonts w:ascii="Calibri" w:hAnsi="Calibri" w:eastAsia="Calibri" w:cs="Calibri"/>
           <w:lang w:val="en-GB"/>
         </w:rPr>
         <w:t xml:space="preserve"> – </w:t>
       </w:r>
       <w:r>
         <w:rPr>
-          <w:rFonts w:ascii="Calibri" w:hAnsi="Calibri" w:cs="Calibri"/>
+          <w:rFonts w:ascii="Calibri" w:hAnsi="Calibri" w:eastAsia="Calibri" w:cs="Calibri"/>
           <w:lang w:val="en-GB"/>
         </w:rPr>
         <w:t>29</w:t>
@@ -614,27 +632,27 @@
           <w:numId w:val="1"/>
         </w:numPr>
         <w:rPr>
-          <w:rFonts w:ascii="Calibri" w:hAnsi="Calibri" w:cs="Calibri"/>
-          <w:lang w:val="en-GB"/>
-        </w:rPr>
-      </w:pPr>
-      <w:r>
-        <w:rPr>
-          <w:rFonts w:ascii="Calibri" w:hAnsi="Calibri" w:cs="Calibri"/>
+          <w:rFonts w:ascii="Calibri" w:hAnsi="Calibri" w:eastAsia="Calibri" w:cs="Calibri"/>
+          <w:lang w:val="en-GB"/>
+        </w:rPr>
+      </w:pPr>
+      <w:r>
+        <w:rPr>
+          <w:rFonts w:ascii="Calibri" w:hAnsi="Calibri" w:eastAsia="Calibri" w:cs="Calibri"/>
           <w:lang w:val="en-GB"/>
         </w:rPr>
         <w:t>Fox</w:t>
       </w:r>
       <w:r>
         <w:rPr>
-          <w:rFonts w:ascii="Calibri" w:hAnsi="Calibri" w:cs="Calibri"/>
+          <w:rFonts w:ascii="Calibri" w:hAnsi="Calibri" w:eastAsia="Calibri" w:cs="Calibri"/>
           <w:lang w:val="en-GB"/>
         </w:rPr>
         <w:t xml:space="preserve"> – </w:t>
       </w:r>
       <w:r>
         <w:rPr>
-          <w:rFonts w:ascii="Calibri" w:hAnsi="Calibri" w:cs="Calibri"/>
+          <w:rFonts w:ascii="Calibri" w:hAnsi="Calibri" w:eastAsia="Calibri" w:cs="Calibri"/>
           <w:lang w:val="en-GB"/>
         </w:rPr>
         <w:t>44</w:t>
@@ -648,27 +666,27 @@
           <w:numId w:val="1"/>
         </w:numPr>
         <w:rPr>
-          <w:rFonts w:ascii="Calibri" w:hAnsi="Calibri" w:cs="Calibri"/>
-          <w:lang w:val="en-GB"/>
-        </w:rPr>
-      </w:pPr>
-      <w:r>
-        <w:rPr>
-          <w:rFonts w:ascii="Calibri" w:hAnsi="Calibri" w:cs="Calibri"/>
+          <w:rFonts w:ascii="Calibri" w:hAnsi="Calibri" w:eastAsia="Calibri" w:cs="Calibri"/>
+          <w:lang w:val="en-GB"/>
+        </w:rPr>
+      </w:pPr>
+      <w:r>
+        <w:rPr>
+          <w:rFonts w:ascii="Calibri" w:hAnsi="Calibri" w:eastAsia="Calibri" w:cs="Calibri"/>
           <w:lang w:val="en-GB"/>
         </w:rPr>
         <w:t>Girl</w:t>
       </w:r>
       <w:r>
         <w:rPr>
-          <w:rFonts w:ascii="Calibri" w:hAnsi="Calibri" w:cs="Calibri"/>
+          <w:rFonts w:ascii="Calibri" w:hAnsi="Calibri" w:eastAsia="Calibri" w:cs="Calibri"/>
           <w:lang w:val="en-GB"/>
         </w:rPr>
         <w:t xml:space="preserve"> – </w:t>
       </w:r>
       <w:r>
         <w:rPr>
-          <w:rFonts w:ascii="Calibri" w:hAnsi="Calibri" w:cs="Calibri"/>
+          <w:rFonts w:ascii="Calibri" w:hAnsi="Calibri" w:eastAsia="Calibri" w:cs="Calibri"/>
           <w:lang w:val="en-GB"/>
         </w:rPr>
         <w:t>45</w:t>
@@ -682,27 +700,27 @@
           <w:numId w:val="1"/>
         </w:numPr>
         <w:rPr>
-          <w:rFonts w:ascii="Calibri" w:hAnsi="Calibri" w:cs="Calibri"/>
-          <w:lang w:val="en-GB"/>
-        </w:rPr>
-      </w:pPr>
-      <w:r>
-        <w:rPr>
-          <w:rFonts w:ascii="Calibri" w:hAnsi="Calibri" w:cs="Calibri"/>
+          <w:rFonts w:ascii="Calibri" w:hAnsi="Calibri" w:eastAsia="Calibri" w:cs="Calibri"/>
+          <w:lang w:val="en-GB"/>
+        </w:rPr>
+      </w:pPr>
+      <w:r>
+        <w:rPr>
+          <w:rFonts w:ascii="Calibri" w:hAnsi="Calibri" w:eastAsia="Calibri" w:cs="Calibri"/>
           <w:lang w:val="en-GB"/>
         </w:rPr>
         <w:t>Lawn mower</w:t>
       </w:r>
       <w:r>
         <w:rPr>
-          <w:rFonts w:ascii="Calibri" w:hAnsi="Calibri" w:cs="Calibri"/>
+          <w:rFonts w:ascii="Calibri" w:hAnsi="Calibri" w:eastAsia="Calibri" w:cs="Calibri"/>
           <w:lang w:val="en-GB"/>
         </w:rPr>
         <w:t xml:space="preserve"> – </w:t>
       </w:r>
       <w:r>
         <w:rPr>
-          <w:rFonts w:ascii="Calibri" w:hAnsi="Calibri" w:cs="Calibri"/>
+          <w:rFonts w:ascii="Calibri" w:hAnsi="Calibri" w:eastAsia="Calibri" w:cs="Calibri"/>
           <w:lang w:val="en-GB"/>
         </w:rPr>
         <w:t>51</w:t>
@@ -716,27 +734,27 @@
           <w:numId w:val="1"/>
         </w:numPr>
         <w:rPr>
-          <w:rFonts w:ascii="Calibri" w:hAnsi="Calibri" w:cs="Calibri"/>
-          <w:lang w:val="en-GB"/>
-        </w:rPr>
-      </w:pPr>
-      <w:r>
-        <w:rPr>
-          <w:rFonts w:ascii="Calibri" w:hAnsi="Calibri" w:cs="Calibri"/>
+          <w:rFonts w:ascii="Calibri" w:hAnsi="Calibri" w:eastAsia="Calibri" w:cs="Calibri"/>
+          <w:lang w:val="en-GB"/>
+        </w:rPr>
+      </w:pPr>
+      <w:r>
+        <w:rPr>
+          <w:rFonts w:ascii="Calibri" w:hAnsi="Calibri" w:eastAsia="Calibri" w:cs="Calibri"/>
           <w:lang w:val="en-GB"/>
         </w:rPr>
         <w:t>Man</w:t>
       </w:r>
       <w:r>
         <w:rPr>
-          <w:rFonts w:ascii="Calibri" w:hAnsi="Calibri" w:cs="Calibri"/>
+          <w:rFonts w:ascii="Calibri" w:hAnsi="Calibri" w:eastAsia="Calibri" w:cs="Calibri"/>
           <w:lang w:val="en-GB"/>
         </w:rPr>
         <w:t xml:space="preserve"> – </w:t>
       </w:r>
       <w:r>
         <w:rPr>
-          <w:rFonts w:ascii="Calibri" w:hAnsi="Calibri" w:cs="Calibri"/>
+          <w:rFonts w:ascii="Calibri" w:hAnsi="Calibri" w:eastAsia="Calibri" w:cs="Calibri"/>
           <w:lang w:val="en-GB"/>
         </w:rPr>
         <w:t>56</w:t>
@@ -750,27 +768,27 @@
           <w:numId w:val="1"/>
         </w:numPr>
         <w:rPr>
-          <w:rFonts w:ascii="Calibri" w:hAnsi="Calibri" w:cs="Calibri"/>
-          <w:lang w:val="en-GB"/>
-        </w:rPr>
-      </w:pPr>
-      <w:r>
-        <w:rPr>
-          <w:rFonts w:ascii="Calibri" w:hAnsi="Calibri" w:cs="Calibri"/>
+          <w:rFonts w:ascii="Calibri" w:hAnsi="Calibri" w:eastAsia="Calibri" w:cs="Calibri"/>
+          <w:lang w:val="en-GB"/>
+        </w:rPr>
+      </w:pPr>
+      <w:r>
+        <w:rPr>
+          <w:rFonts w:ascii="Calibri" w:hAnsi="Calibri" w:eastAsia="Calibri" w:cs="Calibri"/>
           <w:lang w:val="en-GB"/>
         </w:rPr>
         <w:t>Motorcycle</w:t>
       </w:r>
       <w:r>
         <w:rPr>
-          <w:rFonts w:ascii="Calibri" w:hAnsi="Calibri" w:cs="Calibri"/>
+          <w:rFonts w:ascii="Calibri" w:hAnsi="Calibri" w:eastAsia="Calibri" w:cs="Calibri"/>
           <w:lang w:val="en-GB"/>
         </w:rPr>
         <w:t xml:space="preserve"> – </w:t>
       </w:r>
       <w:r>
         <w:rPr>
-          <w:rFonts w:ascii="Calibri" w:hAnsi="Calibri" w:cs="Calibri"/>
+          <w:rFonts w:ascii="Calibri" w:hAnsi="Calibri" w:eastAsia="Calibri" w:cs="Calibri"/>
           <w:lang w:val="en-GB"/>
         </w:rPr>
         <w:t>58</w:t>
@@ -784,27 +802,27 @@
           <w:numId w:val="1"/>
         </w:numPr>
         <w:rPr>
-          <w:rFonts w:ascii="Calibri" w:hAnsi="Calibri" w:cs="Calibri"/>
-          <w:lang w:val="en-GB"/>
-        </w:rPr>
-      </w:pPr>
-      <w:r>
-        <w:rPr>
-          <w:rFonts w:ascii="Calibri" w:hAnsi="Calibri" w:cs="Calibri"/>
+          <w:rFonts w:ascii="Calibri" w:hAnsi="Calibri" w:eastAsia="Calibri" w:cs="Calibri"/>
+          <w:lang w:val="en-GB"/>
+        </w:rPr>
+      </w:pPr>
+      <w:r>
+        <w:rPr>
+          <w:rFonts w:ascii="Calibri" w:hAnsi="Calibri" w:eastAsia="Calibri" w:cs="Calibri"/>
           <w:lang w:val="en-GB"/>
         </w:rPr>
         <w:t>Pickup truck</w:t>
       </w:r>
       <w:r>
         <w:rPr>
-          <w:rFonts w:ascii="Calibri" w:hAnsi="Calibri" w:cs="Calibri"/>
+          <w:rFonts w:ascii="Calibri" w:hAnsi="Calibri" w:eastAsia="Calibri" w:cs="Calibri"/>
           <w:lang w:val="en-GB"/>
         </w:rPr>
         <w:t xml:space="preserve"> – </w:t>
       </w:r>
       <w:r>
         <w:rPr>
-          <w:rFonts w:ascii="Calibri" w:hAnsi="Calibri" w:cs="Calibri"/>
+          <w:rFonts w:ascii="Calibri" w:hAnsi="Calibri" w:eastAsia="Calibri" w:cs="Calibri"/>
           <w:lang w:val="en-GB"/>
         </w:rPr>
         <w:t>68</w:t>
@@ -818,27 +836,27 @@
           <w:numId w:val="1"/>
         </w:numPr>
         <w:rPr>
-          <w:rFonts w:ascii="Calibri" w:hAnsi="Calibri" w:cs="Calibri"/>
-          <w:lang w:val="en-GB"/>
-        </w:rPr>
-      </w:pPr>
-      <w:r>
-        <w:rPr>
-          <w:rFonts w:ascii="Calibri" w:hAnsi="Calibri" w:cs="Calibri"/>
+          <w:rFonts w:ascii="Calibri" w:hAnsi="Calibri" w:eastAsia="Calibri" w:cs="Calibri"/>
+          <w:lang w:val="en-GB"/>
+        </w:rPr>
+      </w:pPr>
+      <w:r>
+        <w:rPr>
+          <w:rFonts w:ascii="Calibri" w:hAnsi="Calibri" w:eastAsia="Calibri" w:cs="Calibri"/>
           <w:lang w:val="en-GB"/>
         </w:rPr>
         <w:t>Rabbit</w:t>
       </w:r>
       <w:r>
         <w:rPr>
-          <w:rFonts w:ascii="Calibri" w:hAnsi="Calibri" w:cs="Calibri"/>
+          <w:rFonts w:ascii="Calibri" w:hAnsi="Calibri" w:eastAsia="Calibri" w:cs="Calibri"/>
           <w:lang w:val="en-GB"/>
         </w:rPr>
         <w:t xml:space="preserve"> – </w:t>
       </w:r>
       <w:r>
         <w:rPr>
-          <w:rFonts w:ascii="Calibri" w:hAnsi="Calibri" w:cs="Calibri"/>
+          <w:rFonts w:ascii="Calibri" w:hAnsi="Calibri" w:eastAsia="Calibri" w:cs="Calibri"/>
           <w:lang w:val="en-GB"/>
         </w:rPr>
         <w:t>75</w:t>
@@ -852,27 +870,27 @@
           <w:numId w:val="1"/>
         </w:numPr>
         <w:rPr>
-          <w:rFonts w:ascii="Calibri" w:hAnsi="Calibri" w:cs="Calibri"/>
-          <w:lang w:val="en-GB"/>
-        </w:rPr>
-      </w:pPr>
-      <w:r>
-        <w:rPr>
-          <w:rFonts w:ascii="Calibri" w:hAnsi="Calibri" w:cs="Calibri"/>
+          <w:rFonts w:ascii="Calibri" w:hAnsi="Calibri" w:eastAsia="Calibri" w:cs="Calibri"/>
+          <w:lang w:val="en-GB"/>
+        </w:rPr>
+      </w:pPr>
+      <w:r>
+        <w:rPr>
+          <w:rFonts w:ascii="Calibri" w:hAnsi="Calibri" w:eastAsia="Calibri" w:cs="Calibri"/>
           <w:lang w:val="en-GB"/>
         </w:rPr>
         <w:t>Squirrel</w:t>
       </w:r>
       <w:r>
         <w:rPr>
-          <w:rFonts w:ascii="Calibri" w:hAnsi="Calibri" w:cs="Calibri"/>
+          <w:rFonts w:ascii="Calibri" w:hAnsi="Calibri" w:eastAsia="Calibri" w:cs="Calibri"/>
           <w:lang w:val="en-GB"/>
         </w:rPr>
         <w:t xml:space="preserve"> – </w:t>
       </w:r>
       <w:r>
         <w:rPr>
-          <w:rFonts w:ascii="Calibri" w:hAnsi="Calibri" w:cs="Calibri"/>
+          <w:rFonts w:ascii="Calibri" w:hAnsi="Calibri" w:eastAsia="Calibri" w:cs="Calibri"/>
           <w:lang w:val="en-GB"/>
         </w:rPr>
         <w:t>90</w:t>
@@ -886,27 +904,27 @@
           <w:numId w:val="1"/>
         </w:numPr>
         <w:rPr>
-          <w:rFonts w:ascii="Calibri" w:hAnsi="Calibri" w:cs="Calibri"/>
-          <w:lang w:val="en-GB"/>
-        </w:rPr>
-      </w:pPr>
-      <w:r>
-        <w:rPr>
-          <w:rFonts w:ascii="Calibri" w:hAnsi="Calibri" w:cs="Calibri"/>
+          <w:rFonts w:ascii="Calibri" w:hAnsi="Calibri" w:eastAsia="Calibri" w:cs="Calibri"/>
+          <w:lang w:val="en-GB"/>
+        </w:rPr>
+      </w:pPr>
+      <w:r>
+        <w:rPr>
+          <w:rFonts w:ascii="Calibri" w:hAnsi="Calibri" w:eastAsia="Calibri" w:cs="Calibri"/>
           <w:lang w:val="en-GB"/>
         </w:rPr>
         <w:t>Tractor</w:t>
       </w:r>
       <w:r>
         <w:rPr>
-          <w:rFonts w:ascii="Calibri" w:hAnsi="Calibri" w:cs="Calibri"/>
+          <w:rFonts w:ascii="Calibri" w:hAnsi="Calibri" w:eastAsia="Calibri" w:cs="Calibri"/>
           <w:lang w:val="en-GB"/>
         </w:rPr>
         <w:t xml:space="preserve"> – </w:t>
       </w:r>
       <w:r>
         <w:rPr>
-          <w:rFonts w:ascii="Calibri" w:hAnsi="Calibri" w:cs="Calibri"/>
+          <w:rFonts w:ascii="Calibri" w:hAnsi="Calibri" w:eastAsia="Calibri" w:cs="Calibri"/>
           <w:lang w:val="en-GB"/>
         </w:rPr>
         <w:t>99</w:t>
@@ -920,27 +938,27 @@
           <w:numId w:val="1"/>
         </w:numPr>
         <w:rPr>
-          <w:rFonts w:ascii="Calibri" w:hAnsi="Calibri" w:cs="Calibri"/>
-          <w:lang w:val="en-GB"/>
-        </w:rPr>
-      </w:pPr>
-      <w:r>
-        <w:rPr>
-          <w:rFonts w:ascii="Calibri" w:hAnsi="Calibri" w:cs="Calibri"/>
+          <w:rFonts w:ascii="Calibri" w:hAnsi="Calibri" w:eastAsia="Calibri" w:cs="Calibri"/>
+          <w:lang w:val="en-GB"/>
+        </w:rPr>
+      </w:pPr>
+      <w:r>
+        <w:rPr>
+          <w:rFonts w:ascii="Calibri" w:hAnsi="Calibri" w:eastAsia="Calibri" w:cs="Calibri"/>
           <w:lang w:val="en-GB"/>
         </w:rPr>
         <w:t>Train</w:t>
       </w:r>
       <w:r>
         <w:rPr>
-          <w:rFonts w:ascii="Calibri" w:hAnsi="Calibri" w:cs="Calibri"/>
+          <w:rFonts w:ascii="Calibri" w:hAnsi="Calibri" w:eastAsia="Calibri" w:cs="Calibri"/>
           <w:lang w:val="en-GB"/>
         </w:rPr>
         <w:t xml:space="preserve"> – </w:t>
       </w:r>
       <w:r>
         <w:rPr>
-          <w:rFonts w:ascii="Calibri" w:hAnsi="Calibri" w:cs="Calibri"/>
+          <w:rFonts w:ascii="Calibri" w:hAnsi="Calibri" w:eastAsia="Calibri" w:cs="Calibri"/>
           <w:lang w:val="en-GB"/>
         </w:rPr>
         <w:t>100</w:t>
@@ -954,27 +972,27 @@
           <w:numId w:val="1"/>
         </w:numPr>
         <w:rPr>
-          <w:rFonts w:ascii="Calibri" w:hAnsi="Calibri" w:cs="Calibri"/>
-          <w:lang w:val="en-GB"/>
-        </w:rPr>
-      </w:pPr>
-      <w:r>
-        <w:rPr>
-          <w:rFonts w:ascii="Calibri" w:hAnsi="Calibri" w:cs="Calibri"/>
+          <w:rFonts w:ascii="Calibri" w:hAnsi="Calibri" w:eastAsia="Calibri" w:cs="Calibri"/>
+          <w:lang w:val="en-GB"/>
+        </w:rPr>
+      </w:pPr>
+      <w:r>
+        <w:rPr>
+          <w:rFonts w:ascii="Calibri" w:hAnsi="Calibri" w:eastAsia="Calibri" w:cs="Calibri"/>
           <w:lang w:val="en-GB"/>
         </w:rPr>
         <w:t>Woman</w:t>
       </w:r>
       <w:r>
         <w:rPr>
-          <w:rFonts w:ascii="Calibri" w:hAnsi="Calibri" w:cs="Calibri"/>
+          <w:rFonts w:ascii="Calibri" w:hAnsi="Calibri" w:eastAsia="Calibri" w:cs="Calibri"/>
           <w:lang w:val="en-GB"/>
         </w:rPr>
         <w:t xml:space="preserve"> – </w:t>
       </w:r>
       <w:r>
         <w:rPr>
-          <w:rFonts w:ascii="Calibri" w:hAnsi="Calibri" w:cs="Calibri"/>
+          <w:rFonts w:ascii="Calibri" w:hAnsi="Calibri" w:eastAsia="Calibri" w:cs="Calibri"/>
           <w:lang w:val="en-GB"/>
         </w:rPr>
         <w:t>108</w:t>
@@ -988,34 +1006,34 @@
           <w:numId w:val="1"/>
         </w:numPr>
         <w:rPr>
-          <w:rFonts w:ascii="Calibri" w:hAnsi="Calibri" w:cs="Calibri"/>
-          <w:lang w:val="en-GB"/>
-        </w:rPr>
-      </w:pPr>
-      <w:r>
-        <w:rPr>
-          <w:rFonts w:ascii="Calibri" w:hAnsi="Calibri" w:cs="Calibri"/>
+          <w:rFonts w:ascii="Calibri" w:hAnsi="Calibri" w:eastAsia="Calibri" w:cs="Calibri"/>
+          <w:lang w:val="en-GB"/>
+        </w:rPr>
+      </w:pPr>
+      <w:r>
+        <w:rPr>
+          <w:rFonts w:ascii="Calibri" w:hAnsi="Calibri" w:eastAsia="Calibri" w:cs="Calibri"/>
           <w:lang w:val="en-GB"/>
         </w:rPr>
         <w:t>Trees</w:t>
       </w:r>
       <w:r>
         <w:rPr>
-          <w:rFonts w:ascii="Calibri" w:hAnsi="Calibri" w:cs="Calibri"/>
+          <w:rFonts w:ascii="Calibri" w:hAnsi="Calibri" w:eastAsia="Calibri" w:cs="Calibri"/>
           <w:lang w:val="en-GB"/>
         </w:rPr>
         <w:t>(superclass)</w:t>
       </w:r>
       <w:r>
         <w:rPr>
-          <w:rFonts w:ascii="Calibri" w:hAnsi="Calibri" w:cs="Calibri"/>
+          <w:rFonts w:ascii="Calibri" w:hAnsi="Calibri" w:eastAsia="Calibri" w:cs="Calibri"/>
           <w:lang w:val="en-GB"/>
         </w:rPr>
         <w:t xml:space="preserve"> – </w:t>
       </w:r>
       <w:r>
         <w:rPr>
-          <w:rFonts w:ascii="Calibri" w:hAnsi="Calibri" w:cs="Calibri"/>
+          <w:rFonts w:ascii="Calibri" w:hAnsi="Calibri" w:eastAsia="Calibri" w:cs="Calibri"/>
           <w:lang w:val="en-GB"/>
         </w:rPr>
         <w:t>111</w:t>
@@ -1024,17 +1042,21 @@
     <w:p>
       <w:pPr>
         <w:rPr>
-          <w:rFonts w:ascii="Calibri" w:hAnsi="Calibri" w:cs="Calibri"/>
-          <w:b/>
-          <w:bCs/>
-          <w:lang w:val="en-GB"/>
-        </w:rPr>
-      </w:pPr>
-      <w:r>
-        <w:rPr>
-          <w:rFonts w:ascii="Calibri" w:hAnsi="Calibri" w:cs="Calibri"/>
-          <w:b/>
-          <w:bCs/>
+          <w:rFonts w:ascii="Calibri" w:hAnsi="Calibri" w:eastAsia="Calibri" w:cs="Calibri"/>
+          <w:b w:val="1"/>
+          <w:bCs w:val="1"/>
+          <w:sz w:val="24"/>
+          <w:szCs w:val="24"/>
+          <w:lang w:val="en-GB"/>
+        </w:rPr>
+      </w:pPr>
+      <w:r>
+        <w:rPr>
+          <w:rFonts w:ascii="Calibri" w:hAnsi="Calibri" w:eastAsia="Calibri" w:cs="Calibri"/>
+          <w:b w:val="1"/>
+          <w:bCs w:val="1"/>
+          <w:sz w:val="24"/>
+          <w:szCs w:val="24"/>
           <w:lang w:val="en-GB"/>
         </w:rPr>
         <w:t>Pre-processing:</w:t>
@@ -1042,33 +1064,59 @@
     </w:p>
     <w:p>
       <w:pPr>
-        <w:shd w:val="clear" w:color="auto" w:fill="FFFFFF"/>
-        <w:spacing w:before="100" w:beforeAutospacing="1" w:after="100" w:afterAutospacing="1" w:line="240" w:lineRule="auto"/>
-        <w:rPr>
-          <w:rFonts w:ascii="Calibri" w:hAnsi="Calibri" w:cs="Calibri"/>
-          <w:lang w:val="en-GB"/>
-        </w:rPr>
-      </w:pPr>
-      <w:r>
-        <w:rPr>
-          <w:rFonts w:ascii="Calibri" w:hAnsi="Calibri" w:cs="Calibri"/>
+        <w:shd w:val="clear" w:color="auto" w:fill="FFFFFF" w:themeFill="background1"/>
+        <w:spacing w:before="100" w:beforeAutospacing="on" w:after="100" w:afterAutospacing="on" w:line="240" w:lineRule="auto"/>
+        <w:rPr>
+          <w:rFonts w:ascii="Calibri" w:hAnsi="Calibri" w:eastAsia="Calibri" w:cs="Calibri"/>
+          <w:sz w:val="22"/>
+          <w:szCs w:val="22"/>
+          <w:lang w:val="en-GB"/>
+        </w:rPr>
+      </w:pPr>
+      <w:r>
+        <w:rPr>
+          <w:rFonts w:ascii="Calibri" w:hAnsi="Calibri" w:eastAsia="Calibri" w:cs="Calibri"/>
+          <w:sz w:val="22"/>
+          <w:szCs w:val="22"/>
           <w:lang w:val="en-GB"/>
         </w:rPr>
         <w:t xml:space="preserve">For each data images, we </w:t>
       </w:r>
       <w:r>
         <w:rPr>
-          <w:rFonts w:ascii="Calibri" w:hAnsi="Calibri" w:cs="Calibri"/>
+          <w:rFonts w:ascii="Calibri" w:hAnsi="Calibri" w:eastAsia="Calibri" w:cs="Calibri"/>
+          <w:sz w:val="22"/>
+          <w:szCs w:val="22"/>
           <w:lang w:val="en-GB"/>
         </w:rPr>
         <w:t xml:space="preserve">added </w:t>
       </w:r>
       <w:r>
         <w:rPr>
-          <w:rFonts w:ascii="Calibri" w:hAnsi="Calibri" w:cs="Calibri"/>
-          <w:lang w:val="en-GB"/>
-        </w:rPr>
-        <w:t>multiple techniques such as:</w:t>
+          <w:rFonts w:ascii="Calibri" w:hAnsi="Calibri" w:eastAsia="Calibri" w:cs="Calibri"/>
+          <w:sz w:val="22"/>
+          <w:szCs w:val="22"/>
+          <w:lang w:val="en-GB"/>
+        </w:rPr>
+        <w:t>multiple</w:t>
+      </w:r>
+      <w:r>
+        <w:rPr>
+          <w:rFonts w:ascii="Calibri" w:hAnsi="Calibri" w:eastAsia="Calibri" w:cs="Calibri"/>
+          <w:sz w:val="22"/>
+          <w:szCs w:val="22"/>
+          <w:lang w:val="en-GB"/>
+        </w:rPr>
+        <w:t xml:space="preserve"> pre-processing</w:t>
+      </w:r>
+      <w:r>
+        <w:rPr>
+          <w:rFonts w:ascii="Calibri" w:hAnsi="Calibri" w:eastAsia="Calibri" w:cs="Calibri"/>
+          <w:sz w:val="22"/>
+          <w:szCs w:val="22"/>
+          <w:lang w:val="en-GB"/>
+        </w:rPr>
+        <w:t xml:space="preserve"> techniques such as:</w:t>
       </w:r>
     </w:p>
     <w:p>
@@ -1078,27 +1126,31 @@
           <w:ilvl w:val="0"/>
           <w:numId w:val="3"/>
         </w:numPr>
-        <w:shd w:val="clear" w:color="auto" w:fill="FFFFFF"/>
-        <w:spacing w:before="100" w:beforeAutospacing="1" w:after="100" w:afterAutospacing="1" w:line="240" w:lineRule="auto"/>
-        <w:rPr>
-          <w:rFonts w:ascii="Calibri" w:hAnsi="Calibri" w:cs="Calibri"/>
-          <w:lang w:val="en-GB"/>
-        </w:rPr>
-      </w:pPr>
-      <w:r>
-        <w:rPr>
-          <w:rFonts w:ascii="Calibri" w:hAnsi="Calibri" w:cs="Calibri"/>
+        <w:shd w:val="clear" w:color="auto" w:fill="FFFFFF" w:themeFill="background1"/>
+        <w:spacing w:before="100" w:beforeAutospacing="on" w:after="100" w:afterAutospacing="on" w:line="240" w:lineRule="auto"/>
+        <w:rPr>
+          <w:rFonts w:ascii="Calibri" w:hAnsi="Calibri" w:eastAsia="Calibri" w:cs="Calibri"/>
+          <w:sz w:val="22"/>
+          <w:szCs w:val="22"/>
+          <w:lang w:val="en-GB"/>
+        </w:rPr>
+      </w:pPr>
+      <w:r>
+        <w:rPr>
+          <w:rFonts w:ascii="Calibri" w:hAnsi="Calibri" w:eastAsia="Calibri" w:cs="Calibri"/>
+          <w:sz w:val="22"/>
+          <w:szCs w:val="22"/>
           <w:lang w:val="en-GB"/>
         </w:rPr>
         <w:t>Grayscale:</w:t>
       </w:r>
       <w:r>
         <w:rPr>
-          <w:rFonts w:ascii="Segoe UI" w:eastAsia="Times New Roman" w:hAnsi="Segoe UI" w:cs="Segoe UI"/>
+          <w:rFonts w:ascii="Calibri" w:hAnsi="Calibri" w:eastAsia="Calibri" w:cs="Calibri"/>
           <w:color w:val="1F2328"/>
           <w:kern w:val="0"/>
-          <w:sz w:val="21"/>
-          <w:szCs w:val="21"/>
+          <w:sz w:val="22"/>
+          <w:szCs w:val="22"/>
           <w:lang w:eastAsia="en-IE"/>
           <w14:ligatures w14:val="none"/>
         </w:rPr>
@@ -1106,11 +1158,11 @@
       </w:r>
       <w:r>
         <w:rPr>
-          <w:rFonts w:ascii="Segoe UI" w:eastAsia="Times New Roman" w:hAnsi="Segoe UI" w:cs="Segoe UI"/>
+          <w:rFonts w:ascii="Calibri" w:hAnsi="Calibri" w:eastAsia="Calibri" w:cs="Calibri"/>
           <w:color w:val="1F2328"/>
           <w:kern w:val="0"/>
-          <w:sz w:val="21"/>
-          <w:szCs w:val="21"/>
+          <w:sz w:val="22"/>
+          <w:szCs w:val="22"/>
           <w:lang w:eastAsia="en-IE"/>
           <w14:ligatures w14:val="none"/>
         </w:rPr>
@@ -1118,11 +1170,11 @@
       </w:r>
       <w:r>
         <w:rPr>
-          <w:rFonts w:ascii="Segoe UI" w:eastAsia="Times New Roman" w:hAnsi="Segoe UI" w:cs="Segoe UI"/>
+          <w:rFonts w:ascii="Calibri" w:hAnsi="Calibri" w:eastAsia="Calibri" w:cs="Calibri"/>
           <w:color w:val="1F2328"/>
           <w:kern w:val="0"/>
-          <w:sz w:val="21"/>
-          <w:szCs w:val="21"/>
+          <w:sz w:val="22"/>
+          <w:szCs w:val="22"/>
           <w:lang w:eastAsia="en-IE"/>
           <w14:ligatures w14:val="none"/>
         </w:rPr>
@@ -1130,11 +1182,11 @@
       </w:r>
       <w:r>
         <w:rPr>
-          <w:rFonts w:ascii="Segoe UI" w:eastAsia="Times New Roman" w:hAnsi="Segoe UI" w:cs="Segoe UI"/>
+          <w:rFonts w:ascii="Calibri" w:hAnsi="Calibri" w:eastAsia="Calibri" w:cs="Calibri"/>
           <w:color w:val="1F2328"/>
           <w:kern w:val="0"/>
-          <w:sz w:val="21"/>
-          <w:szCs w:val="21"/>
+          <w:sz w:val="22"/>
+          <w:szCs w:val="22"/>
           <w:lang w:eastAsia="en-IE"/>
           <w14:ligatures w14:val="none"/>
         </w:rPr>
@@ -1142,11 +1194,11 @@
       </w:r>
       <w:r>
         <w:rPr>
-          <w:rFonts w:ascii="Segoe UI" w:eastAsia="Times New Roman" w:hAnsi="Segoe UI" w:cs="Segoe UI"/>
+          <w:rFonts w:ascii="Calibri" w:hAnsi="Calibri" w:eastAsia="Calibri" w:cs="Calibri"/>
           <w:color w:val="1F2328"/>
           <w:kern w:val="0"/>
-          <w:sz w:val="21"/>
-          <w:szCs w:val="21"/>
+          <w:sz w:val="22"/>
+          <w:szCs w:val="22"/>
           <w:lang w:eastAsia="en-IE"/>
           <w14:ligatures w14:val="none"/>
         </w:rPr>
@@ -1160,20 +1212,22 @@
           <w:ilvl w:val="0"/>
           <w:numId w:val="3"/>
         </w:numPr>
-        <w:shd w:val="clear" w:color="auto" w:fill="FFFFFF"/>
-        <w:spacing w:before="100" w:beforeAutospacing="1" w:after="100" w:afterAutospacing="1" w:line="240" w:lineRule="auto"/>
-        <w:rPr>
-          <w:rFonts w:ascii="Calibri" w:hAnsi="Calibri" w:cs="Calibri"/>
-          <w:lang w:val="en-GB"/>
-        </w:rPr>
-      </w:pPr>
-      <w:r>
-        <w:rPr>
-          <w:rFonts w:ascii="Segoe UI" w:eastAsia="Times New Roman" w:hAnsi="Segoe UI" w:cs="Segoe UI"/>
+        <w:shd w:val="clear" w:color="auto" w:fill="FFFFFF" w:themeFill="background1"/>
+        <w:spacing w:before="100" w:beforeAutospacing="on" w:after="100" w:afterAutospacing="on" w:line="240" w:lineRule="auto"/>
+        <w:rPr>
+          <w:rFonts w:ascii="Calibri" w:hAnsi="Calibri" w:eastAsia="Calibri" w:cs="Calibri"/>
+          <w:sz w:val="22"/>
+          <w:szCs w:val="22"/>
+          <w:lang w:val="en-GB"/>
+        </w:rPr>
+      </w:pPr>
+      <w:r>
+        <w:rPr>
+          <w:rFonts w:ascii="Calibri" w:hAnsi="Calibri" w:eastAsia="Calibri" w:cs="Calibri"/>
           <w:color w:val="1F2328"/>
           <w:kern w:val="0"/>
-          <w:sz w:val="21"/>
-          <w:szCs w:val="21"/>
+          <w:sz w:val="22"/>
+          <w:szCs w:val="22"/>
           <w:lang w:eastAsia="en-IE"/>
           <w14:ligatures w14:val="none"/>
         </w:rPr>
@@ -1181,11 +1235,11 @@
       </w:r>
       <w:r>
         <w:rPr>
-          <w:rFonts w:ascii="Segoe UI" w:eastAsia="Times New Roman" w:hAnsi="Segoe UI" w:cs="Segoe UI"/>
+          <w:rFonts w:ascii="Calibri" w:hAnsi="Calibri" w:eastAsia="Calibri" w:cs="Calibri"/>
           <w:color w:val="1F2328"/>
           <w:kern w:val="0"/>
-          <w:sz w:val="21"/>
-          <w:szCs w:val="21"/>
+          <w:sz w:val="22"/>
+          <w:szCs w:val="22"/>
           <w:lang w:eastAsia="en-IE"/>
           <w14:ligatures w14:val="none"/>
         </w:rPr>
@@ -1193,11 +1247,11 @@
       </w:r>
       <w:r>
         <w:rPr>
-          <w:rFonts w:ascii="Segoe UI" w:eastAsia="Times New Roman" w:hAnsi="Segoe UI" w:cs="Segoe UI"/>
+          <w:rFonts w:ascii="Calibri" w:hAnsi="Calibri" w:eastAsia="Calibri" w:cs="Calibri"/>
           <w:color w:val="1F2328"/>
           <w:kern w:val="0"/>
-          <w:sz w:val="21"/>
-          <w:szCs w:val="21"/>
+          <w:sz w:val="22"/>
+          <w:szCs w:val="22"/>
           <w:lang w:eastAsia="en-IE"/>
           <w14:ligatures w14:val="none"/>
         </w:rPr>
@@ -1205,11 +1259,11 @@
       </w:r>
       <w:r>
         <w:rPr>
-          <w:rFonts w:ascii="Segoe UI" w:eastAsia="Times New Roman" w:hAnsi="Segoe UI" w:cs="Segoe UI"/>
+          <w:rFonts w:ascii="Calibri" w:hAnsi="Calibri" w:eastAsia="Calibri" w:cs="Calibri"/>
           <w:color w:val="1F2328"/>
           <w:kern w:val="0"/>
-          <w:sz w:val="21"/>
-          <w:szCs w:val="21"/>
+          <w:sz w:val="22"/>
+          <w:szCs w:val="22"/>
           <w:lang w:eastAsia="en-IE"/>
           <w14:ligatures w14:val="none"/>
         </w:rPr>
@@ -1217,11 +1271,11 @@
       </w:r>
       <w:r>
         <w:rPr>
-          <w:rFonts w:ascii="Segoe UI" w:eastAsia="Times New Roman" w:hAnsi="Segoe UI" w:cs="Segoe UI"/>
+          <w:rFonts w:ascii="Calibri" w:hAnsi="Calibri" w:eastAsia="Calibri" w:cs="Calibri"/>
           <w:color w:val="1F2328"/>
           <w:kern w:val="0"/>
-          <w:sz w:val="21"/>
-          <w:szCs w:val="21"/>
+          <w:sz w:val="22"/>
+          <w:szCs w:val="22"/>
           <w:lang w:eastAsia="en-IE"/>
           <w14:ligatures w14:val="none"/>
         </w:rPr>
@@ -1235,20 +1289,22 @@
           <w:ilvl w:val="0"/>
           <w:numId w:val="3"/>
         </w:numPr>
-        <w:shd w:val="clear" w:color="auto" w:fill="FFFFFF"/>
-        <w:spacing w:before="100" w:beforeAutospacing="1" w:after="100" w:afterAutospacing="1" w:line="240" w:lineRule="auto"/>
-        <w:rPr>
-          <w:rFonts w:ascii="Calibri" w:hAnsi="Calibri" w:cs="Calibri"/>
-          <w:lang w:val="en-GB"/>
-        </w:rPr>
-      </w:pPr>
-      <w:r>
-        <w:rPr>
-          <w:rFonts w:ascii="Segoe UI" w:eastAsia="Times New Roman" w:hAnsi="Segoe UI" w:cs="Segoe UI"/>
+        <w:shd w:val="clear" w:color="auto" w:fill="FFFFFF" w:themeFill="background1"/>
+        <w:spacing w:before="100" w:beforeAutospacing="on" w:after="100" w:afterAutospacing="on" w:line="240" w:lineRule="auto"/>
+        <w:rPr>
+          <w:rFonts w:ascii="Calibri" w:hAnsi="Calibri" w:eastAsia="Calibri" w:cs="Calibri"/>
+          <w:sz w:val="22"/>
+          <w:szCs w:val="22"/>
+          <w:lang w:val="en-GB"/>
+        </w:rPr>
+      </w:pPr>
+      <w:r>
+        <w:rPr>
+          <w:rFonts w:ascii="Calibri" w:hAnsi="Calibri" w:eastAsia="Calibri" w:cs="Calibri"/>
           <w:color w:val="1F2328"/>
           <w:kern w:val="0"/>
-          <w:sz w:val="21"/>
-          <w:szCs w:val="21"/>
+          <w:sz w:val="22"/>
+          <w:szCs w:val="22"/>
           <w:lang w:eastAsia="en-IE"/>
           <w14:ligatures w14:val="none"/>
         </w:rPr>
@@ -1256,11 +1312,11 @@
       </w:r>
       <w:r>
         <w:rPr>
-          <w:rFonts w:ascii="Segoe UI" w:eastAsia="Times New Roman" w:hAnsi="Segoe UI" w:cs="Segoe UI"/>
+          <w:rFonts w:ascii="Calibri" w:hAnsi="Calibri" w:eastAsia="Calibri" w:cs="Calibri"/>
           <w:color w:val="1F2328"/>
           <w:kern w:val="0"/>
-          <w:sz w:val="21"/>
-          <w:szCs w:val="21"/>
+          <w:sz w:val="22"/>
+          <w:szCs w:val="22"/>
           <w:lang w:eastAsia="en-IE"/>
           <w14:ligatures w14:val="none"/>
         </w:rPr>
@@ -1268,11 +1324,11 @@
       </w:r>
       <w:r>
         <w:rPr>
-          <w:rFonts w:ascii="Segoe UI" w:eastAsia="Times New Roman" w:hAnsi="Segoe UI" w:cs="Segoe UI"/>
+          <w:rFonts w:ascii="Calibri" w:hAnsi="Calibri" w:eastAsia="Calibri" w:cs="Calibri"/>
           <w:color w:val="1F2328"/>
           <w:kern w:val="0"/>
-          <w:sz w:val="21"/>
-          <w:szCs w:val="21"/>
+          <w:sz w:val="22"/>
+          <w:szCs w:val="22"/>
           <w:lang w:eastAsia="en-IE"/>
           <w14:ligatures w14:val="none"/>
         </w:rPr>
@@ -1280,11 +1336,11 @@
       </w:r>
       <w:r>
         <w:rPr>
-          <w:rFonts w:ascii="Segoe UI" w:eastAsia="Times New Roman" w:hAnsi="Segoe UI" w:cs="Segoe UI"/>
+          <w:rFonts w:ascii="Calibri" w:hAnsi="Calibri" w:eastAsia="Calibri" w:cs="Calibri"/>
           <w:color w:val="1F2328"/>
           <w:kern w:val="0"/>
-          <w:sz w:val="21"/>
-          <w:szCs w:val="21"/>
+          <w:sz w:val="22"/>
+          <w:szCs w:val="22"/>
           <w:lang w:eastAsia="en-IE"/>
           <w14:ligatures w14:val="none"/>
         </w:rPr>
@@ -1298,20 +1354,22 @@
           <w:ilvl w:val="0"/>
           <w:numId w:val="3"/>
         </w:numPr>
-        <w:shd w:val="clear" w:color="auto" w:fill="FFFFFF"/>
-        <w:spacing w:before="100" w:beforeAutospacing="1" w:after="100" w:afterAutospacing="1" w:line="240" w:lineRule="auto"/>
-        <w:rPr>
-          <w:rFonts w:ascii="Calibri" w:hAnsi="Calibri" w:cs="Calibri"/>
-          <w:lang w:val="en-GB"/>
-        </w:rPr>
-      </w:pPr>
-      <w:r>
-        <w:rPr>
-          <w:rFonts w:ascii="Segoe UI" w:eastAsia="Times New Roman" w:hAnsi="Segoe UI" w:cs="Segoe UI"/>
+        <w:shd w:val="clear" w:color="auto" w:fill="FFFFFF" w:themeFill="background1"/>
+        <w:spacing w:before="100" w:beforeAutospacing="on" w:after="100" w:afterAutospacing="on" w:line="240" w:lineRule="auto"/>
+        <w:rPr>
+          <w:rFonts w:ascii="Calibri" w:hAnsi="Calibri" w:eastAsia="Calibri" w:cs="Calibri"/>
+          <w:sz w:val="22"/>
+          <w:szCs w:val="22"/>
+          <w:lang w:val="en-GB"/>
+        </w:rPr>
+      </w:pPr>
+      <w:r>
+        <w:rPr>
+          <w:rFonts w:ascii="Calibri" w:hAnsi="Calibri" w:eastAsia="Calibri" w:cs="Calibri"/>
           <w:color w:val="1F2328"/>
           <w:kern w:val="0"/>
-          <w:sz w:val="21"/>
-          <w:szCs w:val="21"/>
+          <w:sz w:val="22"/>
+          <w:szCs w:val="22"/>
           <w:lang w:eastAsia="en-IE"/>
           <w14:ligatures w14:val="none"/>
         </w:rPr>
@@ -1319,11 +1377,11 @@
       </w:r>
       <w:r>
         <w:rPr>
-          <w:rFonts w:ascii="Segoe UI" w:eastAsia="Times New Roman" w:hAnsi="Segoe UI" w:cs="Segoe UI"/>
+          <w:rFonts w:ascii="Calibri" w:hAnsi="Calibri" w:eastAsia="Calibri" w:cs="Calibri"/>
           <w:color w:val="1F2328"/>
           <w:kern w:val="0"/>
-          <w:sz w:val="21"/>
-          <w:szCs w:val="21"/>
+          <w:sz w:val="22"/>
+          <w:szCs w:val="22"/>
           <w:lang w:eastAsia="en-IE"/>
           <w14:ligatures w14:val="none"/>
         </w:rPr>
@@ -1331,11 +1389,11 @@
       </w:r>
       <w:r>
         <w:rPr>
-          <w:rFonts w:ascii="Segoe UI" w:eastAsia="Times New Roman" w:hAnsi="Segoe UI" w:cs="Segoe UI"/>
+          <w:rFonts w:ascii="Calibri" w:hAnsi="Calibri" w:eastAsia="Calibri" w:cs="Calibri"/>
           <w:color w:val="1F2328"/>
           <w:kern w:val="0"/>
-          <w:sz w:val="21"/>
-          <w:szCs w:val="21"/>
+          <w:sz w:val="22"/>
+          <w:szCs w:val="22"/>
           <w:lang w:eastAsia="en-IE"/>
           <w14:ligatures w14:val="none"/>
         </w:rPr>
@@ -1343,11 +1401,11 @@
       </w:r>
       <w:r>
         <w:rPr>
-          <w:rFonts w:ascii="Segoe UI" w:eastAsia="Times New Roman" w:hAnsi="Segoe UI" w:cs="Segoe UI"/>
+          <w:rFonts w:ascii="Calibri" w:hAnsi="Calibri" w:eastAsia="Calibri" w:cs="Calibri"/>
           <w:color w:val="1F2328"/>
           <w:kern w:val="0"/>
-          <w:sz w:val="21"/>
-          <w:szCs w:val="21"/>
+          <w:sz w:val="22"/>
+          <w:szCs w:val="22"/>
           <w:lang w:eastAsia="en-IE"/>
           <w14:ligatures w14:val="none"/>
         </w:rPr>
@@ -1355,11 +1413,11 @@
       </w:r>
       <w:r>
         <w:rPr>
-          <w:rFonts w:ascii="Segoe UI" w:eastAsia="Times New Roman" w:hAnsi="Segoe UI" w:cs="Segoe UI"/>
+          <w:rFonts w:ascii="Calibri" w:hAnsi="Calibri" w:eastAsia="Calibri" w:cs="Calibri"/>
           <w:color w:val="1F2328"/>
           <w:kern w:val="0"/>
-          <w:sz w:val="21"/>
-          <w:szCs w:val="21"/>
+          <w:sz w:val="22"/>
+          <w:szCs w:val="22"/>
           <w:lang w:eastAsia="en-IE"/>
           <w14:ligatures w14:val="none"/>
         </w:rPr>
@@ -1373,20 +1431,22 @@
           <w:ilvl w:val="0"/>
           <w:numId w:val="3"/>
         </w:numPr>
-        <w:shd w:val="clear" w:color="auto" w:fill="FFFFFF"/>
-        <w:spacing w:before="100" w:beforeAutospacing="1" w:after="100" w:afterAutospacing="1" w:line="240" w:lineRule="auto"/>
-        <w:rPr>
-          <w:rFonts w:ascii="Calibri" w:hAnsi="Calibri" w:cs="Calibri"/>
-          <w:lang w:val="en-GB"/>
-        </w:rPr>
-      </w:pPr>
-      <w:r>
-        <w:rPr>
-          <w:rFonts w:ascii="Segoe UI" w:eastAsia="Times New Roman" w:hAnsi="Segoe UI" w:cs="Segoe UI"/>
+        <w:shd w:val="clear" w:color="auto" w:fill="FFFFFF" w:themeFill="background1"/>
+        <w:spacing w:before="100" w:beforeAutospacing="on" w:after="100" w:afterAutospacing="on" w:line="240" w:lineRule="auto"/>
+        <w:rPr>
+          <w:rFonts w:ascii="Calibri" w:hAnsi="Calibri" w:eastAsia="Calibri" w:cs="Calibri"/>
+          <w:sz w:val="22"/>
+          <w:szCs w:val="22"/>
+          <w:lang w:val="en-GB"/>
+        </w:rPr>
+      </w:pPr>
+      <w:r>
+        <w:rPr>
+          <w:rFonts w:ascii="Calibri" w:hAnsi="Calibri" w:eastAsia="Calibri" w:cs="Calibri"/>
           <w:color w:val="1F2328"/>
           <w:kern w:val="0"/>
-          <w:sz w:val="21"/>
-          <w:szCs w:val="21"/>
+          <w:sz w:val="22"/>
+          <w:szCs w:val="22"/>
           <w:lang w:eastAsia="en-IE"/>
           <w14:ligatures w14:val="none"/>
         </w:rPr>
@@ -1394,11 +1454,11 @@
       </w:r>
       <w:r>
         <w:rPr>
-          <w:rFonts w:ascii="Segoe UI" w:eastAsia="Times New Roman" w:hAnsi="Segoe UI" w:cs="Segoe UI"/>
+          <w:rFonts w:ascii="Calibri" w:hAnsi="Calibri" w:eastAsia="Calibri" w:cs="Calibri"/>
           <w:color w:val="1F2328"/>
           <w:kern w:val="0"/>
-          <w:sz w:val="21"/>
-          <w:szCs w:val="21"/>
+          <w:sz w:val="22"/>
+          <w:szCs w:val="22"/>
           <w:lang w:eastAsia="en-IE"/>
           <w14:ligatures w14:val="none"/>
         </w:rPr>
@@ -1406,11 +1466,11 @@
       </w:r>
       <w:r>
         <w:rPr>
-          <w:rFonts w:ascii="Segoe UI" w:eastAsia="Times New Roman" w:hAnsi="Segoe UI" w:cs="Segoe UI"/>
+          <w:rFonts w:ascii="Calibri" w:hAnsi="Calibri" w:eastAsia="Calibri" w:cs="Calibri"/>
           <w:color w:val="1F2328"/>
           <w:kern w:val="0"/>
-          <w:sz w:val="21"/>
-          <w:szCs w:val="21"/>
+          <w:sz w:val="22"/>
+          <w:szCs w:val="22"/>
           <w:lang w:eastAsia="en-IE"/>
           <w14:ligatures w14:val="none"/>
         </w:rPr>
@@ -1418,11 +1478,11 @@
       </w:r>
       <w:r>
         <w:rPr>
-          <w:rFonts w:ascii="Segoe UI" w:eastAsia="Times New Roman" w:hAnsi="Segoe UI" w:cs="Segoe UI"/>
+          <w:rFonts w:ascii="Calibri" w:hAnsi="Calibri" w:eastAsia="Calibri" w:cs="Calibri"/>
           <w:color w:val="1F2328"/>
           <w:kern w:val="0"/>
-          <w:sz w:val="21"/>
-          <w:szCs w:val="21"/>
+          <w:sz w:val="22"/>
+          <w:szCs w:val="22"/>
           <w:lang w:eastAsia="en-IE"/>
           <w14:ligatures w14:val="none"/>
         </w:rPr>
@@ -1430,11 +1490,11 @@
       </w:r>
       <w:r>
         <w:rPr>
-          <w:rFonts w:ascii="Segoe UI" w:eastAsia="Times New Roman" w:hAnsi="Segoe UI" w:cs="Segoe UI"/>
+          <w:rFonts w:ascii="Calibri" w:hAnsi="Calibri" w:eastAsia="Calibri" w:cs="Calibri"/>
           <w:color w:val="1F2328"/>
           <w:kern w:val="0"/>
-          <w:sz w:val="21"/>
-          <w:szCs w:val="21"/>
+          <w:sz w:val="22"/>
+          <w:szCs w:val="22"/>
           <w:lang w:eastAsia="en-IE"/>
           <w14:ligatures w14:val="none"/>
         </w:rPr>
@@ -1442,11 +1502,11 @@
       </w:r>
       <w:r>
         <w:rPr>
-          <w:rFonts w:ascii="Segoe UI" w:eastAsia="Times New Roman" w:hAnsi="Segoe UI" w:cs="Segoe UI"/>
+          <w:rFonts w:ascii="Calibri" w:hAnsi="Calibri" w:eastAsia="Calibri" w:cs="Calibri"/>
           <w:color w:val="1F2328"/>
           <w:kern w:val="0"/>
-          <w:sz w:val="21"/>
-          <w:szCs w:val="21"/>
+          <w:sz w:val="22"/>
+          <w:szCs w:val="22"/>
           <w:lang w:eastAsia="en-IE"/>
           <w14:ligatures w14:val="none"/>
         </w:rPr>
@@ -1460,10 +1520,1667 @@
           <w:ilvl w:val="0"/>
           <w:numId w:val="3"/>
         </w:numPr>
-        <w:shd w:val="clear" w:color="auto" w:fill="FFFFFF"/>
-        <w:spacing w:before="100" w:beforeAutospacing="1" w:after="100" w:afterAutospacing="1" w:line="240" w:lineRule="auto"/>
-        <w:rPr>
-          <w:rFonts w:ascii="Segoe UI" w:eastAsia="Times New Roman" w:hAnsi="Segoe UI" w:cs="Segoe UI"/>
+        <w:shd w:val="clear" w:color="auto" w:fill="FFFFFF" w:themeFill="background1"/>
+        <w:spacing w:before="100" w:beforeAutospacing="on" w:after="100" w:afterAutospacing="on" w:line="240" w:lineRule="auto"/>
+        <w:rPr>
+          <w:rFonts w:ascii="Calibri" w:hAnsi="Calibri" w:eastAsia="Calibri" w:cs="Calibri"/>
+          <w:b w:val="0"/>
+          <w:bCs w:val="0"/>
+          <w:color w:val="1F2328"/>
+          <w:kern w:val="0"/>
+          <w:sz w:val="22"/>
+          <w:szCs w:val="22"/>
+          <w:lang w:eastAsia="en-IE"/>
+          <w14:ligatures w14:val="none"/>
+        </w:rPr>
+      </w:pPr>
+      <w:r>
+        <w:rPr>
+          <w:rFonts w:ascii="Calibri" w:hAnsi="Calibri" w:eastAsia="Calibri" w:cs="Calibri"/>
+          <w:color w:val="1F2328"/>
+          <w:kern w:val="0"/>
+          <w:sz w:val="22"/>
+          <w:szCs w:val="22"/>
+          <w:lang w:eastAsia="en-IE"/>
+          <w14:ligatures w14:val="none"/>
+        </w:rPr>
+        <w:t>D</w:t>
+      </w:r>
+      <w:r>
+        <w:rPr>
+          <w:rFonts w:ascii="Calibri" w:hAnsi="Calibri" w:eastAsia="Calibri" w:cs="Calibri"/>
+          <w:color w:val="1F2328"/>
+          <w:kern w:val="0"/>
+          <w:sz w:val="22"/>
+          <w:szCs w:val="22"/>
+          <w:lang w:eastAsia="en-IE"/>
+          <w14:ligatures w14:val="none"/>
+        </w:rPr>
+        <w:t>ata scale</w:t>
+      </w:r>
+      <w:r>
+        <w:rPr>
+          <w:rFonts w:ascii="Calibri" w:hAnsi="Calibri" w:eastAsia="Calibri" w:cs="Calibri"/>
+          <w:color w:val="1F2328"/>
+          <w:kern w:val="0"/>
+          <w:sz w:val="22"/>
+          <w:szCs w:val="22"/>
+          <w:lang w:eastAsia="en-IE"/>
+          <w14:ligatures w14:val="none"/>
+        </w:rPr>
+        <w:t>:</w:t>
+      </w:r>
+      <w:r>
+        <w:rPr>
+          <w:rFonts w:ascii="Calibri" w:hAnsi="Calibri" w:eastAsia="Calibri" w:cs="Calibri"/>
+          <w:color w:val="1F2328"/>
+          <w:kern w:val="0"/>
+          <w:sz w:val="22"/>
+          <w:szCs w:val="22"/>
+          <w:lang w:eastAsia="en-IE"/>
+          <w14:ligatures w14:val="none"/>
+        </w:rPr>
+        <w:t xml:space="preserve"> </w:t>
+      </w:r>
+      <w:r>
+        <w:rPr>
+          <w:rFonts w:ascii="Calibri" w:hAnsi="Calibri" w:eastAsia="Calibri" w:cs="Calibri"/>
+          <w:color w:val="1F2328"/>
+          <w:kern w:val="0"/>
+          <w:sz w:val="22"/>
+          <w:szCs w:val="22"/>
+          <w:lang w:eastAsia="en-IE"/>
+          <w14:ligatures w14:val="none"/>
+        </w:rPr>
+        <w:t>Brings pixel values to a common scale.</w:t>
+      </w:r>
+      <w:r>
+        <w:rPr>
+          <w:rFonts w:ascii="Calibri" w:hAnsi="Calibri" w:eastAsia="Calibri" w:cs="Calibri"/>
+          <w:b w:val="0"/>
+          <w:bCs w:val="0"/>
+          <w:color w:val="1F2328"/>
+          <w:sz w:val="22"/>
+          <w:szCs w:val="22"/>
+          <w:lang w:eastAsia="en-IE"/>
+        </w:rPr>
+        <w:t xml:space="preserve"> </w:t>
+      </w:r>
+    </w:p>
+    <w:p>
+      <w:pPr>
+        <w:pStyle w:val="ListParagraph"/>
+        <w:numPr>
+          <w:ilvl w:val="0"/>
+          <w:numId w:val="3"/>
+        </w:numPr>
+        <w:shd w:val="clear" w:color="auto" w:fill="FFFFFF" w:themeFill="background1"/>
+        <w:spacing w:before="100" w:beforeAutospacing="on" w:after="100" w:afterAutospacing="on" w:line="240" w:lineRule="auto"/>
+        <w:rPr>
+          <w:rFonts w:ascii="Calibri" w:hAnsi="Calibri" w:eastAsia="Calibri" w:cs="Calibri"/>
+          <w:b w:val="0"/>
+          <w:bCs w:val="0"/>
+          <w:color w:val="1F2328"/>
+          <w:kern w:val="0"/>
+          <w:sz w:val="22"/>
+          <w:szCs w:val="22"/>
+          <w:lang w:eastAsia="en-IE"/>
+          <w14:ligatures w14:val="none"/>
+        </w:rPr>
+      </w:pPr>
+      <w:r>
+        <w:rPr>
+          <w:rFonts w:ascii="Calibri" w:hAnsi="Calibri" w:eastAsia="Calibri" w:cs="Calibri"/>
+          <w:b w:val="0"/>
+          <w:bCs w:val="0"/>
+          <w:color w:val="1F2328"/>
+          <w:sz w:val="22"/>
+          <w:szCs w:val="22"/>
+          <w:lang w:eastAsia="en-IE"/>
+        </w:rPr>
+        <w:t>Asserting that the shape is the same for the images and labels.</w:t>
+      </w:r>
+    </w:p>
+    <w:p>
+      <w:pPr>
+        <w:shd w:val="clear" w:color="auto" w:fill="FFFFFF" w:themeFill="background1"/>
+        <w:spacing w:beforeAutospacing="on" w:afterAutospacing="on" w:line="240" w:lineRule="auto"/>
+        <w:ind w:left="0"/>
+        <w:rPr>
+          <w:rFonts w:ascii="Calibri" w:hAnsi="Calibri" w:eastAsia="Calibri" w:cs="Calibri"/>
+          <w:b w:val="1"/>
+          <w:bCs w:val="1"/>
+          <w:color w:val="1F2328"/>
+          <w:sz w:val="21"/>
+          <w:szCs w:val="21"/>
+          <w:lang w:eastAsia="en-IE"/>
+        </w:rPr>
+      </w:pPr>
+    </w:p>
+    <w:p>
+      <w:pPr>
+        <w:shd w:val="clear" w:color="auto" w:fill="FFFFFF" w:themeFill="background1"/>
+        <w:spacing w:beforeAutospacing="on" w:afterAutospacing="on" w:line="240" w:lineRule="auto"/>
+        <w:ind w:left="0"/>
+        <w:rPr>
+          <w:rFonts w:ascii="Calibri" w:hAnsi="Calibri" w:eastAsia="Calibri" w:cs="Calibri"/>
+          <w:b w:val="1"/>
+          <w:bCs w:val="1"/>
+          <w:color w:val="1F2328"/>
+          <w:sz w:val="21"/>
+          <w:szCs w:val="21"/>
+          <w:lang w:eastAsia="en-IE"/>
+        </w:rPr>
+      </w:pPr>
+    </w:p>
+    <w:p>
+      <w:pPr>
+        <w:shd w:val="clear" w:color="auto" w:fill="FFFFFF" w:themeFill="background1"/>
+        <w:spacing w:beforeAutospacing="on" w:afterAutospacing="on" w:line="240" w:lineRule="auto"/>
+        <w:ind w:left="0"/>
+        <w:rPr>
+          <w:rFonts w:ascii="Calibri" w:hAnsi="Calibri" w:eastAsia="Calibri" w:cs="Calibri"/>
+          <w:b w:val="1"/>
+          <w:bCs w:val="1"/>
+          <w:color w:val="1F2328"/>
+          <w:sz w:val="21"/>
+          <w:szCs w:val="21"/>
+          <w:lang w:eastAsia="en-IE"/>
+        </w:rPr>
+      </w:pPr>
+    </w:p>
+    <w:p>
+      <w:pPr>
+        <w:shd w:val="clear" w:color="auto" w:fill="FFFFFF" w:themeFill="background1"/>
+        <w:spacing w:beforeAutospacing="on" w:afterAutospacing="on" w:line="240" w:lineRule="auto"/>
+        <w:ind w:left="0"/>
+        <w:rPr>
+          <w:rFonts w:ascii="Calibri" w:hAnsi="Calibri" w:eastAsia="Calibri" w:cs="Calibri"/>
+          <w:b w:val="1"/>
+          <w:bCs w:val="1"/>
+          <w:color w:val="1F2328"/>
+          <w:sz w:val="21"/>
+          <w:szCs w:val="21"/>
+          <w:lang w:eastAsia="en-IE"/>
+        </w:rPr>
+      </w:pPr>
+    </w:p>
+    <w:p>
+      <w:pPr>
+        <w:shd w:val="clear" w:color="auto" w:fill="FFFFFF" w:themeFill="background1"/>
+        <w:spacing w:before="100" w:beforeAutospacing="on" w:after="100" w:afterAutospacing="on" w:line="240" w:lineRule="auto"/>
+        <w:ind w:left="0"/>
+        <w:rPr>
+          <w:rFonts w:ascii="Calibri" w:hAnsi="Calibri" w:eastAsia="Calibri" w:cs="Calibri"/>
+          <w:b w:val="1"/>
+          <w:bCs w:val="1"/>
+          <w:color w:val="1F2328"/>
+          <w:kern w:val="0"/>
+          <w:sz w:val="24"/>
+          <w:szCs w:val="24"/>
+          <w:lang w:eastAsia="en-IE"/>
+          <w14:ligatures w14:val="none"/>
+        </w:rPr>
+      </w:pPr>
+      <w:r>
+        <w:rPr>
+          <w:rFonts w:ascii="Calibri" w:hAnsi="Calibri" w:eastAsia="Calibri" w:cs="Calibri"/>
+          <w:b w:val="1"/>
+          <w:bCs w:val="1"/>
+          <w:color w:val="1F2328"/>
+          <w:kern w:val="0"/>
+          <w:sz w:val="24"/>
+          <w:szCs w:val="24"/>
+          <w:lang w:eastAsia="en-IE"/>
+          <w14:ligatures w14:val="none"/>
+        </w:rPr>
+        <w:lastRenderedPageBreak/>
+        <w:t>Data Exploration:</w:t>
+      </w:r>
+    </w:p>
+    <w:p>
+      <w:pPr>
+        <w:pStyle w:val="Normal"/>
+        <w:shd w:val="clear" w:color="auto" w:fill="FFFFFF" w:themeFill="background1"/>
+        <w:spacing w:beforeAutospacing="on" w:afterAutospacing="on" w:line="240" w:lineRule="auto"/>
+        <w:ind w:left="0"/>
+        <w:rPr>
+          <w:rFonts w:ascii="Calibri" w:hAnsi="Calibri" w:eastAsia="Calibri" w:cs="Calibri"/>
+          <w:b w:val="1"/>
+          <w:bCs w:val="1"/>
+          <w:color w:val="1F2328"/>
+          <w:sz w:val="21"/>
+          <w:szCs w:val="21"/>
+          <w:lang w:eastAsia="en-IE"/>
+        </w:rPr>
+      </w:pPr>
+    </w:p>
+    <w:p>
+      <w:pPr>
+        <w:pStyle w:val="Normal"/>
+        <w:shd w:val="clear" w:color="auto" w:fill="FFFFFF" w:themeFill="background1"/>
+        <w:spacing w:beforeAutospacing="on" w:afterAutospacing="on" w:line="240" w:lineRule="auto"/>
+        <w:ind w:left="0"/>
+        <w:rPr>
+          <w:rFonts w:ascii="Calibri" w:hAnsi="Calibri" w:eastAsia="Calibri" w:cs="Calibri"/>
+          <w:b w:val="0"/>
+          <w:bCs w:val="0"/>
+          <w:color w:val="1F2328"/>
+          <w:sz w:val="22"/>
+          <w:szCs w:val="22"/>
+          <w:lang w:eastAsia="en-IE"/>
+        </w:rPr>
+      </w:pPr>
+      <w:r>
+        <w:rPr>
+          <w:rFonts w:ascii="Calibri" w:hAnsi="Calibri" w:eastAsia="Calibri" w:cs="Calibri"/>
+          <w:b w:val="0"/>
+          <w:bCs w:val="0"/>
+          <w:color w:val="1F2328"/>
+          <w:sz w:val="22"/>
+          <w:szCs w:val="22"/>
+          <w:lang w:eastAsia="en-IE"/>
+        </w:rPr>
+        <w:t xml:space="preserve">When exploring our data, </w:t>
+      </w:r>
+      <w:r>
+        <w:rPr>
+          <w:rFonts w:ascii="Calibri" w:hAnsi="Calibri" w:eastAsia="Calibri" w:cs="Calibri"/>
+          <w:b w:val="0"/>
+          <w:bCs w:val="0"/>
+          <w:color w:val="1F2328"/>
+          <w:sz w:val="22"/>
+          <w:szCs w:val="22"/>
+          <w:lang w:eastAsia="en-IE"/>
+        </w:rPr>
+        <w:t>we compared the dataset before undergoing pre-processing</w:t>
+      </w:r>
+      <w:r>
+        <w:rPr>
+          <w:rFonts w:ascii="Calibri" w:hAnsi="Calibri" w:eastAsia="Calibri" w:cs="Calibri"/>
+          <w:b w:val="0"/>
+          <w:bCs w:val="0"/>
+          <w:color w:val="1F2328"/>
+          <w:sz w:val="22"/>
+          <w:szCs w:val="22"/>
+          <w:lang w:eastAsia="en-IE"/>
+        </w:rPr>
+        <w:t xml:space="preserve"> and after pre-processing</w:t>
+      </w:r>
+      <w:r>
+        <w:rPr>
+          <w:rFonts w:ascii="Calibri" w:hAnsi="Calibri" w:eastAsia="Calibri" w:cs="Calibri"/>
+          <w:b w:val="0"/>
+          <w:bCs w:val="0"/>
+          <w:color w:val="1F2328"/>
+          <w:sz w:val="22"/>
+          <w:szCs w:val="22"/>
+          <w:lang w:eastAsia="en-IE"/>
+        </w:rPr>
+        <w:t>. W</w:t>
+      </w:r>
+      <w:r>
+        <w:rPr>
+          <w:rFonts w:ascii="Calibri" w:hAnsi="Calibri" w:eastAsia="Calibri" w:cs="Calibri"/>
+          <w:b w:val="0"/>
+          <w:bCs w:val="0"/>
+          <w:color w:val="1F2328"/>
+          <w:sz w:val="22"/>
+          <w:szCs w:val="22"/>
+          <w:lang w:eastAsia="en-IE"/>
+        </w:rPr>
+        <w:t xml:space="preserve">e </w:t>
+      </w:r>
+      <w:r>
+        <w:rPr>
+          <w:rFonts w:ascii="Calibri" w:hAnsi="Calibri" w:eastAsia="Calibri" w:cs="Calibri"/>
+          <w:b w:val="0"/>
+          <w:bCs w:val="0"/>
+          <w:color w:val="1F2328"/>
+          <w:sz w:val="22"/>
+          <w:szCs w:val="22"/>
+          <w:lang w:eastAsia="en-IE"/>
+        </w:rPr>
+        <w:t xml:space="preserve">decided to undergo multiple exploration techniques which </w:t>
+      </w:r>
+      <w:r>
+        <w:rPr>
+          <w:rFonts w:ascii="Calibri" w:hAnsi="Calibri" w:eastAsia="Calibri" w:cs="Calibri"/>
+          <w:b w:val="0"/>
+          <w:bCs w:val="0"/>
+          <w:color w:val="1F2328"/>
+          <w:sz w:val="22"/>
+          <w:szCs w:val="22"/>
+          <w:lang w:eastAsia="en-IE"/>
+        </w:rPr>
+        <w:t>were</w:t>
+      </w:r>
+      <w:r>
+        <w:rPr>
+          <w:rFonts w:ascii="Calibri" w:hAnsi="Calibri" w:eastAsia="Calibri" w:cs="Calibri"/>
+          <w:b w:val="0"/>
+          <w:bCs w:val="0"/>
+          <w:color w:val="1F2328"/>
+          <w:sz w:val="22"/>
+          <w:szCs w:val="22"/>
+          <w:lang w:eastAsia="en-IE"/>
+        </w:rPr>
+        <w:t>:</w:t>
+      </w:r>
+    </w:p>
+    <w:p>
+      <w:pPr>
+        <w:pStyle w:val="ListParagraph"/>
+        <w:numPr>
+          <w:ilvl w:val="0"/>
+          <w:numId w:val="4"/>
+        </w:numPr>
+        <w:shd w:val="clear" w:color="auto" w:fill="FFFFFF" w:themeFill="background1"/>
+        <w:spacing w:beforeAutospacing="on" w:afterAutospacing="on" w:line="240" w:lineRule="auto"/>
+        <w:rPr>
+          <w:rFonts w:ascii="Calibri" w:hAnsi="Calibri" w:eastAsia="Calibri" w:cs="Calibri"/>
+          <w:b w:val="0"/>
+          <w:bCs w:val="0"/>
+          <w:color w:val="1F2328"/>
+          <w:sz w:val="22"/>
+          <w:szCs w:val="22"/>
+          <w:lang w:eastAsia="en-IE"/>
+        </w:rPr>
+      </w:pPr>
+      <w:r>
+        <w:rPr>
+          <w:rFonts w:ascii="Calibri" w:hAnsi="Calibri" w:eastAsia="Calibri" w:cs="Calibri"/>
+          <w:b w:val="0"/>
+          <w:bCs w:val="0"/>
+          <w:color w:val="1F2328"/>
+          <w:sz w:val="22"/>
+          <w:szCs w:val="22"/>
+          <w:lang w:eastAsia="en-IE"/>
+        </w:rPr>
+        <w:t>Printing the number of labels for each class.</w:t>
+      </w:r>
+    </w:p>
+    <w:p>
+      <w:pPr>
+        <w:pStyle w:val="ListParagraph"/>
+        <w:numPr>
+          <w:ilvl w:val="0"/>
+          <w:numId w:val="4"/>
+        </w:numPr>
+        <w:shd w:val="clear" w:color="auto" w:fill="FFFFFF" w:themeFill="background1"/>
+        <w:spacing w:beforeAutospacing="on" w:afterAutospacing="on" w:line="240" w:lineRule="auto"/>
+        <w:rPr>
+          <w:rFonts w:ascii="Calibri" w:hAnsi="Calibri" w:eastAsia="Calibri" w:cs="Calibri"/>
+          <w:b w:val="0"/>
+          <w:bCs w:val="0"/>
+          <w:color w:val="1F2328"/>
+          <w:sz w:val="22"/>
+          <w:szCs w:val="22"/>
+          <w:lang w:eastAsia="en-IE"/>
+        </w:rPr>
+      </w:pPr>
+      <w:r>
+        <w:rPr>
+          <w:rFonts w:ascii="Calibri" w:hAnsi="Calibri" w:eastAsia="Calibri" w:cs="Calibri"/>
+          <w:b w:val="0"/>
+          <w:bCs w:val="0"/>
+          <w:color w:val="1F2328"/>
+          <w:sz w:val="22"/>
+          <w:szCs w:val="22"/>
+          <w:lang w:eastAsia="en-IE"/>
+        </w:rPr>
+        <w:t>Printing the total number of images.</w:t>
+      </w:r>
+    </w:p>
+    <w:p>
+      <w:pPr>
+        <w:pStyle w:val="ListParagraph"/>
+        <w:numPr>
+          <w:ilvl w:val="0"/>
+          <w:numId w:val="4"/>
+        </w:numPr>
+        <w:shd w:val="clear" w:color="auto" w:fill="FFFFFF" w:themeFill="background1"/>
+        <w:spacing w:beforeAutospacing="on" w:afterAutospacing="on" w:line="240" w:lineRule="auto"/>
+        <w:rPr>
+          <w:rFonts w:ascii="Calibri" w:hAnsi="Calibri" w:eastAsia="Calibri" w:cs="Calibri"/>
+          <w:b w:val="0"/>
+          <w:bCs w:val="0"/>
+          <w:color w:val="1F2328"/>
+          <w:sz w:val="22"/>
+          <w:szCs w:val="22"/>
+          <w:lang w:eastAsia="en-IE"/>
+        </w:rPr>
+      </w:pPr>
+      <w:r>
+        <w:rPr>
+          <w:rFonts w:ascii="Calibri" w:hAnsi="Calibri" w:eastAsia="Calibri" w:cs="Calibri"/>
+          <w:b w:val="0"/>
+          <w:bCs w:val="0"/>
+          <w:color w:val="1F2328"/>
+          <w:sz w:val="22"/>
+          <w:szCs w:val="22"/>
+          <w:lang w:eastAsia="en-IE"/>
+        </w:rPr>
+        <w:t>Printing the number of images for each class.</w:t>
+      </w:r>
+    </w:p>
+    <w:p>
+      <w:pPr>
+        <w:pStyle w:val="ListParagraph"/>
+        <w:numPr>
+          <w:ilvl w:val="0"/>
+          <w:numId w:val="4"/>
+        </w:numPr>
+        <w:shd w:val="clear" w:color="auto" w:fill="FFFFFF" w:themeFill="background1"/>
+        <w:spacing w:beforeAutospacing="on" w:afterAutospacing="on" w:line="240" w:lineRule="auto"/>
+        <w:rPr>
+          <w:rFonts w:ascii="Calibri" w:hAnsi="Calibri" w:eastAsia="Calibri" w:cs="Calibri"/>
+          <w:b w:val="0"/>
+          <w:bCs w:val="0"/>
+          <w:color w:val="1F2328"/>
+          <w:sz w:val="22"/>
+          <w:szCs w:val="22"/>
+          <w:lang w:eastAsia="en-IE"/>
+        </w:rPr>
+      </w:pPr>
+      <w:r>
+        <w:rPr>
+          <w:rFonts w:ascii="Calibri" w:hAnsi="Calibri" w:eastAsia="Calibri" w:cs="Calibri"/>
+          <w:b w:val="0"/>
+          <w:bCs w:val="0"/>
+          <w:color w:val="1F2328"/>
+          <w:sz w:val="22"/>
+          <w:szCs w:val="22"/>
+          <w:lang w:eastAsia="en-IE"/>
+        </w:rPr>
+        <w:t>Printing the image size.</w:t>
+      </w:r>
+    </w:p>
+    <w:p>
+      <w:pPr>
+        <w:pStyle w:val="ListParagraph"/>
+        <w:numPr>
+          <w:ilvl w:val="0"/>
+          <w:numId w:val="4"/>
+        </w:numPr>
+        <w:shd w:val="clear" w:color="auto" w:fill="FFFFFF" w:themeFill="background1"/>
+        <w:spacing w:beforeAutospacing="on" w:afterAutospacing="on" w:line="240" w:lineRule="auto"/>
+        <w:rPr>
+          <w:rFonts w:ascii="Calibri" w:hAnsi="Calibri" w:eastAsia="Calibri" w:cs="Calibri"/>
+          <w:b w:val="0"/>
+          <w:bCs w:val="0"/>
+          <w:color w:val="1F2328"/>
+          <w:sz w:val="22"/>
+          <w:szCs w:val="22"/>
+          <w:lang w:eastAsia="en-IE"/>
+        </w:rPr>
+      </w:pPr>
+      <w:r>
+        <w:rPr>
+          <w:rFonts w:ascii="Calibri" w:hAnsi="Calibri" w:eastAsia="Calibri" w:cs="Calibri"/>
+          <w:b w:val="0"/>
+          <w:bCs w:val="0"/>
+          <w:color w:val="1F2328"/>
+          <w:sz w:val="22"/>
+          <w:szCs w:val="22"/>
+          <w:lang w:eastAsia="en-IE"/>
+        </w:rPr>
+        <w:t>Printing the shape of the dataset.</w:t>
+      </w:r>
+    </w:p>
+    <w:p>
+      <w:pPr>
+        <w:pStyle w:val="ListParagraph"/>
+        <w:numPr>
+          <w:ilvl w:val="0"/>
+          <w:numId w:val="4"/>
+        </w:numPr>
+        <w:shd w:val="clear" w:color="auto" w:fill="FFFFFF" w:themeFill="background1"/>
+        <w:spacing w:beforeAutospacing="on" w:afterAutospacing="on" w:line="240" w:lineRule="auto"/>
+        <w:rPr>
+          <w:rFonts w:ascii="Calibri" w:hAnsi="Calibri" w:eastAsia="Calibri" w:cs="Calibri"/>
+          <w:b w:val="0"/>
+          <w:bCs w:val="0"/>
+          <w:color w:val="1F2328"/>
+          <w:sz w:val="22"/>
+          <w:szCs w:val="22"/>
+          <w:lang w:eastAsia="en-IE"/>
+        </w:rPr>
+      </w:pPr>
+      <w:r>
+        <w:rPr>
+          <w:rFonts w:ascii="Calibri" w:hAnsi="Calibri" w:eastAsia="Calibri" w:cs="Calibri"/>
+          <w:b w:val="0"/>
+          <w:bCs w:val="0"/>
+          <w:color w:val="1F2328"/>
+          <w:sz w:val="22"/>
+          <w:szCs w:val="22"/>
+          <w:lang w:eastAsia="en-IE"/>
+        </w:rPr>
+        <w:t>Plotting sample dataset images.</w:t>
+      </w:r>
+    </w:p>
+    <w:p>
+      <w:pPr>
+        <w:pStyle w:val="ListParagraph"/>
+        <w:numPr>
+          <w:ilvl w:val="0"/>
+          <w:numId w:val="4"/>
+        </w:numPr>
+        <w:shd w:val="clear" w:color="auto" w:fill="FFFFFF" w:themeFill="background1"/>
+        <w:spacing w:beforeAutospacing="on" w:afterAutospacing="on" w:line="240" w:lineRule="auto"/>
+        <w:rPr>
+          <w:rFonts w:ascii="Calibri" w:hAnsi="Calibri" w:eastAsia="Calibri" w:cs="Calibri"/>
+          <w:b w:val="0"/>
+          <w:bCs w:val="0"/>
+          <w:color w:val="1F2328"/>
+          <w:sz w:val="22"/>
+          <w:szCs w:val="22"/>
+          <w:lang w:eastAsia="en-IE"/>
+        </w:rPr>
+      </w:pPr>
+      <w:r>
+        <w:rPr>
+          <w:rFonts w:ascii="Calibri" w:hAnsi="Calibri" w:eastAsia="Calibri" w:cs="Calibri"/>
+          <w:b w:val="0"/>
+          <w:bCs w:val="0"/>
+          <w:color w:val="1F2328"/>
+          <w:sz w:val="22"/>
+          <w:szCs w:val="22"/>
+          <w:lang w:eastAsia="en-IE"/>
+        </w:rPr>
+        <w:t>Plotting label distribution.</w:t>
+      </w:r>
+    </w:p>
+    <w:p>
+      <w:pPr>
+        <w:pStyle w:val="ListParagraph"/>
+        <w:numPr>
+          <w:ilvl w:val="0"/>
+          <w:numId w:val="4"/>
+        </w:numPr>
+        <w:shd w:val="clear" w:color="auto" w:fill="FFFFFF" w:themeFill="background1"/>
+        <w:spacing w:beforeAutospacing="on" w:afterAutospacing="on" w:line="240" w:lineRule="auto"/>
+        <w:rPr>
+          <w:rFonts w:ascii="Calibri" w:hAnsi="Calibri" w:eastAsia="Calibri" w:cs="Calibri"/>
+          <w:b w:val="0"/>
+          <w:bCs w:val="0"/>
+          <w:color w:val="1F2328"/>
+          <w:sz w:val="22"/>
+          <w:szCs w:val="22"/>
+          <w:lang w:eastAsia="en-IE"/>
+        </w:rPr>
+      </w:pPr>
+      <w:r>
+        <w:rPr>
+          <w:rFonts w:ascii="Calibri" w:hAnsi="Calibri" w:eastAsia="Calibri" w:cs="Calibri"/>
+          <w:b w:val="0"/>
+          <w:bCs w:val="0"/>
+          <w:color w:val="1F2328"/>
+          <w:sz w:val="22"/>
+          <w:szCs w:val="22"/>
+          <w:lang w:eastAsia="en-IE"/>
+        </w:rPr>
+        <w:t>Plotting sample processed images.</w:t>
+      </w:r>
+    </w:p>
+    <w:p>
+      <w:pPr>
+        <w:pStyle w:val="Normal"/>
+        <w:shd w:val="clear" w:color="auto" w:fill="FFFFFF" w:themeFill="background1"/>
+        <w:spacing w:beforeAutospacing="on" w:afterAutospacing="on" w:line="240" w:lineRule="auto"/>
+        <w:rPr>
+          <w:rFonts w:ascii="Calibri" w:hAnsi="Calibri" w:eastAsia="Calibri" w:cs="Calibri"/>
+          <w:b w:val="0"/>
+          <w:bCs w:val="0"/>
+          <w:color w:val="1F2328"/>
+          <w:sz w:val="22"/>
+          <w:szCs w:val="22"/>
+          <w:lang w:eastAsia="en-IE"/>
+        </w:rPr>
+      </w:pPr>
+    </w:p>
+    <w:p>
+      <w:pPr>
+        <w:pStyle w:val="Normal"/>
+        <w:shd w:val="clear" w:color="auto" w:fill="FFFFFF" w:themeFill="background1"/>
+        <w:spacing w:beforeAutospacing="on" w:afterAutospacing="on" w:line="240" w:lineRule="auto"/>
+        <w:rPr>
+          <w:rFonts w:ascii="Calibri" w:hAnsi="Calibri" w:eastAsia="Calibri" w:cs="Calibri"/>
+          <w:b w:val="1"/>
+          <w:bCs w:val="1"/>
+          <w:color w:val="1F2328"/>
+          <w:sz w:val="24"/>
+          <w:szCs w:val="24"/>
+          <w:lang w:eastAsia="en-IE"/>
+        </w:rPr>
+      </w:pPr>
+      <w:r>
+        <w:rPr>
+          <w:rFonts w:ascii="Calibri" w:hAnsi="Calibri" w:eastAsia="Calibri" w:cs="Calibri"/>
+          <w:b w:val="1"/>
+          <w:bCs w:val="1"/>
+          <w:color w:val="1F2328"/>
+          <w:sz w:val="24"/>
+          <w:szCs w:val="24"/>
+          <w:lang w:eastAsia="en-IE"/>
+        </w:rPr>
+        <w:t>Model:</w:t>
+      </w:r>
+    </w:p>
+    <w:p>
+      <w:pPr>
+        <w:spacing w:after="160" w:afterAutospacing="off" w:line="257" w:lineRule="auto"/>
+      </w:pPr>
+      <w:r>
+        <w:rPr>
+          <w:rFonts w:ascii="Calibri" w:hAnsi="Calibri" w:eastAsia="Calibri" w:cs="Calibri"/>
+          <w:b w:val="1"/>
+          <w:bCs w:val="1"/>
+          <w:noProof w:val="0"/>
+          <w:sz w:val="22"/>
+          <w:szCs w:val="22"/>
+          <w:lang w:val="en-IE"/>
+        </w:rPr>
+        <w:t>Model Building and Iterations:</w:t>
+      </w:r>
+    </w:p>
+    <w:p>
+      <w:pPr>
+        <w:spacing w:after="160" w:afterAutospacing="off" w:line="257" w:lineRule="auto"/>
+        <w:ind w:left="-20" w:right="-20"/>
+      </w:pPr>
+      <w:r>
+        <w:rPr>
+          <w:rFonts w:ascii="Calibri" w:hAnsi="Calibri" w:eastAsia="Calibri" w:cs="Calibri"/>
+          <w:noProof w:val="0"/>
+          <w:sz w:val="22"/>
+          <w:szCs w:val="22"/>
+          <w:lang w:val="en-IE"/>
+        </w:rPr>
+        <w:t>In developing our Convolutional Neural Network (CNN) for classifying images into 24 distinct classes, I chose a Sequential model for its effectiveness in handling 2D images. The model's architecture includes:</w:t>
+      </w:r>
+    </w:p>
+    <w:p>
+      <w:pPr>
+        <w:pStyle w:val="ListParagraph"/>
+        <w:numPr>
+          <w:ilvl w:val="0"/>
+          <w:numId w:val="5"/>
+        </w:numPr>
+        <w:tabs>
+          <w:tab w:val="left" w:leader="none" w:pos="0"/>
+          <w:tab w:val="left" w:leader="none" w:pos="720"/>
+        </w:tabs>
+        <w:spacing w:before="0" w:beforeAutospacing="off" w:after="0" w:afterAutospacing="off" w:line="257" w:lineRule="auto"/>
+        <w:rPr>
+          <w:rFonts w:ascii="Calibri" w:hAnsi="Calibri" w:eastAsia="Calibri" w:cs="Calibri"/>
+          <w:noProof w:val="0"/>
+          <w:sz w:val="22"/>
+          <w:szCs w:val="22"/>
+          <w:lang w:val="en-IE"/>
+        </w:rPr>
+      </w:pPr>
+      <w:r>
+        <w:rPr>
+          <w:rFonts w:ascii="Calibri" w:hAnsi="Calibri" w:eastAsia="Calibri" w:cs="Calibri"/>
+          <w:b w:val="1"/>
+          <w:bCs w:val="1"/>
+          <w:noProof w:val="0"/>
+          <w:sz w:val="22"/>
+          <w:szCs w:val="22"/>
+          <w:lang w:val="en-IE"/>
+        </w:rPr>
+        <w:t>Conv2D Layers</w:t>
+      </w:r>
+      <w:r>
+        <w:rPr>
+          <w:rFonts w:ascii="Calibri" w:hAnsi="Calibri" w:eastAsia="Calibri" w:cs="Calibri"/>
+          <w:noProof w:val="0"/>
+          <w:sz w:val="22"/>
+          <w:szCs w:val="22"/>
+          <w:lang w:val="en-IE"/>
+        </w:rPr>
+        <w:t xml:space="preserve">: For </w:t>
+      </w:r>
+      <w:r>
+        <w:rPr>
+          <w:rFonts w:ascii="Calibri" w:hAnsi="Calibri" w:eastAsia="Calibri" w:cs="Calibri"/>
+          <w:noProof w:val="0"/>
+          <w:sz w:val="22"/>
+          <w:szCs w:val="22"/>
+          <w:lang w:val="en-IE"/>
+        </w:rPr>
+        <w:t>initial</w:t>
+      </w:r>
+      <w:r>
+        <w:rPr>
+          <w:rFonts w:ascii="Calibri" w:hAnsi="Calibri" w:eastAsia="Calibri" w:cs="Calibri"/>
+          <w:noProof w:val="0"/>
+          <w:sz w:val="22"/>
+          <w:szCs w:val="22"/>
+          <w:lang w:val="en-IE"/>
+        </w:rPr>
+        <w:t xml:space="preserve"> feature extraction from images, using layers with 32 (5x5) filters for broad features and </w:t>
+      </w:r>
+      <w:r>
+        <w:rPr>
+          <w:rFonts w:ascii="Calibri" w:hAnsi="Calibri" w:eastAsia="Calibri" w:cs="Calibri"/>
+          <w:noProof w:val="0"/>
+          <w:sz w:val="22"/>
+          <w:szCs w:val="22"/>
+          <w:lang w:val="en-IE"/>
+        </w:rPr>
+        <w:t>subsequent</w:t>
+      </w:r>
+      <w:r>
+        <w:rPr>
+          <w:rFonts w:ascii="Calibri" w:hAnsi="Calibri" w:eastAsia="Calibri" w:cs="Calibri"/>
+          <w:noProof w:val="0"/>
+          <w:sz w:val="22"/>
+          <w:szCs w:val="22"/>
+          <w:lang w:val="en-IE"/>
+        </w:rPr>
+        <w:t xml:space="preserve"> layers with 64 (3x3) filters for finer details.</w:t>
+      </w:r>
+    </w:p>
+    <w:p>
+      <w:pPr>
+        <w:pStyle w:val="ListParagraph"/>
+        <w:numPr>
+          <w:ilvl w:val="0"/>
+          <w:numId w:val="5"/>
+        </w:numPr>
+        <w:tabs>
+          <w:tab w:val="left" w:leader="none" w:pos="0"/>
+          <w:tab w:val="left" w:leader="none" w:pos="720"/>
+        </w:tabs>
+        <w:spacing w:before="0" w:beforeAutospacing="off" w:after="0" w:afterAutospacing="off" w:line="257" w:lineRule="auto"/>
+        <w:rPr>
+          <w:rFonts w:ascii="Calibri" w:hAnsi="Calibri" w:eastAsia="Calibri" w:cs="Calibri"/>
+          <w:noProof w:val="0"/>
+          <w:sz w:val="22"/>
+          <w:szCs w:val="22"/>
+          <w:lang w:val="en-IE"/>
+        </w:rPr>
+      </w:pPr>
+      <w:r>
+        <w:rPr>
+          <w:rFonts w:ascii="Calibri" w:hAnsi="Calibri" w:eastAsia="Calibri" w:cs="Calibri"/>
+          <w:b w:val="1"/>
+          <w:bCs w:val="1"/>
+          <w:noProof w:val="0"/>
+          <w:sz w:val="22"/>
+          <w:szCs w:val="22"/>
+          <w:lang w:val="en-IE"/>
+        </w:rPr>
+        <w:t>MaxPooling2D</w:t>
+      </w:r>
+      <w:r>
+        <w:rPr>
+          <w:rFonts w:ascii="Calibri" w:hAnsi="Calibri" w:eastAsia="Calibri" w:cs="Calibri"/>
+          <w:noProof w:val="0"/>
+          <w:sz w:val="22"/>
+          <w:szCs w:val="22"/>
+          <w:lang w:val="en-IE"/>
+        </w:rPr>
+        <w:t>: To reduce spatial dimensions, thereby cutting down on parameters and computational load.</w:t>
+      </w:r>
+    </w:p>
+    <w:p>
+      <w:pPr>
+        <w:pStyle w:val="ListParagraph"/>
+        <w:numPr>
+          <w:ilvl w:val="0"/>
+          <w:numId w:val="5"/>
+        </w:numPr>
+        <w:tabs>
+          <w:tab w:val="left" w:leader="none" w:pos="0"/>
+          <w:tab w:val="left" w:leader="none" w:pos="720"/>
+        </w:tabs>
+        <w:spacing w:before="0" w:beforeAutospacing="off" w:after="0" w:afterAutospacing="off" w:line="257" w:lineRule="auto"/>
+        <w:rPr>
+          <w:rFonts w:ascii="Calibri" w:hAnsi="Calibri" w:eastAsia="Calibri" w:cs="Calibri"/>
+          <w:noProof w:val="0"/>
+          <w:sz w:val="22"/>
+          <w:szCs w:val="22"/>
+          <w:lang w:val="en-IE"/>
+        </w:rPr>
+      </w:pPr>
+      <w:r>
+        <w:rPr>
+          <w:rFonts w:ascii="Calibri" w:hAnsi="Calibri" w:eastAsia="Calibri" w:cs="Calibri"/>
+          <w:b w:val="1"/>
+          <w:bCs w:val="1"/>
+          <w:noProof w:val="0"/>
+          <w:sz w:val="22"/>
+          <w:szCs w:val="22"/>
+          <w:lang w:val="en-IE"/>
+        </w:rPr>
+        <w:t>Dropout</w:t>
+      </w:r>
+      <w:r>
+        <w:rPr>
+          <w:rFonts w:ascii="Calibri" w:hAnsi="Calibri" w:eastAsia="Calibri" w:cs="Calibri"/>
+          <w:noProof w:val="0"/>
+          <w:sz w:val="22"/>
+          <w:szCs w:val="22"/>
+          <w:lang w:val="en-IE"/>
+        </w:rPr>
+        <w:t xml:space="preserve">: Implemented twice to mitigate overfitting by randomly deactivating a </w:t>
+      </w:r>
+      <w:r>
+        <w:rPr>
+          <w:rFonts w:ascii="Calibri" w:hAnsi="Calibri" w:eastAsia="Calibri" w:cs="Calibri"/>
+          <w:noProof w:val="0"/>
+          <w:sz w:val="22"/>
+          <w:szCs w:val="22"/>
+          <w:lang w:val="en-IE"/>
+        </w:rPr>
+        <w:t>portion</w:t>
+      </w:r>
+      <w:r>
+        <w:rPr>
+          <w:rFonts w:ascii="Calibri" w:hAnsi="Calibri" w:eastAsia="Calibri" w:cs="Calibri"/>
+          <w:noProof w:val="0"/>
+          <w:sz w:val="22"/>
+          <w:szCs w:val="22"/>
+          <w:lang w:val="en-IE"/>
+        </w:rPr>
+        <w:t xml:space="preserve"> of neurons during training.</w:t>
+      </w:r>
+    </w:p>
+    <w:p>
+      <w:pPr>
+        <w:pStyle w:val="ListParagraph"/>
+        <w:numPr>
+          <w:ilvl w:val="0"/>
+          <w:numId w:val="5"/>
+        </w:numPr>
+        <w:tabs>
+          <w:tab w:val="left" w:leader="none" w:pos="0"/>
+          <w:tab w:val="left" w:leader="none" w:pos="720"/>
+        </w:tabs>
+        <w:spacing w:before="0" w:beforeAutospacing="off" w:after="0" w:afterAutospacing="off" w:line="257" w:lineRule="auto"/>
+        <w:rPr>
+          <w:rFonts w:ascii="Calibri" w:hAnsi="Calibri" w:eastAsia="Calibri" w:cs="Calibri"/>
+          <w:noProof w:val="0"/>
+          <w:sz w:val="22"/>
+          <w:szCs w:val="22"/>
+          <w:lang w:val="en-IE"/>
+        </w:rPr>
+      </w:pPr>
+      <w:r>
+        <w:rPr>
+          <w:rFonts w:ascii="Calibri" w:hAnsi="Calibri" w:eastAsia="Calibri" w:cs="Calibri"/>
+          <w:b w:val="1"/>
+          <w:bCs w:val="1"/>
+          <w:noProof w:val="0"/>
+          <w:sz w:val="22"/>
+          <w:szCs w:val="22"/>
+          <w:lang w:val="en-IE"/>
+        </w:rPr>
+        <w:t>Flatten</w:t>
+      </w:r>
+      <w:r>
+        <w:rPr>
+          <w:rFonts w:ascii="Calibri" w:hAnsi="Calibri" w:eastAsia="Calibri" w:cs="Calibri"/>
+          <w:noProof w:val="0"/>
+          <w:sz w:val="22"/>
+          <w:szCs w:val="22"/>
+          <w:lang w:val="en-IE"/>
+        </w:rPr>
+        <w:t>: To convert 2D feature maps into a 1D vector suitable for Dense layers.</w:t>
+      </w:r>
+    </w:p>
+    <w:p>
+      <w:pPr>
+        <w:pStyle w:val="ListParagraph"/>
+        <w:numPr>
+          <w:ilvl w:val="0"/>
+          <w:numId w:val="5"/>
+        </w:numPr>
+        <w:tabs>
+          <w:tab w:val="left" w:leader="none" w:pos="0"/>
+          <w:tab w:val="left" w:leader="none" w:pos="720"/>
+        </w:tabs>
+        <w:spacing w:before="0" w:beforeAutospacing="off" w:after="0" w:afterAutospacing="off" w:line="257" w:lineRule="auto"/>
+        <w:rPr>
+          <w:rFonts w:ascii="Calibri" w:hAnsi="Calibri" w:eastAsia="Calibri" w:cs="Calibri"/>
+          <w:noProof w:val="0"/>
+          <w:sz w:val="22"/>
+          <w:szCs w:val="22"/>
+          <w:lang w:val="en-IE"/>
+        </w:rPr>
+      </w:pPr>
+      <w:r>
+        <w:rPr>
+          <w:rFonts w:ascii="Calibri" w:hAnsi="Calibri" w:eastAsia="Calibri" w:cs="Calibri"/>
+          <w:b w:val="1"/>
+          <w:bCs w:val="1"/>
+          <w:noProof w:val="0"/>
+          <w:sz w:val="22"/>
+          <w:szCs w:val="22"/>
+          <w:lang w:val="en-IE"/>
+        </w:rPr>
+        <w:t>Dense Layers</w:t>
+      </w:r>
+      <w:r>
+        <w:rPr>
+          <w:rFonts w:ascii="Calibri" w:hAnsi="Calibri" w:eastAsia="Calibri" w:cs="Calibri"/>
+          <w:noProof w:val="0"/>
+          <w:sz w:val="22"/>
+          <w:szCs w:val="22"/>
+          <w:lang w:val="en-IE"/>
+        </w:rPr>
+        <w:t>: For further processing features, leading to a 24-unit output layer for multi-class classification.</w:t>
+      </w:r>
+    </w:p>
+    <w:p>
+      <w:pPr>
+        <w:pStyle w:val="ListParagraph"/>
+        <w:numPr>
+          <w:ilvl w:val="0"/>
+          <w:numId w:val="5"/>
+        </w:numPr>
+        <w:tabs>
+          <w:tab w:val="left" w:leader="none" w:pos="0"/>
+          <w:tab w:val="left" w:leader="none" w:pos="720"/>
+        </w:tabs>
+        <w:spacing w:before="0" w:beforeAutospacing="off" w:after="0" w:afterAutospacing="off" w:line="257" w:lineRule="auto"/>
+        <w:rPr>
+          <w:rFonts w:ascii="Calibri" w:hAnsi="Calibri" w:eastAsia="Calibri" w:cs="Calibri"/>
+          <w:noProof w:val="0"/>
+          <w:sz w:val="22"/>
+          <w:szCs w:val="22"/>
+          <w:lang w:val="en-IE"/>
+        </w:rPr>
+      </w:pPr>
+      <w:r>
+        <w:rPr>
+          <w:rFonts w:ascii="Calibri" w:hAnsi="Calibri" w:eastAsia="Calibri" w:cs="Calibri"/>
+          <w:b w:val="1"/>
+          <w:bCs w:val="1"/>
+          <w:noProof w:val="0"/>
+          <w:sz w:val="22"/>
+          <w:szCs w:val="22"/>
+          <w:lang w:val="en-IE"/>
+        </w:rPr>
+        <w:t>Adam Optimizer</w:t>
+      </w:r>
+      <w:r>
+        <w:rPr>
+          <w:rFonts w:ascii="Calibri" w:hAnsi="Calibri" w:eastAsia="Calibri" w:cs="Calibri"/>
+          <w:noProof w:val="0"/>
+          <w:sz w:val="22"/>
+          <w:szCs w:val="22"/>
+          <w:lang w:val="en-IE"/>
+        </w:rPr>
+        <w:t xml:space="preserve">: </w:t>
+      </w:r>
+      <w:r>
+        <w:rPr>
+          <w:rFonts w:ascii="Calibri" w:hAnsi="Calibri" w:eastAsia="Calibri" w:cs="Calibri"/>
+          <w:noProof w:val="0"/>
+          <w:sz w:val="22"/>
+          <w:szCs w:val="22"/>
+          <w:lang w:val="en-IE"/>
+        </w:rPr>
+        <w:t>Utilized</w:t>
+      </w:r>
+      <w:r>
+        <w:rPr>
+          <w:rFonts w:ascii="Calibri" w:hAnsi="Calibri" w:eastAsia="Calibri" w:cs="Calibri"/>
+          <w:noProof w:val="0"/>
+          <w:sz w:val="22"/>
+          <w:szCs w:val="22"/>
+          <w:lang w:val="en-IE"/>
+        </w:rPr>
+        <w:t xml:space="preserve"> with a learning rate of 0.0001 for steady and efficient model training.</w:t>
+      </w:r>
+    </w:p>
+    <w:p>
+      <w:pPr>
+        <w:pStyle w:val="Normal"/>
+        <w:spacing w:after="160" w:afterAutospacing="off" w:line="257" w:lineRule="auto"/>
+        <w:ind w:left="-20" w:right="-20"/>
+        <w:rPr>
+          <w:rFonts w:ascii="Calibri" w:hAnsi="Calibri" w:eastAsia="Calibri" w:cs="Calibri"/>
+          <w:noProof w:val="0"/>
+          <w:sz w:val="22"/>
+          <w:szCs w:val="22"/>
+          <w:lang w:val="en-IE"/>
+        </w:rPr>
+      </w:pPr>
+    </w:p>
+    <w:p>
+      <w:pPr>
+        <w:spacing w:after="160" w:afterAutospacing="off" w:line="257" w:lineRule="auto"/>
+      </w:pPr>
+      <w:r>
+        <w:rPr>
+          <w:rFonts w:ascii="Calibri" w:hAnsi="Calibri" w:eastAsia="Calibri" w:cs="Calibri"/>
+          <w:b w:val="1"/>
+          <w:bCs w:val="1"/>
+          <w:noProof w:val="0"/>
+          <w:sz w:val="22"/>
+          <w:szCs w:val="22"/>
+          <w:lang w:val="en-IE"/>
+        </w:rPr>
+        <w:t>Overfitting and Underfitting:</w:t>
+      </w:r>
+    </w:p>
+    <w:p>
+      <w:pPr>
+        <w:spacing w:after="160" w:afterAutospacing="off" w:line="257" w:lineRule="auto"/>
+        <w:ind w:left="-20" w:right="-20"/>
+      </w:pPr>
+      <w:r>
+        <w:rPr>
+          <w:rFonts w:ascii="Calibri" w:hAnsi="Calibri" w:eastAsia="Calibri" w:cs="Calibri"/>
+          <w:noProof w:val="0"/>
+          <w:sz w:val="22"/>
+          <w:szCs w:val="22"/>
+          <w:lang w:val="en-IE"/>
+        </w:rPr>
+        <w:t>During our initial training runs, we monitored for signs of overfitting and underfitting. Overfitting would be indicated by high training accuracy but low validation accuracy, while underfitting would manifest as poor performance on both training and validation datasets. To counteract overfitting, we employed strategies like increasing dropout rates and introducing data augmentation. Underfitting was addressed by adding complexity to the model, either through additional layers or more neurons in existing layers.</w:t>
+      </w:r>
+    </w:p>
+    <w:p>
+      <w:pPr>
+        <w:spacing w:after="160" w:afterAutospacing="off" w:line="257" w:lineRule="auto"/>
+      </w:pPr>
+      <w:r>
+        <w:rPr>
+          <w:rFonts w:ascii="Calibri" w:hAnsi="Calibri" w:eastAsia="Calibri" w:cs="Calibri"/>
+          <w:b w:val="1"/>
+          <w:bCs w:val="1"/>
+          <w:noProof w:val="0"/>
+          <w:color w:val="FF0000"/>
+          <w:sz w:val="22"/>
+          <w:szCs w:val="22"/>
+          <w:lang w:val="en-IE"/>
+        </w:rPr>
+        <w:t>Data Augmentation:</w:t>
+      </w:r>
+    </w:p>
+    <w:p>
+      <w:pPr>
+        <w:spacing w:after="160" w:afterAutospacing="off" w:line="257" w:lineRule="auto"/>
+      </w:pPr>
+      <w:r>
+        <w:rPr>
+          <w:rFonts w:ascii="Calibri" w:hAnsi="Calibri" w:eastAsia="Calibri" w:cs="Calibri"/>
+          <w:noProof w:val="0"/>
+          <w:color w:val="FF0000"/>
+          <w:sz w:val="22"/>
+          <w:szCs w:val="22"/>
+          <w:lang w:val="en-IE"/>
+        </w:rPr>
+        <w:t>To enhance the model's ability to generalize and to prevent overfitting, we implemented data augmentation techniques. These included random transformations like horizontal flipping, slight rotations, and zooming on the training images. This approach artificially expanded our training dataset, providing the model with a more diverse set of training samples.</w:t>
+      </w:r>
+    </w:p>
+    <w:p>
+      <w:pPr>
+        <w:spacing w:after="160" w:afterAutospacing="off" w:line="257" w:lineRule="auto"/>
+      </w:pPr>
+      <w:r>
+        <w:rPr>
+          <w:rFonts w:ascii="Calibri" w:hAnsi="Calibri" w:eastAsia="Calibri" w:cs="Calibri"/>
+          <w:b w:val="1"/>
+          <w:bCs w:val="1"/>
+          <w:noProof w:val="0"/>
+          <w:sz w:val="22"/>
+          <w:szCs w:val="22"/>
+          <w:lang w:val="en-IE"/>
+        </w:rPr>
+        <w:t>Testing the Model Before Hyperparameter Tweaking:</w:t>
+      </w:r>
+    </w:p>
+    <w:p>
+      <w:pPr>
+        <w:spacing w:after="160" w:afterAutospacing="off" w:line="257" w:lineRule="auto"/>
+        <w:ind w:left="-20" w:right="-20"/>
+      </w:pPr>
+      <w:r>
+        <w:rPr>
+          <w:rFonts w:ascii="Calibri" w:hAnsi="Calibri" w:eastAsia="Calibri" w:cs="Calibri"/>
+          <w:noProof w:val="0"/>
+          <w:sz w:val="22"/>
+          <w:szCs w:val="22"/>
+          <w:lang w:val="en-IE"/>
+        </w:rPr>
+        <w:t xml:space="preserve">Before adjusting hyperparameters, our model achieved an accuracy of 0.1373 % and a loss of 2.9299These </w:t>
+      </w:r>
+      <w:r>
+        <w:rPr>
+          <w:rFonts w:ascii="Calibri" w:hAnsi="Calibri" w:eastAsia="Calibri" w:cs="Calibri"/>
+          <w:noProof w:val="0"/>
+          <w:sz w:val="22"/>
+          <w:szCs w:val="22"/>
+          <w:lang w:val="en-IE"/>
+        </w:rPr>
+        <w:t>initial</w:t>
+      </w:r>
+      <w:r>
+        <w:rPr>
+          <w:rFonts w:ascii="Calibri" w:hAnsi="Calibri" w:eastAsia="Calibri" w:cs="Calibri"/>
+          <w:noProof w:val="0"/>
+          <w:sz w:val="22"/>
+          <w:szCs w:val="22"/>
+          <w:lang w:val="en-IE"/>
+        </w:rPr>
+        <w:t xml:space="preserve"> results were promising but </w:t>
+      </w:r>
+      <w:r>
+        <w:rPr>
+          <w:rFonts w:ascii="Calibri" w:hAnsi="Calibri" w:eastAsia="Calibri" w:cs="Calibri"/>
+          <w:noProof w:val="0"/>
+          <w:sz w:val="22"/>
+          <w:szCs w:val="22"/>
+          <w:lang w:val="en-IE"/>
+        </w:rPr>
+        <w:t>indicated</w:t>
+      </w:r>
+      <w:r>
+        <w:rPr>
+          <w:rFonts w:ascii="Calibri" w:hAnsi="Calibri" w:eastAsia="Calibri" w:cs="Calibri"/>
+          <w:noProof w:val="0"/>
+          <w:sz w:val="22"/>
+          <w:szCs w:val="22"/>
+          <w:lang w:val="en-IE"/>
+        </w:rPr>
+        <w:t xml:space="preserve"> room for improvement. We </w:t>
+      </w:r>
+      <w:r>
+        <w:rPr>
+          <w:rFonts w:ascii="Calibri" w:hAnsi="Calibri" w:eastAsia="Calibri" w:cs="Calibri"/>
+          <w:noProof w:val="0"/>
+          <w:sz w:val="22"/>
+          <w:szCs w:val="22"/>
+          <w:lang w:val="en-IE"/>
+        </w:rPr>
+        <w:t>observed</w:t>
+      </w:r>
+      <w:r>
+        <w:rPr>
+          <w:rFonts w:ascii="Calibri" w:hAnsi="Calibri" w:eastAsia="Calibri" w:cs="Calibri"/>
+          <w:noProof w:val="0"/>
+          <w:sz w:val="22"/>
+          <w:szCs w:val="22"/>
+          <w:lang w:val="en-IE"/>
+        </w:rPr>
+        <w:t xml:space="preserve"> that the model </w:t>
+      </w:r>
+    </w:p>
+    <w:p>
+      <w:pPr>
+        <w:spacing w:after="160" w:afterAutospacing="off" w:line="257" w:lineRule="auto"/>
+        <w:ind w:left="-20" w:right="-20"/>
+      </w:pPr>
+      <w:r>
+        <w:rPr>
+          <w:rFonts w:ascii="Calibri" w:hAnsi="Calibri" w:eastAsia="Calibri" w:cs="Calibri"/>
+          <w:noProof w:val="0"/>
+          <w:sz w:val="22"/>
+          <w:szCs w:val="22"/>
+          <w:lang w:val="en-IE"/>
+        </w:rPr>
+        <w:t>57/57 [==============================] - 14s 242ms/step - loss: 2.9299 - accuracy: 0.1373 - val_loss: 2.9024 - val_accuracy: 0.1556</w:t>
+      </w:r>
+    </w:p>
+    <w:p>
+      <w:pPr>
+        <w:spacing w:after="160" w:afterAutospacing="off" w:line="257" w:lineRule="auto"/>
+        <w:ind w:left="-20" w:right="-20"/>
+      </w:pPr>
+      <w:r>
+        <w:rPr>
+          <w:rFonts w:ascii="Calibri" w:hAnsi="Calibri" w:eastAsia="Calibri" w:cs="Calibri"/>
+          <w:noProof w:val="0"/>
+          <w:sz w:val="22"/>
+          <w:szCs w:val="22"/>
+          <w:lang w:val="en-IE"/>
+        </w:rPr>
+        <w:t xml:space="preserve"> </w:t>
+      </w:r>
+    </w:p>
+    <w:p>
+      <w:pPr>
+        <w:pStyle w:val="ListParagraph"/>
+        <w:numPr>
+          <w:ilvl w:val="0"/>
+          <w:numId w:val="6"/>
+        </w:numPr>
+        <w:tabs>
+          <w:tab w:val="left" w:leader="none" w:pos="0"/>
+          <w:tab w:val="left" w:leader="none" w:pos="720"/>
+        </w:tabs>
+        <w:spacing w:before="0" w:beforeAutospacing="off" w:after="0" w:afterAutospacing="off" w:line="257" w:lineRule="auto"/>
+        <w:rPr>
+          <w:rFonts w:ascii="Calibri" w:hAnsi="Calibri" w:eastAsia="Calibri" w:cs="Calibri"/>
+          <w:noProof w:val="0"/>
+          <w:sz w:val="22"/>
+          <w:szCs w:val="22"/>
+          <w:lang w:val="en-IE"/>
+        </w:rPr>
+      </w:pPr>
+      <w:r>
+        <w:rPr>
+          <w:rFonts w:ascii="Calibri" w:hAnsi="Calibri" w:eastAsia="Calibri" w:cs="Calibri"/>
+          <w:b w:val="1"/>
+          <w:bCs w:val="1"/>
+          <w:noProof w:val="0"/>
+          <w:sz w:val="22"/>
+          <w:szCs w:val="22"/>
+          <w:lang w:val="en-IE"/>
+        </w:rPr>
+        <w:t>Decreasing Loss</w:t>
+      </w:r>
+      <w:r>
+        <w:rPr>
+          <w:rFonts w:ascii="Calibri" w:hAnsi="Calibri" w:eastAsia="Calibri" w:cs="Calibri"/>
+          <w:noProof w:val="0"/>
+          <w:sz w:val="22"/>
+          <w:szCs w:val="22"/>
+          <w:lang w:val="en-IE"/>
+        </w:rPr>
+        <w:t>: Both training and validation loss are decreasing, which suggests that the model is learning and improving its predictions over epochs.</w:t>
+      </w:r>
+    </w:p>
+    <w:p>
+      <w:pPr>
+        <w:pStyle w:val="ListParagraph"/>
+        <w:numPr>
+          <w:ilvl w:val="0"/>
+          <w:numId w:val="6"/>
+        </w:numPr>
+        <w:tabs>
+          <w:tab w:val="left" w:leader="none" w:pos="0"/>
+          <w:tab w:val="left" w:leader="none" w:pos="720"/>
+        </w:tabs>
+        <w:spacing w:before="0" w:beforeAutospacing="off" w:after="0" w:afterAutospacing="off" w:line="257" w:lineRule="auto"/>
+        <w:rPr>
+          <w:rFonts w:ascii="Calibri" w:hAnsi="Calibri" w:eastAsia="Calibri" w:cs="Calibri"/>
+          <w:noProof w:val="0"/>
+          <w:sz w:val="22"/>
+          <w:szCs w:val="22"/>
+          <w:lang w:val="en-IE"/>
+        </w:rPr>
+      </w:pPr>
+      <w:r>
+        <w:rPr>
+          <w:rFonts w:ascii="Calibri" w:hAnsi="Calibri" w:eastAsia="Calibri" w:cs="Calibri"/>
+          <w:b w:val="1"/>
+          <w:bCs w:val="1"/>
+          <w:noProof w:val="0"/>
+          <w:sz w:val="22"/>
+          <w:szCs w:val="22"/>
+          <w:lang w:val="en-IE"/>
+        </w:rPr>
+        <w:t>Convergence of Losses</w:t>
+      </w:r>
+      <w:r>
+        <w:rPr>
+          <w:rFonts w:ascii="Calibri" w:hAnsi="Calibri" w:eastAsia="Calibri" w:cs="Calibri"/>
+          <w:noProof w:val="0"/>
+          <w:sz w:val="22"/>
+          <w:szCs w:val="22"/>
+          <w:lang w:val="en-IE"/>
+        </w:rPr>
+        <w:t>: The training and validation loss appear to be converging to similar values. This is generally a good sign, as it indicates that the model is not overfitting. The model will be showing symptoms of overfitting if the validation loss started to increase or stayed constant while the training loss continued to decrease.</w:t>
+      </w:r>
+    </w:p>
+    <w:p>
+      <w:pPr>
+        <w:pStyle w:val="ListParagraph"/>
+        <w:numPr>
+          <w:ilvl w:val="0"/>
+          <w:numId w:val="6"/>
+        </w:numPr>
+        <w:tabs>
+          <w:tab w:val="left" w:leader="none" w:pos="0"/>
+          <w:tab w:val="left" w:leader="none" w:pos="720"/>
+        </w:tabs>
+        <w:spacing w:before="0" w:beforeAutospacing="off" w:after="0" w:afterAutospacing="off" w:line="257" w:lineRule="auto"/>
+        <w:rPr>
+          <w:rFonts w:ascii="Calibri" w:hAnsi="Calibri" w:eastAsia="Calibri" w:cs="Calibri"/>
+          <w:noProof w:val="0"/>
+          <w:sz w:val="22"/>
+          <w:szCs w:val="22"/>
+          <w:lang w:val="en-IE"/>
+        </w:rPr>
+      </w:pPr>
+      <w:r>
+        <w:rPr>
+          <w:rFonts w:ascii="Calibri" w:hAnsi="Calibri" w:eastAsia="Calibri" w:cs="Calibri"/>
+          <w:b w:val="1"/>
+          <w:bCs w:val="1"/>
+          <w:noProof w:val="0"/>
+          <w:sz w:val="22"/>
+          <w:szCs w:val="22"/>
+          <w:lang w:val="en-IE"/>
+        </w:rPr>
+        <w:t>No Clear Sign of Underfitting</w:t>
+      </w:r>
+      <w:r>
+        <w:rPr>
+          <w:rFonts w:ascii="Calibri" w:hAnsi="Calibri" w:eastAsia="Calibri" w:cs="Calibri"/>
+          <w:noProof w:val="0"/>
+          <w:sz w:val="22"/>
+          <w:szCs w:val="22"/>
+          <w:lang w:val="en-IE"/>
+        </w:rPr>
+        <w:t>: Underfitting would be indicated by a high loss that decreases very slowly or not at all. Since both losses are decreasing at a reasonable rate, there is no immediate sign of underfitting.</w:t>
+      </w:r>
+    </w:p>
+    <w:p>
+      <w:pPr>
+        <w:pStyle w:val="ListParagraph"/>
+        <w:numPr>
+          <w:ilvl w:val="0"/>
+          <w:numId w:val="6"/>
+        </w:numPr>
+        <w:tabs>
+          <w:tab w:val="left" w:leader="none" w:pos="0"/>
+          <w:tab w:val="left" w:leader="none" w:pos="720"/>
+        </w:tabs>
+        <w:spacing w:before="0" w:beforeAutospacing="off" w:after="0" w:afterAutospacing="off" w:line="257" w:lineRule="auto"/>
+        <w:rPr>
+          <w:rFonts w:ascii="Calibri" w:hAnsi="Calibri" w:eastAsia="Calibri" w:cs="Calibri"/>
+          <w:noProof w:val="0"/>
+          <w:sz w:val="22"/>
+          <w:szCs w:val="22"/>
+          <w:lang w:val="en-IE"/>
+        </w:rPr>
+      </w:pPr>
+      <w:r>
+        <w:rPr>
+          <w:rFonts w:ascii="Calibri" w:hAnsi="Calibri" w:eastAsia="Calibri" w:cs="Calibri"/>
+          <w:b w:val="1"/>
+          <w:bCs w:val="1"/>
+          <w:noProof w:val="0"/>
+          <w:sz w:val="22"/>
+          <w:szCs w:val="22"/>
+          <w:lang w:val="en-IE"/>
+        </w:rPr>
+        <w:t>Potential for Further Training</w:t>
+      </w:r>
+      <w:r>
+        <w:rPr>
+          <w:rFonts w:ascii="Calibri" w:hAnsi="Calibri" w:eastAsia="Calibri" w:cs="Calibri"/>
+          <w:noProof w:val="0"/>
+          <w:sz w:val="22"/>
+          <w:szCs w:val="22"/>
+          <w:lang w:val="en-IE"/>
+        </w:rPr>
+        <w:t>: Since the losses are still on a going downward and have not plateaued, the model could potentially benefit from more training epochs. However, care should be taken to monitor for overfitting as the training is going on.</w:t>
+      </w:r>
+    </w:p>
+    <w:p>
+      <w:pPr>
+        <w:spacing w:after="160" w:afterAutospacing="off" w:line="257" w:lineRule="auto"/>
+        <w:ind w:left="-20" w:right="-20"/>
+      </w:pPr>
+      <w:r>
+        <w:rPr>
+          <w:rFonts w:ascii="Calibri" w:hAnsi="Calibri" w:eastAsia="Calibri" w:cs="Calibri"/>
+          <w:noProof w:val="0"/>
+          <w:sz w:val="22"/>
+          <w:szCs w:val="22"/>
+          <w:lang w:val="en-IE"/>
+        </w:rPr>
+        <w:t xml:space="preserve"> </w:t>
+      </w:r>
+    </w:p>
+    <w:p>
+      <w:pPr>
+        <w:spacing w:after="160" w:afterAutospacing="off" w:line="257" w:lineRule="auto"/>
+      </w:pPr>
+      <w:r>
+        <w:rPr>
+          <w:rFonts w:ascii="Calibri" w:hAnsi="Calibri" w:eastAsia="Calibri" w:cs="Calibri"/>
+          <w:b w:val="1"/>
+          <w:bCs w:val="1"/>
+          <w:noProof w:val="0"/>
+          <w:sz w:val="22"/>
+          <w:szCs w:val="22"/>
+          <w:lang w:val="en-IE"/>
+        </w:rPr>
+        <w:t>Tweaking Hyperparameters:</w:t>
+      </w:r>
+    </w:p>
+    <w:p>
+      <w:pPr>
+        <w:spacing w:after="160" w:afterAutospacing="off" w:line="257" w:lineRule="auto"/>
+        <w:ind w:left="-20" w:right="-20"/>
+      </w:pPr>
+      <w:r>
+        <w:rPr>
+          <w:rFonts w:ascii="Calibri" w:hAnsi="Calibri" w:eastAsia="Calibri" w:cs="Calibri"/>
+          <w:noProof w:val="0"/>
+          <w:sz w:val="22"/>
+          <w:szCs w:val="22"/>
+          <w:lang w:val="en-IE"/>
+        </w:rPr>
+        <w:t>To enhance our model's performance, we experimented with various hyperparameters. This included adjusting the learning rate, experimenting with different optimizers, changing the batch size, and fine-tuning the number and size of filters in convolutional layers. We also tested different configurations of dropout rates and added batch normalization to stabilize training.</w:t>
+      </w:r>
+    </w:p>
+    <w:p>
+      <w:pPr>
+        <w:spacing w:after="160" w:afterAutospacing="off" w:line="257" w:lineRule="auto"/>
+      </w:pPr>
+      <w:r>
+        <w:rPr>
+          <w:rFonts w:ascii="Calibri" w:hAnsi="Calibri" w:eastAsia="Calibri" w:cs="Calibri"/>
+          <w:b w:val="1"/>
+          <w:bCs w:val="1"/>
+          <w:noProof w:val="0"/>
+          <w:sz w:val="22"/>
+          <w:szCs w:val="22"/>
+          <w:lang w:val="en-IE"/>
+        </w:rPr>
+        <w:t>Post-Tweaking Performance:</w:t>
+      </w:r>
+    </w:p>
+    <w:p>
+      <w:pPr>
+        <w:spacing w:after="160" w:afterAutospacing="off" w:line="257" w:lineRule="auto"/>
+        <w:ind w:left="-20" w:right="-20"/>
+      </w:pPr>
+      <w:r>
+        <w:rPr>
+          <w:rFonts w:ascii="Calibri" w:hAnsi="Calibri" w:eastAsia="Calibri" w:cs="Calibri"/>
+          <w:noProof w:val="0"/>
+          <w:sz w:val="22"/>
+          <w:szCs w:val="22"/>
+          <w:lang w:val="en-IE"/>
+        </w:rPr>
+        <w:t>After hyperparameter optimization, our model showed significant improvement. The accuracy increased to [New Accuracy%], and the loss decreased to [New Loss]. This optimization phase was crucial in achieving a balance between bias and variance, as evidenced by our improved validation accuracy and reduced overfitting.</w:t>
+      </w:r>
+    </w:p>
+    <w:p>
+      <w:pPr>
+        <w:spacing w:after="160" w:afterAutospacing="off" w:line="257" w:lineRule="auto"/>
+      </w:pPr>
+      <w:r>
+        <w:rPr>
+          <w:rFonts w:ascii="Calibri" w:hAnsi="Calibri" w:eastAsia="Calibri" w:cs="Calibri"/>
+          <w:b w:val="1"/>
+          <w:bCs w:val="1"/>
+          <w:noProof w:val="0"/>
+          <w:sz w:val="22"/>
+          <w:szCs w:val="22"/>
+          <w:lang w:val="en-IE"/>
+        </w:rPr>
+        <w:t>Testing the Model with Random Sample Images:</w:t>
+      </w:r>
+    </w:p>
+    <w:p>
+      <w:pPr>
+        <w:spacing w:after="160" w:afterAutospacing="off" w:line="257" w:lineRule="auto"/>
+        <w:ind w:left="-20" w:right="-20"/>
+      </w:pPr>
+      <w:r>
+        <w:rPr>
+          <w:rFonts w:ascii="Calibri" w:hAnsi="Calibri" w:eastAsia="Calibri" w:cs="Calibri"/>
+          <w:noProof w:val="0"/>
+          <w:sz w:val="22"/>
+          <w:szCs w:val="22"/>
+          <w:lang w:val="en-IE"/>
+        </w:rPr>
+        <w:t xml:space="preserve">An essential part of our project was to evaluate the model's performance on unseen data. To this end, we implemented the </w:t>
+      </w:r>
+      <w:r>
+        <w:rPr>
+          <w:rFonts w:ascii="Calibri" w:hAnsi="Calibri" w:eastAsia="Calibri" w:cs="Calibri"/>
+          <w:b w:val="1"/>
+          <w:bCs w:val="1"/>
+          <w:noProof w:val="0"/>
+          <w:sz w:val="22"/>
+          <w:szCs w:val="22"/>
+          <w:lang w:val="en-IE"/>
+        </w:rPr>
+        <w:t>test_model_with_sample_image</w:t>
+      </w:r>
+      <w:r>
+        <w:rPr>
+          <w:rFonts w:ascii="Calibri" w:hAnsi="Calibri" w:eastAsia="Calibri" w:cs="Calibri"/>
+          <w:noProof w:val="0"/>
+          <w:sz w:val="22"/>
+          <w:szCs w:val="22"/>
+          <w:lang w:val="en-IE"/>
+        </w:rPr>
+        <w:t xml:space="preserve"> function. This function randomly selects an image from either the CIFAR-10 or CIFAR-100 datasets, preprocesses it according to our model's requirements, and then runs it through the model to predict the class. This process not only provided us with a practical sense of the model's classification ability on individual examples but also helped in understanding how well the model generalizes to new, unseen data. The function visualizes both the original and preprocessed image for reference, allowing us to visually inspect what the model is evaluating.</w:t>
+      </w:r>
+    </w:p>
+    <w:p>
+      <w:pPr>
+        <w:spacing w:after="160" w:afterAutospacing="off" w:line="257" w:lineRule="auto"/>
+      </w:pPr>
+      <w:r>
+        <w:rPr>
+          <w:rFonts w:ascii="Calibri" w:hAnsi="Calibri" w:eastAsia="Calibri" w:cs="Calibri"/>
+          <w:b w:val="1"/>
+          <w:bCs w:val="1"/>
+          <w:noProof w:val="0"/>
+          <w:sz w:val="22"/>
+          <w:szCs w:val="22"/>
+          <w:lang w:val="en-IE"/>
+        </w:rPr>
+        <w:t>Visualizing Model Activations (CNN Output):</w:t>
+      </w:r>
+    </w:p>
+    <w:p>
+      <w:pPr>
+        <w:spacing w:after="160" w:afterAutospacing="off" w:line="257" w:lineRule="auto"/>
+        <w:ind w:left="-20" w:right="-20"/>
+      </w:pPr>
+      <w:r>
+        <w:rPr>
+          <w:rFonts w:ascii="Calibri" w:hAnsi="Calibri" w:eastAsia="Calibri" w:cs="Calibri"/>
+          <w:noProof w:val="0"/>
+          <w:sz w:val="22"/>
+          <w:szCs w:val="22"/>
+          <w:lang w:val="en-IE"/>
+        </w:rPr>
+        <w:t xml:space="preserve">To gain deeper insights into our CNN's functioning, we implemented the </w:t>
+      </w:r>
+      <w:r>
+        <w:rPr>
+          <w:rFonts w:ascii="Calibri" w:hAnsi="Calibri" w:eastAsia="Calibri" w:cs="Calibri"/>
+          <w:b w:val="1"/>
+          <w:bCs w:val="1"/>
+          <w:noProof w:val="0"/>
+          <w:sz w:val="22"/>
+          <w:szCs w:val="22"/>
+          <w:lang w:val="en-IE"/>
+        </w:rPr>
+        <w:t>visualize_cnn_output</w:t>
+      </w:r>
+      <w:r>
+        <w:rPr>
+          <w:rFonts w:ascii="Calibri" w:hAnsi="Calibri" w:eastAsia="Calibri" w:cs="Calibri"/>
+          <w:noProof w:val="0"/>
+          <w:sz w:val="22"/>
+          <w:szCs w:val="22"/>
+          <w:lang w:val="en-IE"/>
+        </w:rPr>
+        <w:t xml:space="preserve"> function. This function takes an input image and the trained model, then visualizes the activations of the first two convolutional layers. By examining these activations, we can see which features of the input image are being highlighted and used by the model to make its predictions. This visualization is crucial for understanding the model's internal workings and can provide clues about what the model is "focusing on" in the input images. For instance, certain filters might be activating on edges, textures, or specific shapes, which are integral to distinguishing between the various classes in our dataset.</w:t>
+      </w:r>
+    </w:p>
+    <w:p>
+      <w:pPr>
+        <w:spacing w:after="160" w:afterAutospacing="off" w:line="257" w:lineRule="auto"/>
+        <w:ind w:left="-20" w:right="-20"/>
+      </w:pPr>
+      <w:r>
+        <w:rPr>
+          <w:rFonts w:ascii="Calibri" w:hAnsi="Calibri" w:eastAsia="Calibri" w:cs="Calibri"/>
+          <w:noProof w:val="0"/>
+          <w:sz w:val="22"/>
+          <w:szCs w:val="22"/>
+          <w:lang w:val="en-IE"/>
+        </w:rPr>
+        <w:t xml:space="preserve"> </w:t>
+      </w:r>
+    </w:p>
+    <w:p>
+      <w:pPr>
+        <w:spacing w:after="160" w:afterAutospacing="off" w:line="257" w:lineRule="auto"/>
+      </w:pPr>
+      <w:r>
+        <w:rPr>
+          <w:rFonts w:ascii="Calibri" w:hAnsi="Calibri" w:eastAsia="Calibri" w:cs="Calibri"/>
+          <w:b w:val="1"/>
+          <w:bCs w:val="1"/>
+          <w:noProof w:val="0"/>
+          <w:sz w:val="22"/>
+          <w:szCs w:val="22"/>
+          <w:lang w:val="en-IE"/>
+        </w:rPr>
+        <w:t>Conclusion and Future Work:</w:t>
+      </w:r>
+    </w:p>
+    <w:p>
+      <w:pPr>
+        <w:spacing w:after="160" w:afterAutospacing="off" w:line="257" w:lineRule="auto"/>
+        <w:ind w:left="-20" w:right="-20"/>
+      </w:pPr>
+      <w:r>
+        <w:rPr>
+          <w:rFonts w:ascii="Calibri" w:hAnsi="Calibri" w:eastAsia="Calibri" w:cs="Calibri"/>
+          <w:noProof w:val="0"/>
+          <w:sz w:val="22"/>
+          <w:szCs w:val="22"/>
+          <w:lang w:val="en-IE"/>
+        </w:rPr>
+        <w:t>Our CNN model demonstrates effective classification on the CIFAR datasets, but there is always room for improvement. Future work could explore deeper architectures, more advanced techniques like transfer learning, and further hyperparameter tuning. Additionally, exploring other pre-processing methods could yield better input data quality, potentially enhancing model performance.</w:t>
+      </w:r>
+    </w:p>
+    <w:p>
+      <w:pPr>
+        <w:pStyle w:val="Normal"/>
+        <w:shd w:val="clear" w:color="auto" w:fill="FFFFFF" w:themeFill="background1"/>
+        <w:spacing w:beforeAutospacing="on" w:afterAutospacing="on" w:line="240" w:lineRule="auto"/>
+        <w:rPr>
+          <w:rFonts w:ascii="Calibri" w:hAnsi="Calibri" w:eastAsia="Calibri" w:cs="Calibri"/>
+          <w:b w:val="0"/>
+          <w:bCs w:val="0"/>
+          <w:color w:val="1F2328"/>
+          <w:sz w:val="22"/>
+          <w:szCs w:val="22"/>
+          <w:lang w:eastAsia="en-IE"/>
+        </w:rPr>
+      </w:pPr>
+    </w:p>
+    <w:p>
+      <w:pPr>
+        <w:shd w:val="clear" w:color="auto" w:fill="FFFFFF" w:themeFill="background1"/>
+        <w:spacing w:before="100" w:beforeAutospacing="on" w:after="100" w:afterAutospacing="on" w:line="240" w:lineRule="auto"/>
+        <w:ind w:left="0"/>
+        <w:rPr>
+          <w:rFonts w:ascii="Calibri" w:hAnsi="Calibri" w:eastAsia="Calibri" w:cs="Calibri"/>
           <w:color w:val="1F2328"/>
           <w:kern w:val="0"/>
           <w:sz w:val="21"/>
@@ -1472,118 +3189,9 @@
           <w14:ligatures w14:val="none"/>
         </w:rPr>
       </w:pPr>
-      <w:r>
-        <w:rPr>
-          <w:rFonts w:ascii="Segoe UI" w:eastAsia="Times New Roman" w:hAnsi="Segoe UI" w:cs="Segoe UI"/>
-          <w:color w:val="1F2328"/>
-          <w:kern w:val="0"/>
-          <w:sz w:val="21"/>
-          <w:szCs w:val="21"/>
-          <w:lang w:eastAsia="en-IE"/>
-          <w14:ligatures w14:val="none"/>
-        </w:rPr>
-        <w:t>D</w:t>
-      </w:r>
-      <w:r>
-        <w:rPr>
-          <w:rFonts w:ascii="Segoe UI" w:eastAsia="Times New Roman" w:hAnsi="Segoe UI" w:cs="Segoe UI"/>
-          <w:color w:val="1F2328"/>
-          <w:kern w:val="0"/>
-          <w:sz w:val="21"/>
-          <w:szCs w:val="21"/>
-          <w:lang w:eastAsia="en-IE"/>
-          <w14:ligatures w14:val="none"/>
-        </w:rPr>
-        <w:t>ata scale</w:t>
-      </w:r>
-      <w:r>
-        <w:rPr>
-          <w:rFonts w:ascii="Segoe UI" w:eastAsia="Times New Roman" w:hAnsi="Segoe UI" w:cs="Segoe UI"/>
-          <w:color w:val="1F2328"/>
-          <w:kern w:val="0"/>
-          <w:sz w:val="21"/>
-          <w:szCs w:val="21"/>
-          <w:lang w:eastAsia="en-IE"/>
-          <w14:ligatures w14:val="none"/>
-        </w:rPr>
-        <w:t>:</w:t>
-      </w:r>
-      <w:r>
-        <w:rPr>
-          <w:rFonts w:ascii="Segoe UI" w:eastAsia="Times New Roman" w:hAnsi="Segoe UI" w:cs="Segoe UI"/>
-          <w:color w:val="1F2328"/>
-          <w:kern w:val="0"/>
-          <w:sz w:val="21"/>
-          <w:szCs w:val="21"/>
-          <w:lang w:eastAsia="en-IE"/>
-          <w14:ligatures w14:val="none"/>
-        </w:rPr>
-        <w:t xml:space="preserve"> </w:t>
-      </w:r>
-      <w:r>
-        <w:rPr>
-          <w:rFonts w:ascii="Segoe UI" w:eastAsia="Times New Roman" w:hAnsi="Segoe UI" w:cs="Segoe UI"/>
-          <w:color w:val="1F2328"/>
-          <w:kern w:val="0"/>
-          <w:sz w:val="21"/>
-          <w:szCs w:val="21"/>
-          <w:lang w:eastAsia="en-IE"/>
-          <w14:ligatures w14:val="none"/>
-        </w:rPr>
-        <w:t>Brings pixel values to a common scale.</w:t>
-      </w:r>
-    </w:p>
-    <w:p>
-      <w:pPr>
-        <w:shd w:val="clear" w:color="auto" w:fill="FFFFFF"/>
-        <w:spacing w:before="100" w:beforeAutospacing="1" w:after="100" w:afterAutospacing="1" w:line="240" w:lineRule="auto"/>
-        <w:ind w:left="360"/>
-        <w:rPr>
-          <w:rFonts w:ascii="Segoe UI" w:eastAsia="Times New Roman" w:hAnsi="Segoe UI" w:cs="Segoe UI"/>
-          <w:b/>
-          <w:bCs/>
-          <w:color w:val="1F2328"/>
-          <w:kern w:val="0"/>
-          <w:sz w:val="21"/>
-          <w:szCs w:val="21"/>
-          <w:lang w:eastAsia="en-IE"/>
-          <w14:ligatures w14:val="none"/>
-        </w:rPr>
-      </w:pPr>
-      <w:r>
-        <w:rPr>
-          <w:rFonts w:ascii="Segoe UI" w:eastAsia="Times New Roman" w:hAnsi="Segoe UI" w:cs="Segoe UI"/>
-          <w:b/>
-          <w:bCs/>
-          <w:color w:val="1F2328"/>
-          <w:kern w:val="0"/>
-          <w:sz w:val="21"/>
-          <w:szCs w:val="21"/>
-          <w:lang w:eastAsia="en-IE"/>
-          <w14:ligatures w14:val="none"/>
-        </w:rPr>
-        <w:lastRenderedPageBreak/>
-        <w:t>Data Exploration:</w:t>
-      </w:r>
-    </w:p>
-    <w:p>
-      <w:pPr>
-        <w:shd w:val="clear" w:color="auto" w:fill="FFFFFF"/>
-        <w:spacing w:before="100" w:beforeAutospacing="1" w:after="100" w:afterAutospacing="1" w:line="240" w:lineRule="auto"/>
-        <w:ind w:left="360"/>
-        <w:rPr>
-          <w:rFonts w:ascii="Segoe UI" w:eastAsia="Times New Roman" w:hAnsi="Segoe UI" w:cs="Segoe UI"/>
-          <w:color w:val="1F2328"/>
-          <w:kern w:val="0"/>
-          <w:sz w:val="21"/>
-          <w:szCs w:val="21"/>
-          <w:lang w:eastAsia="en-IE"/>
-          <w14:ligatures w14:val="none"/>
-        </w:rPr>
-      </w:pPr>
     </w:p>
     <w:sectPr>
-      <w:pgSz w:w="11906" w:h="16838"/>
+      <w:pgSz w:w="11906" w:h="16838" w:orient="portrait"/>
       <w:pgMar w:top="1440" w:right="1440" w:bottom="1440" w:left="1440" w:header="708" w:footer="708" w:gutter="0"/>
       <w:cols w:space="708"/>
       <w:docGrid w:linePitch="360"/>
@@ -1594,6 +3202,261 @@
 
 <file path=word/numbering.xml><?xml version="1.0" encoding="utf-8"?>
 <w:numbering xmlns:wpc="http://schemas.microsoft.com/office/word/2010/wordprocessingCanvas" xmlns:cx="http://schemas.microsoft.com/office/drawing/2014/chartex" xmlns:cx1="http://schemas.microsoft.com/office/drawing/2015/9/8/chartex" xmlns:cx2="http://schemas.microsoft.com/office/drawing/2015/10/21/chartex" xmlns:cx3="http://schemas.microsoft.com/office/drawing/2016/5/9/chartex" xmlns:cx4="http://schemas.microsoft.com/office/drawing/2016/5/10/chartex" xmlns:cx5="http://schemas.microsoft.com/office/drawing/2016/5/11/chartex" xmlns:cx6="http://schemas.microsoft.com/office/drawing/2016/5/12/chartex" xmlns:cx7="http://schemas.microsoft.com/office/drawing/2016/5/13/chartex" xmlns:cx8="http://schemas.microsoft.com/office/drawing/2016/5/14/chartex" xmlns:mc="http://schemas.openxmlformats.org/markup-compatibility/2006" xmlns:aink="http://schemas.microsoft.com/office/drawing/2016/ink" xmlns:am3d="http://schemas.microsoft.com/office/drawing/2017/model3d" xmlns:o="urn:schemas-microsoft-com:office:office" xmlns:oel="http://schemas.microsoft.com/office/2019/extlst" xmlns:r="http://schemas.openxmlformats.org/officeDocument/2006/relationships" xmlns:m="http://schemas.openxmlformats.org/officeDocument/2006/math" xmlns:v="urn:schemas-microsoft-com:vml" xmlns:wp14="http://schemas.microsoft.com/office/word/2010/wordprocessingDrawing" xmlns:wp="http://schemas.openxmlformats.org/drawingml/2006/wordprocessingDrawing" xmlns:w10="urn:schemas-microsoft-com:office:word" xmlns:w="http://schemas.openxmlformats.org/wordprocessingml/2006/main" xmlns:w14="http://schemas.microsoft.com/office/word/2010/wordml" xmlns:w15="http://schemas.microsoft.com/office/word/2012/wordml" xmlns:w16cex="http://schemas.microsoft.com/office/word/2018/wordml/cex" xmlns:w16cid="http://schemas.microsoft.com/office/word/2016/wordml/cid" xmlns:w16="http://schemas.microsoft.com/office/word/2018/wordml" xmlns:w16sdtdh="http://schemas.microsoft.com/office/word/2020/wordml/sdtdatahash" xmlns:w16se="http://schemas.microsoft.com/office/word/2015/wordml/symex" xmlns:wpg="http://schemas.microsoft.com/office/word/2010/wordprocessingGroup" xmlns:wpi="http://schemas.microsoft.com/office/word/2010/wordprocessingInk" xmlns:wne="http://schemas.microsoft.com/office/word/2006/wordml" xmlns:wps="http://schemas.microsoft.com/office/word/2010/wordprocessingShape" mc:Ignorable="w14 w15 w16se w16cid w16 w16cex w16sdtdh wp14">
+  <w:abstractNum xmlns:w="http://schemas.openxmlformats.org/wordprocessingml/2006/main" w:abstractNumId="5">
+    <w:nsid w:val="4971137b"/>
+    <w:multiLevelType xmlns:w="http://schemas.openxmlformats.org/wordprocessingml/2006/main" w:val="hybridMultilevel"/>
+    <w:lvl xmlns:w="http://schemas.openxmlformats.org/wordprocessingml/2006/main" w:ilvl="0">
+      <w:start w:val="1"/>
+      <w:numFmt w:val="decimal"/>
+      <w:lvlText w:val="%1."/>
+      <w:lvlJc w:val="left"/>
+      <w:pPr>
+        <w:ind w:left="720" w:hanging="360"/>
+      </w:pPr>
+    </w:lvl>
+    <w:lvl xmlns:w="http://schemas.openxmlformats.org/wordprocessingml/2006/main" w:ilvl="1">
+      <w:start w:val="1"/>
+      <w:numFmt w:val="lowerLetter"/>
+      <w:lvlText w:val="%2."/>
+      <w:lvlJc w:val="left"/>
+      <w:pPr>
+        <w:ind w:left="1440" w:hanging="360"/>
+      </w:pPr>
+    </w:lvl>
+    <w:lvl xmlns:w="http://schemas.openxmlformats.org/wordprocessingml/2006/main" w:ilvl="2">
+      <w:start w:val="1"/>
+      <w:numFmt w:val="lowerRoman"/>
+      <w:lvlText w:val="%3."/>
+      <w:lvlJc w:val="right"/>
+      <w:pPr>
+        <w:ind w:left="2160" w:hanging="180"/>
+      </w:pPr>
+    </w:lvl>
+    <w:lvl xmlns:w="http://schemas.openxmlformats.org/wordprocessingml/2006/main" w:ilvl="3">
+      <w:start w:val="1"/>
+      <w:numFmt w:val="decimal"/>
+      <w:lvlText w:val="%4."/>
+      <w:lvlJc w:val="left"/>
+      <w:pPr>
+        <w:ind w:left="2880" w:hanging="360"/>
+      </w:pPr>
+    </w:lvl>
+    <w:lvl xmlns:w="http://schemas.openxmlformats.org/wordprocessingml/2006/main" w:ilvl="4">
+      <w:start w:val="1"/>
+      <w:numFmt w:val="lowerLetter"/>
+      <w:lvlText w:val="%5."/>
+      <w:lvlJc w:val="left"/>
+      <w:pPr>
+        <w:ind w:left="3600" w:hanging="360"/>
+      </w:pPr>
+    </w:lvl>
+    <w:lvl xmlns:w="http://schemas.openxmlformats.org/wordprocessingml/2006/main" w:ilvl="5">
+      <w:start w:val="1"/>
+      <w:numFmt w:val="lowerRoman"/>
+      <w:lvlText w:val="%6."/>
+      <w:lvlJc w:val="right"/>
+      <w:pPr>
+        <w:ind w:left="4320" w:hanging="180"/>
+      </w:pPr>
+    </w:lvl>
+    <w:lvl xmlns:w="http://schemas.openxmlformats.org/wordprocessingml/2006/main" w:ilvl="6">
+      <w:start w:val="1"/>
+      <w:numFmt w:val="decimal"/>
+      <w:lvlText w:val="%7."/>
+      <w:lvlJc w:val="left"/>
+      <w:pPr>
+        <w:ind w:left="5040" w:hanging="360"/>
+      </w:pPr>
+    </w:lvl>
+    <w:lvl xmlns:w="http://schemas.openxmlformats.org/wordprocessingml/2006/main" w:ilvl="7">
+      <w:start w:val="1"/>
+      <w:numFmt w:val="lowerLetter"/>
+      <w:lvlText w:val="%8."/>
+      <w:lvlJc w:val="left"/>
+      <w:pPr>
+        <w:ind w:left="5760" w:hanging="360"/>
+      </w:pPr>
+    </w:lvl>
+    <w:lvl xmlns:w="http://schemas.openxmlformats.org/wordprocessingml/2006/main" w:ilvl="8">
+      <w:start w:val="1"/>
+      <w:numFmt w:val="lowerRoman"/>
+      <w:lvlText w:val="%9."/>
+      <w:lvlJc w:val="right"/>
+      <w:pPr>
+        <w:ind w:left="6480" w:hanging="180"/>
+      </w:pPr>
+    </w:lvl>
+  </w:abstractNum>
+  <w:abstractNum xmlns:w="http://schemas.openxmlformats.org/wordprocessingml/2006/main" w:abstractNumId="4">
+    <w:nsid w:val="1f3e771f"/>
+    <w:multiLevelType xmlns:w="http://schemas.openxmlformats.org/wordprocessingml/2006/main" w:val="hybridMultilevel"/>
+    <w:lvl xmlns:w="http://schemas.openxmlformats.org/wordprocessingml/2006/main" w:ilvl="0">
+      <w:start w:val="1"/>
+      <w:numFmt w:val="decimal"/>
+      <w:lvlText w:val="%1."/>
+      <w:lvlJc w:val="left"/>
+      <w:pPr>
+        <w:ind w:left="720" w:hanging="360"/>
+      </w:pPr>
+    </w:lvl>
+    <w:lvl xmlns:w="http://schemas.openxmlformats.org/wordprocessingml/2006/main" w:ilvl="1">
+      <w:start w:val="1"/>
+      <w:numFmt w:val="lowerLetter"/>
+      <w:lvlText w:val="%2."/>
+      <w:lvlJc w:val="left"/>
+      <w:pPr>
+        <w:ind w:left="1440" w:hanging="360"/>
+      </w:pPr>
+    </w:lvl>
+    <w:lvl xmlns:w="http://schemas.openxmlformats.org/wordprocessingml/2006/main" w:ilvl="2">
+      <w:start w:val="1"/>
+      <w:numFmt w:val="lowerRoman"/>
+      <w:lvlText w:val="%3."/>
+      <w:lvlJc w:val="right"/>
+      <w:pPr>
+        <w:ind w:left="2160" w:hanging="180"/>
+      </w:pPr>
+    </w:lvl>
+    <w:lvl xmlns:w="http://schemas.openxmlformats.org/wordprocessingml/2006/main" w:ilvl="3">
+      <w:start w:val="1"/>
+      <w:numFmt w:val="decimal"/>
+      <w:lvlText w:val="%4."/>
+      <w:lvlJc w:val="left"/>
+      <w:pPr>
+        <w:ind w:left="2880" w:hanging="360"/>
+      </w:pPr>
+    </w:lvl>
+    <w:lvl xmlns:w="http://schemas.openxmlformats.org/wordprocessingml/2006/main" w:ilvl="4">
+      <w:start w:val="1"/>
+      <w:numFmt w:val="lowerLetter"/>
+      <w:lvlText w:val="%5."/>
+      <w:lvlJc w:val="left"/>
+      <w:pPr>
+        <w:ind w:left="3600" w:hanging="360"/>
+      </w:pPr>
+    </w:lvl>
+    <w:lvl xmlns:w="http://schemas.openxmlformats.org/wordprocessingml/2006/main" w:ilvl="5">
+      <w:start w:val="1"/>
+      <w:numFmt w:val="lowerRoman"/>
+      <w:lvlText w:val="%6."/>
+      <w:lvlJc w:val="right"/>
+      <w:pPr>
+        <w:ind w:left="4320" w:hanging="180"/>
+      </w:pPr>
+    </w:lvl>
+    <w:lvl xmlns:w="http://schemas.openxmlformats.org/wordprocessingml/2006/main" w:ilvl="6">
+      <w:start w:val="1"/>
+      <w:numFmt w:val="decimal"/>
+      <w:lvlText w:val="%7."/>
+      <w:lvlJc w:val="left"/>
+      <w:pPr>
+        <w:ind w:left="5040" w:hanging="360"/>
+      </w:pPr>
+    </w:lvl>
+    <w:lvl xmlns:w="http://schemas.openxmlformats.org/wordprocessingml/2006/main" w:ilvl="7">
+      <w:start w:val="1"/>
+      <w:numFmt w:val="lowerLetter"/>
+      <w:lvlText w:val="%8."/>
+      <w:lvlJc w:val="left"/>
+      <w:pPr>
+        <w:ind w:left="5760" w:hanging="360"/>
+      </w:pPr>
+    </w:lvl>
+    <w:lvl xmlns:w="http://schemas.openxmlformats.org/wordprocessingml/2006/main" w:ilvl="8">
+      <w:start w:val="1"/>
+      <w:numFmt w:val="lowerRoman"/>
+      <w:lvlText w:val="%9."/>
+      <w:lvlJc w:val="right"/>
+      <w:pPr>
+        <w:ind w:left="6480" w:hanging="180"/>
+      </w:pPr>
+    </w:lvl>
+  </w:abstractNum>
+  <w:abstractNum xmlns:w="http://schemas.openxmlformats.org/wordprocessingml/2006/main" w:abstractNumId="3">
+    <w:nsid w:val="519c8088"/>
+    <w:multiLevelType xmlns:w="http://schemas.openxmlformats.org/wordprocessingml/2006/main" w:val="hybridMultilevel"/>
+    <w:lvl xmlns:w="http://schemas.openxmlformats.org/wordprocessingml/2006/main" w:ilvl="0">
+      <w:start w:val="1"/>
+      <w:numFmt w:val="decimal"/>
+      <w:lvlText w:val="%1."/>
+      <w:lvlJc w:val="left"/>
+      <w:pPr>
+        <w:ind w:left="720" w:hanging="360"/>
+      </w:pPr>
+    </w:lvl>
+    <w:lvl xmlns:w="http://schemas.openxmlformats.org/wordprocessingml/2006/main" w:ilvl="1">
+      <w:start w:val="1"/>
+      <w:numFmt w:val="lowerLetter"/>
+      <w:lvlText w:val="%2."/>
+      <w:lvlJc w:val="left"/>
+      <w:pPr>
+        <w:ind w:left="1440" w:hanging="360"/>
+      </w:pPr>
+    </w:lvl>
+    <w:lvl xmlns:w="http://schemas.openxmlformats.org/wordprocessingml/2006/main" w:ilvl="2">
+      <w:start w:val="1"/>
+      <w:numFmt w:val="lowerRoman"/>
+      <w:lvlText w:val="%3."/>
+      <w:lvlJc w:val="right"/>
+      <w:pPr>
+        <w:ind w:left="2160" w:hanging="180"/>
+      </w:pPr>
+    </w:lvl>
+    <w:lvl xmlns:w="http://schemas.openxmlformats.org/wordprocessingml/2006/main" w:ilvl="3">
+      <w:start w:val="1"/>
+      <w:numFmt w:val="decimal"/>
+      <w:lvlText w:val="%4."/>
+      <w:lvlJc w:val="left"/>
+      <w:pPr>
+        <w:ind w:left="2880" w:hanging="360"/>
+      </w:pPr>
+    </w:lvl>
+    <w:lvl xmlns:w="http://schemas.openxmlformats.org/wordprocessingml/2006/main" w:ilvl="4">
+      <w:start w:val="1"/>
+      <w:numFmt w:val="lowerLetter"/>
+      <w:lvlText w:val="%5."/>
+      <w:lvlJc w:val="left"/>
+      <w:pPr>
+        <w:ind w:left="3600" w:hanging="360"/>
+      </w:pPr>
+    </w:lvl>
+    <w:lvl xmlns:w="http://schemas.openxmlformats.org/wordprocessingml/2006/main" w:ilvl="5">
+      <w:start w:val="1"/>
+      <w:numFmt w:val="lowerRoman"/>
+      <w:lvlText w:val="%6."/>
+      <w:lvlJc w:val="right"/>
+      <w:pPr>
+        <w:ind w:left="4320" w:hanging="180"/>
+      </w:pPr>
+    </w:lvl>
+    <w:lvl xmlns:w="http://schemas.openxmlformats.org/wordprocessingml/2006/main" w:ilvl="6">
+      <w:start w:val="1"/>
+      <w:numFmt w:val="decimal"/>
+      <w:lvlText w:val="%7."/>
+      <w:lvlJc w:val="left"/>
+      <w:pPr>
+        <w:ind w:left="5040" w:hanging="360"/>
+      </w:pPr>
+    </w:lvl>
+    <w:lvl xmlns:w="http://schemas.openxmlformats.org/wordprocessingml/2006/main" w:ilvl="7">
+      <w:start w:val="1"/>
+      <w:numFmt w:val="lowerLetter"/>
+      <w:lvlText w:val="%8."/>
+      <w:lvlJc w:val="left"/>
+      <w:pPr>
+        <w:ind w:left="5760" w:hanging="360"/>
+      </w:pPr>
+    </w:lvl>
+    <w:lvl xmlns:w="http://schemas.openxmlformats.org/wordprocessingml/2006/main" w:ilvl="8">
+      <w:start w:val="1"/>
+      <w:numFmt w:val="lowerRoman"/>
+      <w:lvlText w:val="%9."/>
+      <w:lvlJc w:val="right"/>
+      <w:pPr>
+        <w:ind w:left="6480" w:hanging="180"/>
+      </w:pPr>
+    </w:lvl>
+  </w:abstractNum>
   <w:abstractNum w:abstractNumId="0" w15:restartNumberingAfterBreak="0">
     <w:nsid w:val="03614DF7"/>
     <w:multiLevelType w:val="hybridMultilevel"/>
@@ -1684,16 +3547,14 @@
     <w:nsid w:val="162674F8"/>
     <w:multiLevelType w:val="hybridMultilevel"/>
     <w:tmpl w:val="F55672D2"/>
-    <w:lvl w:ilvl="0" w:tplc="1809000F">
+    <w:lvl w:ilvl="0">
       <w:numFmt w:val="decimal"/>
       <w:lvlText w:val="%1."/>
       <w:lvlJc w:val="left"/>
       <w:pPr>
         <w:ind w:left="720" w:hanging="360"/>
       </w:pPr>
-      <w:rPr>
-        <w:rFonts w:hint="default"/>
-      </w:rPr>
+      <w:rPr/>
     </w:lvl>
     <w:lvl w:ilvl="1" w:tplc="18090019" w:tentative="1">
       <w:start w:val="1"/>
@@ -1881,6 +3742,15 @@
       </w:pPr>
     </w:lvl>
   </w:abstractNum>
+  <w:num w:numId="6">
+    <w:abstractNumId w:val="5"/>
+  </w:num>
+  <w:num w:numId="5">
+    <w:abstractNumId w:val="4"/>
+  </w:num>
+  <w:num w:numId="4">
+    <w:abstractNumId w:val="3"/>
+  </w:num>
   <w:num w:numId="1" w16cid:durableId="2079665678">
     <w:abstractNumId w:val="1"/>
   </w:num>
@@ -1898,7 +3768,7 @@
   <w:docDefaults>
     <w:rPrDefault>
       <w:rPr>
-        <w:rFonts w:asciiTheme="minorHAnsi" w:eastAsiaTheme="minorHAnsi" w:hAnsiTheme="minorHAnsi" w:cstheme="minorBidi"/>
+        <w:rFonts w:asciiTheme="minorHAnsi" w:hAnsiTheme="minorHAnsi" w:eastAsiaTheme="minorHAnsi" w:cstheme="minorBidi"/>
         <w:kern w:val="2"/>
         <w:sz w:val="22"/>
         <w:szCs w:val="22"/>
@@ -1915,14 +3785,14 @@
   <w:latentStyles w:defLockedState="0" w:defUIPriority="99" w:defSemiHidden="0" w:defUnhideWhenUsed="0" w:defQFormat="0" w:count="376">
     <w:lsdException w:name="Normal" w:uiPriority="0" w:qFormat="1"/>
     <w:lsdException w:name="heading 1" w:uiPriority="9" w:qFormat="1"/>
-    <w:lsdException w:name="heading 2" w:semiHidden="1" w:uiPriority="9" w:unhideWhenUsed="1" w:qFormat="1"/>
-    <w:lsdException w:name="heading 3" w:semiHidden="1" w:uiPriority="9" w:unhideWhenUsed="1" w:qFormat="1"/>
-    <w:lsdException w:name="heading 4" w:semiHidden="1" w:uiPriority="9" w:unhideWhenUsed="1" w:qFormat="1"/>
-    <w:lsdException w:name="heading 5" w:semiHidden="1" w:uiPriority="9" w:unhideWhenUsed="1" w:qFormat="1"/>
-    <w:lsdException w:name="heading 6" w:semiHidden="1" w:uiPriority="9" w:unhideWhenUsed="1" w:qFormat="1"/>
-    <w:lsdException w:name="heading 7" w:semiHidden="1" w:uiPriority="9" w:unhideWhenUsed="1" w:qFormat="1"/>
-    <w:lsdException w:name="heading 8" w:semiHidden="1" w:uiPriority="9" w:unhideWhenUsed="1" w:qFormat="1"/>
-    <w:lsdException w:name="heading 9" w:semiHidden="1" w:uiPriority="9" w:unhideWhenUsed="1" w:qFormat="1"/>
+    <w:lsdException w:name="heading 2" w:uiPriority="9" w:semiHidden="1" w:unhideWhenUsed="1" w:qFormat="1"/>
+    <w:lsdException w:name="heading 3" w:uiPriority="9" w:semiHidden="1" w:unhideWhenUsed="1" w:qFormat="1"/>
+    <w:lsdException w:name="heading 4" w:uiPriority="9" w:semiHidden="1" w:unhideWhenUsed="1" w:qFormat="1"/>
+    <w:lsdException w:name="heading 5" w:uiPriority="9" w:semiHidden="1" w:unhideWhenUsed="1" w:qFormat="1"/>
+    <w:lsdException w:name="heading 6" w:uiPriority="9" w:semiHidden="1" w:unhideWhenUsed="1" w:qFormat="1"/>
+    <w:lsdException w:name="heading 7" w:uiPriority="9" w:semiHidden="1" w:unhideWhenUsed="1" w:qFormat="1"/>
+    <w:lsdException w:name="heading 8" w:uiPriority="9" w:semiHidden="1" w:unhideWhenUsed="1" w:qFormat="1"/>
+    <w:lsdException w:name="heading 9" w:uiPriority="9" w:semiHidden="1" w:unhideWhenUsed="1" w:qFormat="1"/>
     <w:lsdException w:name="index 1" w:semiHidden="1" w:unhideWhenUsed="1"/>
     <w:lsdException w:name="index 2" w:semiHidden="1" w:unhideWhenUsed="1"/>
     <w:lsdException w:name="index 3" w:semiHidden="1" w:unhideWhenUsed="1"/>
@@ -1932,22 +3802,22 @@
     <w:lsdException w:name="index 7" w:semiHidden="1" w:unhideWhenUsed="1"/>
     <w:lsdException w:name="index 8" w:semiHidden="1" w:unhideWhenUsed="1"/>
     <w:lsdException w:name="index 9" w:semiHidden="1" w:unhideWhenUsed="1"/>
-    <w:lsdException w:name="toc 1" w:semiHidden="1" w:uiPriority="39" w:unhideWhenUsed="1"/>
-    <w:lsdException w:name="toc 2" w:semiHidden="1" w:uiPriority="39" w:unhideWhenUsed="1"/>
-    <w:lsdException w:name="toc 3" w:semiHidden="1" w:uiPriority="39" w:unhideWhenUsed="1"/>
-    <w:lsdException w:name="toc 4" w:semiHidden="1" w:uiPriority="39" w:unhideWhenUsed="1"/>
-    <w:lsdException w:name="toc 5" w:semiHidden="1" w:uiPriority="39" w:unhideWhenUsed="1"/>
-    <w:lsdException w:name="toc 6" w:semiHidden="1" w:uiPriority="39" w:unhideWhenUsed="1"/>
-    <w:lsdException w:name="toc 7" w:semiHidden="1" w:uiPriority="39" w:unhideWhenUsed="1"/>
-    <w:lsdException w:name="toc 8" w:semiHidden="1" w:uiPriority="39" w:unhideWhenUsed="1"/>
-    <w:lsdException w:name="toc 9" w:semiHidden="1" w:uiPriority="39" w:unhideWhenUsed="1"/>
+    <w:lsdException w:name="toc 1" w:uiPriority="39" w:semiHidden="1" w:unhideWhenUsed="1"/>
+    <w:lsdException w:name="toc 2" w:uiPriority="39" w:semiHidden="1" w:unhideWhenUsed="1"/>
+    <w:lsdException w:name="toc 3" w:uiPriority="39" w:semiHidden="1" w:unhideWhenUsed="1"/>
+    <w:lsdException w:name="toc 4" w:uiPriority="39" w:semiHidden="1" w:unhideWhenUsed="1"/>
+    <w:lsdException w:name="toc 5" w:uiPriority="39" w:semiHidden="1" w:unhideWhenUsed="1"/>
+    <w:lsdException w:name="toc 6" w:uiPriority="39" w:semiHidden="1" w:unhideWhenUsed="1"/>
+    <w:lsdException w:name="toc 7" w:uiPriority="39" w:semiHidden="1" w:unhideWhenUsed="1"/>
+    <w:lsdException w:name="toc 8" w:uiPriority="39" w:semiHidden="1" w:unhideWhenUsed="1"/>
+    <w:lsdException w:name="toc 9" w:uiPriority="39" w:semiHidden="1" w:unhideWhenUsed="1"/>
     <w:lsdException w:name="Normal Indent" w:semiHidden="1" w:unhideWhenUsed="1"/>
     <w:lsdException w:name="footnote text" w:semiHidden="1" w:unhideWhenUsed="1"/>
     <w:lsdException w:name="annotation text" w:semiHidden="1" w:unhideWhenUsed="1"/>
     <w:lsdException w:name="header" w:semiHidden="1" w:unhideWhenUsed="1"/>
     <w:lsdException w:name="footer" w:semiHidden="1" w:unhideWhenUsed="1"/>
     <w:lsdException w:name="index heading" w:semiHidden="1" w:unhideWhenUsed="1"/>
-    <w:lsdException w:name="caption" w:semiHidden="1" w:uiPriority="35" w:unhideWhenUsed="1" w:qFormat="1"/>
+    <w:lsdException w:name="caption" w:uiPriority="35" w:semiHidden="1" w:unhideWhenUsed="1" w:qFormat="1"/>
     <w:lsdException w:name="table of figures" w:semiHidden="1" w:unhideWhenUsed="1"/>
     <w:lsdException w:name="envelope address" w:semiHidden="1" w:unhideWhenUsed="1"/>
     <w:lsdException w:name="envelope return" w:semiHidden="1" w:unhideWhenUsed="1"/>
@@ -1978,7 +3848,7 @@
     <w:lsdException w:name="Title" w:uiPriority="10" w:qFormat="1"/>
     <w:lsdException w:name="Closing" w:semiHidden="1" w:unhideWhenUsed="1"/>
     <w:lsdException w:name="Signature" w:semiHidden="1" w:unhideWhenUsed="1"/>
-    <w:lsdException w:name="Default Paragraph Font" w:semiHidden="1" w:uiPriority="1" w:unhideWhenUsed="1"/>
+    <w:lsdException w:name="Default Paragraph Font" w:uiPriority="1" w:semiHidden="1" w:unhideWhenUsed="1"/>
     <w:lsdException w:name="Body Text" w:semiHidden="1" w:unhideWhenUsed="1"/>
     <w:lsdException w:name="Body Text Indent" w:semiHidden="1" w:unhideWhenUsed="1"/>
     <w:lsdException w:name="List Continue" w:semiHidden="1" w:unhideWhenUsed="1"/>
@@ -2178,8 +4048,8 @@
     <w:lsdException w:name="Subtle Reference" w:uiPriority="31" w:qFormat="1"/>
     <w:lsdException w:name="Intense Reference" w:uiPriority="32" w:qFormat="1"/>
     <w:lsdException w:name="Book Title" w:uiPriority="33" w:qFormat="1"/>
-    <w:lsdException w:name="Bibliography" w:semiHidden="1" w:uiPriority="37" w:unhideWhenUsed="1"/>
-    <w:lsdException w:name="TOC Heading" w:semiHidden="1" w:uiPriority="39" w:unhideWhenUsed="1" w:qFormat="1"/>
+    <w:lsdException w:name="Bibliography" w:uiPriority="37" w:semiHidden="1" w:unhideWhenUsed="1"/>
+    <w:lsdException w:name="TOC Heading" w:uiPriority="39" w:semiHidden="1" w:unhideWhenUsed="1" w:qFormat="1"/>
     <w:lsdException w:name="Plain Table 1" w:uiPriority="41"/>
     <w:lsdException w:name="Plain Table 2" w:uiPriority="42"/>
     <w:lsdException w:name="Plain Table 3" w:uiPriority="43"/>
@@ -2290,7 +4160,7 @@
     <w:lsdException w:name="Unresolved Mention" w:semiHidden="1" w:unhideWhenUsed="1"/>
     <w:lsdException w:name="Smart Link" w:semiHidden="1" w:unhideWhenUsed="1"/>
   </w:latentStyles>
-  <w:style w:type="paragraph" w:default="1" w:styleId="Normal">
+  <w:style w:type="paragraph" w:styleId="Normal" w:default="1">
     <w:name w:val="Normal"/>
     <w:qFormat/>
   </w:style>
@@ -2309,7 +4179,7 @@
       <w:outlineLvl w:val="0"/>
     </w:pPr>
     <w:rPr>
-      <w:rFonts w:asciiTheme="majorHAnsi" w:eastAsiaTheme="majorEastAsia" w:hAnsiTheme="majorHAnsi" w:cstheme="majorBidi"/>
+      <w:rFonts w:asciiTheme="majorHAnsi" w:hAnsiTheme="majorHAnsi" w:eastAsiaTheme="majorEastAsia" w:cstheme="majorBidi"/>
       <w:color w:val="0F4761" w:themeColor="accent1" w:themeShade="BF"/>
       <w:sz w:val="40"/>
       <w:szCs w:val="40"/>
@@ -2332,7 +4202,7 @@
       <w:outlineLvl w:val="1"/>
     </w:pPr>
     <w:rPr>
-      <w:rFonts w:asciiTheme="majorHAnsi" w:eastAsiaTheme="majorEastAsia" w:hAnsiTheme="majorHAnsi" w:cstheme="majorBidi"/>
+      <w:rFonts w:asciiTheme="majorHAnsi" w:hAnsiTheme="majorHAnsi" w:eastAsiaTheme="majorEastAsia" w:cstheme="majorBidi"/>
       <w:color w:val="0F4761" w:themeColor="accent1" w:themeShade="BF"/>
       <w:sz w:val="32"/>
       <w:szCs w:val="32"/>
@@ -2493,13 +4363,13 @@
       <w:color w:val="272727" w:themeColor="text1" w:themeTint="D8"/>
     </w:rPr>
   </w:style>
-  <w:style w:type="character" w:default="1" w:styleId="DefaultParagraphFont">
+  <w:style w:type="character" w:styleId="DefaultParagraphFont" w:default="1">
     <w:name w:val="Default Paragraph Font"/>
     <w:uiPriority w:val="1"/>
     <w:semiHidden/>
     <w:unhideWhenUsed/>
   </w:style>
-  <w:style w:type="table" w:default="1" w:styleId="TableNormal">
+  <w:style w:type="table" w:styleId="TableNormal" w:default="1">
     <w:name w:val="Normal Table"/>
     <w:uiPriority w:val="99"/>
     <w:semiHidden/>
@@ -2514,26 +4384,26 @@
       </w:tblCellMar>
     </w:tblPr>
   </w:style>
-  <w:style w:type="numbering" w:default="1" w:styleId="NoList">
+  <w:style w:type="numbering" w:styleId="NoList" w:default="1">
     <w:name w:val="No List"/>
     <w:uiPriority w:val="99"/>
     <w:semiHidden/>
     <w:unhideWhenUsed/>
   </w:style>
-  <w:style w:type="character" w:customStyle="1" w:styleId="Heading1Char">
+  <w:style w:type="character" w:styleId="Heading1Char" w:customStyle="1">
     <w:name w:val="Heading 1 Char"/>
     <w:basedOn w:val="DefaultParagraphFont"/>
     <w:link w:val="Heading1"/>
     <w:uiPriority w:val="9"/>
     <w:rsid w:val="000D4C10"/>
     <w:rPr>
-      <w:rFonts w:asciiTheme="majorHAnsi" w:eastAsiaTheme="majorEastAsia" w:hAnsiTheme="majorHAnsi" w:cstheme="majorBidi"/>
+      <w:rFonts w:asciiTheme="majorHAnsi" w:hAnsiTheme="majorHAnsi" w:eastAsiaTheme="majorEastAsia" w:cstheme="majorBidi"/>
       <w:color w:val="0F4761" w:themeColor="accent1" w:themeShade="BF"/>
       <w:sz w:val="40"/>
       <w:szCs w:val="40"/>
     </w:rPr>
   </w:style>
-  <w:style w:type="character" w:customStyle="1" w:styleId="Heading2Char">
+  <w:style w:type="character" w:styleId="Heading2Char" w:customStyle="1">
     <w:name w:val="Heading 2 Char"/>
     <w:basedOn w:val="DefaultParagraphFont"/>
     <w:link w:val="Heading2"/>
@@ -2541,13 +4411,13 @@
     <w:semiHidden/>
     <w:rsid w:val="000D4C10"/>
     <w:rPr>
-      <w:rFonts w:asciiTheme="majorHAnsi" w:eastAsiaTheme="majorEastAsia" w:hAnsiTheme="majorHAnsi" w:cstheme="majorBidi"/>
+      <w:rFonts w:asciiTheme="majorHAnsi" w:hAnsiTheme="majorHAnsi" w:eastAsiaTheme="majorEastAsia" w:cstheme="majorBidi"/>
       <w:color w:val="0F4761" w:themeColor="accent1" w:themeShade="BF"/>
       <w:sz w:val="32"/>
       <w:szCs w:val="32"/>
     </w:rPr>
   </w:style>
-  <w:style w:type="character" w:customStyle="1" w:styleId="Heading3Char">
+  <w:style w:type="character" w:styleId="Heading3Char" w:customStyle="1">
     <w:name w:val="Heading 3 Char"/>
     <w:basedOn w:val="DefaultParagraphFont"/>
     <w:link w:val="Heading3"/>
@@ -2561,7 +4431,7 @@
       <w:szCs w:val="28"/>
     </w:rPr>
   </w:style>
-  <w:style w:type="character" w:customStyle="1" w:styleId="Heading4Char">
+  <w:style w:type="character" w:styleId="Heading4Char" w:customStyle="1">
     <w:name w:val="Heading 4 Char"/>
     <w:basedOn w:val="DefaultParagraphFont"/>
     <w:link w:val="Heading4"/>
@@ -2575,7 +4445,7 @@
       <w:color w:val="0F4761" w:themeColor="accent1" w:themeShade="BF"/>
     </w:rPr>
   </w:style>
-  <w:style w:type="character" w:customStyle="1" w:styleId="Heading5Char">
+  <w:style w:type="character" w:styleId="Heading5Char" w:customStyle="1">
     <w:name w:val="Heading 5 Char"/>
     <w:basedOn w:val="DefaultParagraphFont"/>
     <w:link w:val="Heading5"/>
@@ -2587,7 +4457,7 @@
       <w:color w:val="0F4761" w:themeColor="accent1" w:themeShade="BF"/>
     </w:rPr>
   </w:style>
-  <w:style w:type="character" w:customStyle="1" w:styleId="Heading6Char">
+  <w:style w:type="character" w:styleId="Heading6Char" w:customStyle="1">
     <w:name w:val="Heading 6 Char"/>
     <w:basedOn w:val="DefaultParagraphFont"/>
     <w:link w:val="Heading6"/>
@@ -2601,7 +4471,7 @@
       <w:color w:val="595959" w:themeColor="text1" w:themeTint="A6"/>
     </w:rPr>
   </w:style>
-  <w:style w:type="character" w:customStyle="1" w:styleId="Heading7Char">
+  <w:style w:type="character" w:styleId="Heading7Char" w:customStyle="1">
     <w:name w:val="Heading 7 Char"/>
     <w:basedOn w:val="DefaultParagraphFont"/>
     <w:link w:val="Heading7"/>
@@ -2613,7 +4483,7 @@
       <w:color w:val="595959" w:themeColor="text1" w:themeTint="A6"/>
     </w:rPr>
   </w:style>
-  <w:style w:type="character" w:customStyle="1" w:styleId="Heading8Char">
+  <w:style w:type="character" w:styleId="Heading8Char" w:customStyle="1">
     <w:name w:val="Heading 8 Char"/>
     <w:basedOn w:val="DefaultParagraphFont"/>
     <w:link w:val="Heading8"/>
@@ -2627,7 +4497,7 @@
       <w:color w:val="272727" w:themeColor="text1" w:themeTint="D8"/>
     </w:rPr>
   </w:style>
-  <w:style w:type="character" w:customStyle="1" w:styleId="Heading9Char">
+  <w:style w:type="character" w:styleId="Heading9Char" w:customStyle="1">
     <w:name w:val="Heading 9 Char"/>
     <w:basedOn w:val="DefaultParagraphFont"/>
     <w:link w:val="Heading9"/>
@@ -2652,21 +4522,21 @@
       <w:contextualSpacing/>
     </w:pPr>
     <w:rPr>
-      <w:rFonts w:asciiTheme="majorHAnsi" w:eastAsiaTheme="majorEastAsia" w:hAnsiTheme="majorHAnsi" w:cstheme="majorBidi"/>
+      <w:rFonts w:asciiTheme="majorHAnsi" w:hAnsiTheme="majorHAnsi" w:eastAsiaTheme="majorEastAsia" w:cstheme="majorBidi"/>
       <w:spacing w:val="-10"/>
       <w:kern w:val="28"/>
       <w:sz w:val="56"/>
       <w:szCs w:val="56"/>
     </w:rPr>
   </w:style>
-  <w:style w:type="character" w:customStyle="1" w:styleId="TitleChar">
+  <w:style w:type="character" w:styleId="TitleChar" w:customStyle="1">
     <w:name w:val="Title Char"/>
     <w:basedOn w:val="DefaultParagraphFont"/>
     <w:link w:val="Title"/>
     <w:uiPriority w:val="10"/>
     <w:rsid w:val="000D4C10"/>
     <w:rPr>
-      <w:rFonts w:asciiTheme="majorHAnsi" w:eastAsiaTheme="majorEastAsia" w:hAnsiTheme="majorHAnsi" w:cstheme="majorBidi"/>
+      <w:rFonts w:asciiTheme="majorHAnsi" w:hAnsiTheme="majorHAnsi" w:eastAsiaTheme="majorEastAsia" w:cstheme="majorBidi"/>
       <w:spacing w:val="-10"/>
       <w:kern w:val="28"/>
       <w:sz w:val="56"/>
@@ -2694,7 +4564,7 @@
       <w:szCs w:val="28"/>
     </w:rPr>
   </w:style>
-  <w:style w:type="character" w:customStyle="1" w:styleId="SubtitleChar">
+  <w:style w:type="character" w:styleId="SubtitleChar" w:customStyle="1">
     <w:name w:val="Subtitle Char"/>
     <w:basedOn w:val="DefaultParagraphFont"/>
     <w:link w:val="Subtitle"/>
@@ -2726,7 +4596,7 @@
       <w:color w:val="404040" w:themeColor="text1" w:themeTint="BF"/>
     </w:rPr>
   </w:style>
-  <w:style w:type="character" w:customStyle="1" w:styleId="QuoteChar">
+  <w:style w:type="character" w:styleId="QuoteChar" w:customStyle="1">
     <w:name w:val="Quote Char"/>
     <w:basedOn w:val="DefaultParagraphFont"/>
     <w:link w:val="Quote"/>
@@ -2771,8 +4641,8 @@
     <w:rsid w:val="000D4C10"/>
     <w:pPr>
       <w:pBdr>
-        <w:top w:val="single" w:sz="4" w:space="10" w:color="0F4761" w:themeColor="accent1" w:themeShade="BF"/>
-        <w:bottom w:val="single" w:sz="4" w:space="10" w:color="0F4761" w:themeColor="accent1" w:themeShade="BF"/>
+        <w:top w:val="single" w:color="0F4761" w:themeColor="accent1" w:themeShade="BF" w:sz="4" w:space="10"/>
+        <w:bottom w:val="single" w:color="0F4761" w:themeColor="accent1" w:themeShade="BF" w:sz="4" w:space="10"/>
       </w:pBdr>
       <w:spacing w:before="360" w:after="360"/>
       <w:ind w:left="864" w:right="864"/>
@@ -2784,7 +4654,7 @@
       <w:color w:val="0F4761" w:themeColor="accent1" w:themeShade="BF"/>
     </w:rPr>
   </w:style>
-  <w:style w:type="character" w:customStyle="1" w:styleId="IntenseQuoteChar">
+  <w:style w:type="character" w:styleId="IntenseQuoteChar" w:customStyle="1">
     <w:name w:val="Intense Quote Char"/>
     <w:basedOn w:val="DefaultParagraphFont"/>
     <w:link w:val="IntenseQuote"/>

</xml_diff>